<commit_message>
Fill in Data Results
</commit_message>
<xml_diff>
--- a/doc/thesis/Thesis_Mainmatter.docx
+++ b/doc/thesis/Thesis_Mainmatter.docx
@@ -21,7 +21,13 @@
         <w:rPr>
           <w:rFonts w:cs="Times New Roman"/>
         </w:rPr>
-        <w:t>Introduction</w:t>
+        <w:t>I</w:t>
+      </w:r>
+      <w:r>
+        <w:rPr>
+          <w:rFonts w:cs="Times New Roman"/>
+        </w:rPr>
+        <w:t>ntroduction</w:t>
       </w:r>
     </w:p>
     <w:p>
@@ -51,7 +57,7 @@
         <w:rPr>
           <w:rFonts w:cs="Times New Roman"/>
         </w:rPr>
-        <w:t>MOTIVATION</w:t>
+        <w:t>Motivation</w:t>
       </w:r>
       <w:r>
         <w:fldChar w:fldCharType="end"/>
@@ -72,7 +78,7 @@
         <w:fldChar w:fldCharType="begin"/>
       </w:r>
       <w:r>
-        <w:instrText xml:space="preserve"> REF _Ref419603835 \h </w:instrText>
+        <w:instrText xml:space="preserve"> REF _Ref420337084 \h </w:instrText>
       </w:r>
       <w:r>
         <w:fldChar w:fldCharType="separate"/>
@@ -81,7 +87,7 @@
         <w:rPr>
           <w:rFonts w:cs="Times New Roman"/>
         </w:rPr>
-        <w:t>LITERATURE REVIEW</w:t>
+        <w:t>Literature Review</w:t>
       </w:r>
       <w:r>
         <w:fldChar w:fldCharType="end"/>
@@ -118,7 +124,7 @@
         <w:fldChar w:fldCharType="begin"/>
       </w:r>
       <w:r>
-        <w:instrText xml:space="preserve"> REF _Ref419603835 \h </w:instrText>
+        <w:instrText xml:space="preserve"> REF _Ref420337084 \h </w:instrText>
       </w:r>
       <w:r>
         <w:fldChar w:fldCharType="separate"/>
@@ -127,22 +133,52 @@
         <w:rPr>
           <w:rFonts w:cs="Times New Roman"/>
         </w:rPr>
-        <w:t>LITERATURE REVIEW</w:t>
+        <w:t>Literature Review</w:t>
       </w:r>
       <w:r>
         <w:fldChar w:fldCharType="end"/>
       </w:r>
       <w:r>
+        <w:t xml:space="preserve"> </w:t>
+      </w:r>
+      <w:r>
+        <w:t>chapter</w:t>
+      </w:r>
+      <w:r>
+        <w:t xml:space="preserve">. Then, </w:t>
+      </w:r>
+      <w:r>
+        <w:t>f</w:t>
+      </w:r>
+      <w:r>
+        <w:t xml:space="preserve">urther motivation for the use of a time series model for predicting defects is presented in </w:t>
+      </w:r>
+      <w:r>
+        <w:t xml:space="preserve">the </w:t>
+      </w:r>
+      <w:r>
+        <w:fldChar w:fldCharType="begin"/>
+      </w:r>
+      <w:r>
+        <w:instrText xml:space="preserve"> REF _Ref419603736 \h </w:instrText>
+      </w:r>
+      <w:r>
+        <w:fldChar w:fldCharType="separate"/>
+      </w:r>
+      <w:r>
+        <w:rPr>
+          <w:rFonts w:cs="Times New Roman"/>
+        </w:rPr>
+        <w:t>Motivation</w:t>
+      </w:r>
+      <w:r>
+        <w:fldChar w:fldCharType="end"/>
+      </w:r>
+      <w:r>
         <w:t xml:space="preserve"> s</w:t>
       </w:r>
       <w:r>
-        <w:t xml:space="preserve">ection. Then, </w:t>
-      </w:r>
-      <w:r>
-        <w:t>f</w:t>
-      </w:r>
-      <w:r>
-        <w:t xml:space="preserve">urther motivation for the use of a time series model for predicting defects is presented in </w:t>
+        <w:t xml:space="preserve">ection. Next, an overview of time series modeling concepts is provided in </w:t>
       </w:r>
       <w:r>
         <w:t xml:space="preserve">the </w:t>
@@ -151,7 +187,7 @@
         <w:fldChar w:fldCharType="begin"/>
       </w:r>
       <w:r>
-        <w:instrText xml:space="preserve"> REF _Ref419603736 \h </w:instrText>
+        <w:instrText xml:space="preserve"> REF _Ref420337114 \h </w:instrText>
       </w:r>
       <w:r>
         <w:fldChar w:fldCharType="separate"/>
@@ -160,7 +196,7 @@
         <w:rPr>
           <w:rFonts w:cs="Times New Roman"/>
         </w:rPr>
-        <w:t>MOTIVATION</w:t>
+        <w:t>Background</w:t>
       </w:r>
       <w:r>
         <w:fldChar w:fldCharType="end"/>
@@ -169,7 +205,28 @@
         <w:t xml:space="preserve"> s</w:t>
       </w:r>
       <w:r>
-        <w:t xml:space="preserve">ection. Next, an overview of time series modeling concepts is provided in </w:t>
+        <w:t>ection. The method</w:t>
+      </w:r>
+      <w:r>
+        <w:t xml:space="preserve">s </w:t>
+      </w:r>
+      <w:r>
+        <w:t xml:space="preserve">used </w:t>
+      </w:r>
+      <w:r>
+        <w:t>for data collection</w:t>
+      </w:r>
+      <w:r>
+        <w:t xml:space="preserve"> and preparation,</w:t>
+      </w:r>
+      <w:r>
+        <w:t xml:space="preserve"> and </w:t>
+      </w:r>
+      <w:r>
+        <w:t xml:space="preserve">for </w:t>
+      </w:r>
+      <w:r>
+        <w:t xml:space="preserve">time series modeling are detailed in </w:t>
       </w:r>
       <w:r>
         <w:t xml:space="preserve">the </w:t>
@@ -178,7 +235,7 @@
         <w:fldChar w:fldCharType="begin"/>
       </w:r>
       <w:r>
-        <w:instrText xml:space="preserve"> REF _Ref420170394 \h </w:instrText>
+        <w:instrText xml:space="preserve"> REF _Ref420337227 \h </w:instrText>
       </w:r>
       <w:r>
         <w:fldChar w:fldCharType="separate"/>
@@ -187,16 +244,28 @@
         <w:rPr>
           <w:rFonts w:cs="Times New Roman"/>
         </w:rPr>
-        <w:t>BACKGROUND</w:t>
+        <w:t>Methods</w:t>
       </w:r>
       <w:r>
         <w:fldChar w:fldCharType="end"/>
       </w:r>
       <w:r>
-        <w:t xml:space="preserve"> s</w:t>
-      </w:r>
-      <w:r>
-        <w:t xml:space="preserve">ection. Methodologies for data collection and time series modeling are detailed in </w:t>
+        <w:t xml:space="preserve"> chapter</w:t>
+      </w:r>
+      <w:r>
+        <w:t>, respectively. The result</w:t>
+      </w:r>
+      <w:r>
+        <w:t>s of applying these method</w:t>
+      </w:r>
+      <w:r>
+        <w:t xml:space="preserve">s are </w:t>
+      </w:r>
+      <w:r>
+        <w:t xml:space="preserve">then </w:t>
+      </w:r>
+      <w:r>
+        <w:t xml:space="preserve">given in </w:t>
       </w:r>
       <w:r>
         <w:t xml:space="preserve">the </w:t>
@@ -205,103 +274,55 @@
         <w:fldChar w:fldCharType="begin"/>
       </w:r>
       <w:r>
-        <w:instrText xml:space="preserve"> REF _Ref420168384 \h </w:instrText>
+        <w:instrText xml:space="preserve"> REF _Ref420337241 \h </w:instrText>
       </w:r>
       <w:r>
         <w:fldChar w:fldCharType="separate"/>
       </w:r>
       <w:r>
-        <w:t>Data Methods</w:t>
+        <w:rPr>
+          <w:rFonts w:cs="Times New Roman"/>
+        </w:rPr>
+        <w:t>Results</w:t>
       </w:r>
       <w:r>
         <w:fldChar w:fldCharType="end"/>
       </w:r>
       <w:r>
-        <w:t xml:space="preserve"> and </w:t>
+        <w:t xml:space="preserve"> </w:t>
+      </w:r>
+      <w:r>
+        <w:t>chapter</w:t>
+      </w:r>
+      <w:r>
+        <w:t xml:space="preserve">.  Last, the paper concludes and poses future work in </w:t>
+      </w:r>
+      <w:r>
+        <w:t xml:space="preserve">the </w:t>
       </w:r>
       <w:r>
         <w:fldChar w:fldCharType="begin"/>
       </w:r>
       <w:r>
-        <w:instrText xml:space="preserve"> REF _Ref420168410 \h </w:instrText>
+        <w:instrText xml:space="preserve"> REF _Ref420170503 \h </w:instrText>
       </w:r>
       <w:r>
         <w:fldChar w:fldCharType="separate"/>
       </w:r>
       <w:r>
-        <w:t>Modeling Method</w:t>
+        <w:rPr>
+          <w:rFonts w:cs="Times New Roman"/>
+        </w:rPr>
+        <w:t>Conclusions &amp; Future Work</w:t>
       </w:r>
       <w:r>
         <w:fldChar w:fldCharType="end"/>
       </w:r>
       <w:r>
-        <w:t xml:space="preserve"> sections</w:t>
-      </w:r>
-      <w:r>
-        <w:t>, respectively. The result</w:t>
-      </w:r>
-      <w:r>
-        <w:t>s of applying these method</w:t>
-      </w:r>
-      <w:r>
-        <w:t xml:space="preserve">s are </w:t>
-      </w:r>
-      <w:r>
-        <w:t xml:space="preserve">then </w:t>
-      </w:r>
-      <w:r>
-        <w:t xml:space="preserve">given in </w:t>
-      </w:r>
-      <w:r>
-        <w:t xml:space="preserve">the </w:t>
-      </w:r>
-      <w:r>
-        <w:fldChar w:fldCharType="begin"/>
-      </w:r>
-      <w:r>
-        <w:instrText xml:space="preserve"> REF _Ref420168458 \h </w:instrText>
-      </w:r>
-      <w:r>
-        <w:fldChar w:fldCharType="separate"/>
-      </w:r>
-      <w:r>
-        <w:rPr>
-          <w:rFonts w:cs="Times New Roman"/>
-        </w:rPr>
-        <w:t>RESULTS</w:t>
-      </w:r>
-      <w:r>
-        <w:fldChar w:fldCharType="end"/>
-      </w:r>
-      <w:r>
-        <w:t xml:space="preserve"> chapter</w:t>
-      </w:r>
-      <w:r>
-        <w:t xml:space="preserve">.  Last, the paper concludes and poses future work in </w:t>
-      </w:r>
-      <w:r>
-        <w:t xml:space="preserve">the </w:t>
-      </w:r>
-      <w:r>
-        <w:fldChar w:fldCharType="begin"/>
-      </w:r>
-      <w:r>
-        <w:instrText xml:space="preserve"> REF _Ref420170503 \h </w:instrText>
-      </w:r>
-      <w:r>
-        <w:fldChar w:fldCharType="separate"/>
-      </w:r>
-      <w:r>
-        <w:rPr>
-          <w:rFonts w:cs="Times New Roman"/>
-        </w:rPr>
-        <w:t>CONCLUSIONS &amp; Future Work</w:t>
-      </w:r>
-      <w:r>
-        <w:fldChar w:fldCharType="end"/>
-      </w:r>
-      <w:r>
-        <w:t xml:space="preserve"> chapter</w:t>
+        <w:t xml:space="preserve"> </w:t>
+      </w:r>
+      <w:r>
+        <w:t>chapter</w:t>
       </w:r>
       <w:r>
         <w:t>.</w:t>
@@ -323,12 +344,12 @@
           <w:rFonts w:cs="Times New Roman"/>
         </w:rPr>
       </w:pPr>
-      <w:bookmarkStart w:id="0" w:name="_Ref419603835"/>
+      <w:bookmarkStart w:id="0" w:name="_Ref420337084"/>
       <w:r>
         <w:rPr>
           <w:rFonts w:cs="Times New Roman"/>
         </w:rPr>
-        <w:t>LITERATURE REVIEW</w:t>
+        <w:t>Literature Review</w:t>
       </w:r>
       <w:bookmarkEnd w:id="0"/>
     </w:p>
@@ -339,7 +360,46 @@
     </w:p>
     <w:p>
       <w:r>
-        <w:t>Akiyama \cite{1971_akiyama} predicted defect counts based on lines of code (LOC), number of decisions, and the number of subroutine calls. Gafney \cite{1984_gaffney_estimating} likewise predicted defect count based on LOC. Rather than code itself, Henry and Kafura \cite{1984_henry_evaluation} define metrics that are based on information taken from design documents, to be used in defect prediction. Nagappan and Ball \cite{2005_nagappan_codechurn} use relative code churn (lines modified) as a metric for predicting the density of defects. Giger, Pinzger, and Gall \cite{2011_giger_finegrained} compare the use of code churn to a more fined-grained approach, capturing \say{the exact code changes and their semantics down to statement level.}</w:t>
+        <w:t xml:space="preserve">Akiyama </w:t>
+      </w:r>
+      <w:r>
+        <w:t>[1]</w:t>
+      </w:r>
+      <w:r>
+        <w:t xml:space="preserve"> predicted defect counts based on lines of code (LOC), number of decisions, and the number of subroutine calls. Gafney </w:t>
+      </w:r>
+      <w:r>
+        <w:t xml:space="preserve">[6] </w:t>
+      </w:r>
+      <w:r>
+        <w:t xml:space="preserve">likewise predicted defect count based on LOC. Rather than code itself, Henry and Kafura </w:t>
+      </w:r>
+      <w:r>
+        <w:t xml:space="preserve">[9] </w:t>
+      </w:r>
+      <w:r>
+        <w:t xml:space="preserve">define metrics that are based on information taken from design documents, to be used in defect prediction. Nagappan and Ball </w:t>
+      </w:r>
+      <w:r>
+        <w:t xml:space="preserve">[13] </w:t>
+      </w:r>
+      <w:r>
+        <w:t xml:space="preserve">use relative code churn (lines modified) as a metric for predicting the density of defects. Giger, Pinzger, and Gall </w:t>
+      </w:r>
+      <w:r>
+        <w:t xml:space="preserve">[7] </w:t>
+      </w:r>
+      <w:r>
+        <w:t xml:space="preserve">compare the use of code churn to a more fined-grained approach, capturing </w:t>
+      </w:r>
+      <w:r>
+        <w:t>“. . .</w:t>
+      </w:r>
+      <w:r>
+        <w:t>the exact code changes and their sem</w:t>
+      </w:r>
+      <w:r>
+        <w:t>antics down to statement level.”</w:t>
       </w:r>
     </w:p>
     <w:p>
@@ -357,22 +417,82 @@
     </w:p>
     <w:p>
       <w:r>
-        <w:t xml:space="preserve">A related approach, used by Li, Shaw, Herbsleb, Ray, and Santhanam\cite{2004_li_emperical_eval}, is to study only the defect occurrences </w:t>
+        <w:t>A related approach, used by Li, Shaw, Herbsleb, Ray, and Santhanam</w:t>
+      </w:r>
+      <w:r>
+        <w:t xml:space="preserve"> [11]</w:t>
+      </w:r>
+      <w:r>
+        <w:t xml:space="preserve">, is to study only the defect occurrences themselves, and attempt to develop a mathematical model for defect projection. In their work, functions were fitted to a time series of defect occurrences, then the function parameters themselves were extrapolated for each new </w:t>
       </w:r>
       <w:r>
         <w:lastRenderedPageBreak/>
-        <w:t>themselves, and attempt to develop a mathematical model for defect projection. In their work, functions were fitted to a time series of defect occurrences, then the function parameters themselves were extrapolated for each new release. They found that the Weibull model fit best in 73\% of the tested software releases. They attempted to extrapolate model parameters using naive methods, moving averages, and exponential smoothing, but found these techniques to be \say{...inadequate in extrapolating model parameters of the Weibull model for defect-occurrence projection}. The reason given for this ineffectiveness is the changing nature of the software development system. For example, development practices, staffing levels, and usage patterns may all change between releases.</w:t>
-      </w:r>
-    </w:p>
-    <w:p>
-      <w:r>
-        <w:t>In another related approach, Graves, Karr, Marron, and Siy\cite{2000_graves_predicting} developed several models that predict the future distribution of software faults in a given code module. The basis of their predictive models is a statistical analysis of change management data, which describes only the changes made to code files. The best model they found was a weighted time damping model, where every change in the module files contributed to fault prediction, with time-damping to account for age of changes. They achieved \say{slightly less successful performance} by basing a generalized linear model on just the modules age and the number of past changes. They also found factors that did not improve model performance: module length, number of developers making changes in the module, and how often a module is changed simultaneously with another module.</w:t>
-      </w:r>
-    </w:p>
-    <w:p>
+        <w:t xml:space="preserve">release. They found that the Weibull model fit best in 73% of the tested software releases. They attempted to extrapolate model parameters using naive methods, moving averages, and exponential smoothing, but found these techniques to be </w:t>
+      </w:r>
+      <w:r>
+        <w:t>“</w:t>
+      </w:r>
+      <w:r>
+        <w:t>.</w:t>
+      </w:r>
+      <w:r>
+        <w:t xml:space="preserve"> </w:t>
+      </w:r>
+      <w:r>
+        <w:t>.</w:t>
+      </w:r>
+      <w:r>
+        <w:t xml:space="preserve"> .</w:t>
+      </w:r>
+      <w:r>
+        <w:t>inadequate in extrapolating model parameters of the Weibull model for defect-occurrence projection</w:t>
+      </w:r>
+      <w:r>
+        <w:t>”</w:t>
+      </w:r>
+      <w:r>
+        <w:t>. The reason given for this ineffectiveness is the changing nature of the software development system. For example, development practices, staffing levels, and usage patterns may all change between releases.</w:t>
+      </w:r>
+    </w:p>
+    <w:p>
+      <w:r>
+        <w:t>In another related approach, Graves, Karr, Marron, and Siy</w:t>
+      </w:r>
+      <w:r>
+        <w:t xml:space="preserve"> [8]</w:t>
+      </w:r>
+      <w:r>
+        <w:t xml:space="preserve"> developed several models that predict the future distribution of software faults in a given code module. The basis of their predictive models is a statistical analysis of change management data, which describes only the changes made to code files. The best model they found was a weighted time damping model, where every change in the module files contributed to fault prediction, with time-damping to account for age of changes. They achieved </w:t>
+      </w:r>
+      <w:r>
+        <w:t xml:space="preserve">a performance nearly as good </w:t>
+      </w:r>
+      <w:r>
+        <w:t>by basing a generalized linear model on just the modules age and the number of past changes. They also found factors that did not improve model performance: module length, number of developers making changes in the module, and how often a module is changed simultaneously with another module.</w:t>
+      </w:r>
+    </w:p>
+    <w:p>
+      <w:r>
+        <w:t>In the final approach discussed here, by Singh, Abbas, Ahmad, and Ramaswamy</w:t>
+      </w:r>
+      <w:r>
+        <w:t xml:space="preserve"> [14]</w:t>
+      </w:r>
+      <w:r>
+        <w:t xml:space="preserve">, the Box-Jenkins method is applied to datasets from the Eclipse and Mozilla software projects, which are represented as time series data, and defect count is predicted using an ARIMA model. Their modeling effort is focused at the component-level, and </w:t>
+      </w:r>
       <w:r>
         <w:lastRenderedPageBreak/>
-        <w:t>In the final approach discussed here, by Singh, Abbas, Ahmad, and Ramaswamy\cite{2010_singh_predicting}, the Box-Jenkins method is applied to datasets from the \textit{Eclipse} and \textit{Mozilla} software projects, which are represented as time series data, and defect count is predicted using an ARIMA model. Their modeling effort is focused at the component-level, and they conclude that \say{current bug count of a component is linearly related to its previous bug count}.</w:t>
+        <w:t>they conclude that “. . .</w:t>
+      </w:r>
+      <w:r>
+        <w:t>current bug count of a component is linearly related to its previous bug count</w:t>
+      </w:r>
+      <w:r>
+        <w:t>”</w:t>
+      </w:r>
+      <w:r>
+        <w:t>.</w:t>
       </w:r>
     </w:p>
     <w:p/>
@@ -409,7 +529,7 @@
         <w:rPr>
           <w:rFonts w:cs="Times New Roman"/>
         </w:rPr>
-        <w:t>MOTIVATION</w:t>
+        <w:t>Motivation</w:t>
       </w:r>
       <w:bookmarkEnd w:id="1"/>
     </w:p>
@@ -425,10 +545,34 @@
     </w:p>
     <w:p>
       <w:r>
-        <w:t>An alternative approach is to develop a model that will take into account the differences in composition of features and improvements between the release plans. In this case, one would expect that the predicted number of defects would vary across the release plans and that prediction uncertainty can be quantified by confidence intervals. Such a model would assume some explanatory relationship, such as shown in Figure</w:t>
-      </w:r>
-      <w:r>
-        <w:t xml:space="preserve"> 1</w:t>
+        <w:t xml:space="preserve">An alternative approach is to develop a model that will take into account the differences in composition of features and improvements between the release plans. In this case, one would expect that the predicted number of defects would vary across the release plans and that prediction uncertainty can be quantified by confidence intervals. Such a model would assume some explanatory relationship, </w:t>
+      </w:r>
+      <w:r>
+        <w:t xml:space="preserve">like that </w:t>
+      </w:r>
+      <w:r>
+        <w:t xml:space="preserve">shown in </w:t>
+      </w:r>
+      <w:r>
+        <w:fldChar w:fldCharType="begin"/>
+      </w:r>
+      <w:r>
+        <w:instrText xml:space="preserve"> REF _Ref420352397 \h </w:instrText>
+      </w:r>
+      <w:r>
+        <w:fldChar w:fldCharType="separate"/>
+      </w:r>
+      <w:r>
+        <w:t xml:space="preserve">Figure </w:t>
+      </w:r>
+      <w:r>
+        <w:rPr>
+          <w:noProof/>
+        </w:rPr>
+        <w:t>1</w:t>
+      </w:r>
+      <w:r>
+        <w:fldChar w:fldCharType="end"/>
       </w:r>
       <w:r>
         <w:t>.</w:t>
@@ -460,10 +604,10 @@
             <v:path o:extrusionok="f" gradientshapeok="t" o:connecttype="rect"/>
             <o:lock v:ext="edit" aspectratio="t"/>
           </v:shapetype>
-          <v:shape id="_x0000_i1025" type="#_x0000_t75" style="width:242.85pt;height:169.8pt" o:ole="">
+          <v:shape id="_x0000_i1025" type="#_x0000_t75" style="width:243pt;height:169.5pt" o:ole="">
             <v:imagedata r:id="rId11" o:title=""/>
           </v:shape>
-          <o:OLEObject Type="Embed" ProgID="Visio.Drawing.11" ShapeID="_x0000_i1025" DrawAspect="Content" ObjectID="_1493924379" r:id="rId12"/>
+          <o:OLEObject Type="Embed" ProgID="Visio.Drawing.11" ShapeID="_x0000_i1025" DrawAspect="Content" ObjectID="_1494096877" r:id="rId12"/>
         </w:object>
       </w:r>
     </w:p>
@@ -471,27 +615,19 @@
       <w:pPr>
         <w:pStyle w:val="Caption"/>
       </w:pPr>
+      <w:bookmarkStart w:id="2" w:name="_Ref420352397"/>
       <w:r>
         <w:t xml:space="preserve">Figure </w:t>
       </w:r>
-      <w:r>
-        <w:fldChar w:fldCharType="begin"/>
-      </w:r>
-      <w:r>
-        <w:instrText xml:space="preserve"> SEQ Figure \* ARABIC </w:instrText>
-      </w:r>
-      <w:r>
-        <w:fldChar w:fldCharType="separate"/>
-      </w:r>
-      <w:r>
-        <w:rPr>
-          <w:noProof/>
-        </w:rPr>
-        <w:t>1</w:t>
-      </w:r>
-      <w:r>
-        <w:fldChar w:fldCharType="end"/>
-      </w:r>
+      <w:fldSimple w:instr=" SEQ Figure \* ARABIC ">
+        <w:r>
+          <w:rPr>
+            <w:noProof/>
+          </w:rPr>
+          <w:t>1</w:t>
+        </w:r>
+      </w:fldSimple>
+      <w:bookmarkEnd w:id="2"/>
       <w:r>
         <w:tab/>
       </w:r>
@@ -552,7 +688,19 @@
     </w:p>
     <w:p>
       <w:r>
-        <w:t>The Next Release Problem (NRP) was defined by Bagnall, Rayward-Smith, and Whittley \cite{2001_bagnall_nrp}, and was shown to be NP-Hard. Being abstract in its treatment of feature cost, a broad range of optimization techniques can be applied to the NRP, such as integer programming, hill climbing, simulated annealing, genetic algorithms, etc. The NRP is the subject of academic research in the area of Search-Based Software Engineering \cite{2010_jiang_hybrid,2012_xuan_solving,2007_zhang_multi_obj_nrp}.</w:t>
+        <w:t xml:space="preserve">The Next Release Problem (NRP) was defined by Bagnall, Rayward-Smith, and Whittley </w:t>
+      </w:r>
+      <w:r>
+        <w:t>[2]</w:t>
+      </w:r>
+      <w:r>
+        <w:t xml:space="preserve">, and was shown to be NP-Hard. Being abstract in its treatment of feature cost, a broad range of optimization techniques can be applied to the NRP, such as integer programming, hill climbing, simulated annealing, genetic algorithms, etc. The NRP is the subject of academic research in the area of Search-Based Software Engineering </w:t>
+      </w:r>
+      <w:r>
+        <w:t>[10, 15, 17]</w:t>
+      </w:r>
+      <w:r>
+        <w:t>.</w:t>
       </w:r>
     </w:p>
     <w:p>
@@ -1135,6 +1283,7 @@
     </w:p>
     <w:p>
       <w:r>
+        <w:lastRenderedPageBreak/>
         <w:t xml:space="preserve">A requirement </w:t>
       </w:r>
       <m:oMath>
@@ -1265,6 +1414,7 @@
             <w:rPr>
               <w:rFonts w:ascii="Cambria Math" w:hAnsi="Cambria Math"/>
             </w:rPr>
+            <w:lastRenderedPageBreak/>
             <m:t>cost</m:t>
           </m:r>
           <m:d>
@@ -1492,13 +1642,7 @@
           <w:rPr>
             <w:rFonts w:ascii="Cambria Math" w:hAnsi="Cambria Math"/>
           </w:rPr>
-          <m:t>S</m:t>
-        </m:r>
-        <m:r>
-          <w:rPr>
-            <w:rFonts w:ascii="Cambria Math" w:hAnsi="Cambria Math"/>
-          </w:rPr>
-          <m:t>⊆{1,2,…,n}</m:t>
+          <m:t>S⊆{1,2,…,n}</m:t>
         </m:r>
       </m:oMath>
       <w:r>
@@ -1598,13 +1742,7 @@
             <w:rPr>
               <w:rFonts w:ascii="Cambria Math" w:hAnsi="Cambria Math"/>
             </w:rPr>
-            <m:t>subject to</m:t>
-          </m:r>
-          <m:r>
-            <w:rPr>
-              <w:rFonts w:ascii="Cambria Math" w:hAnsi="Cambria Math"/>
-            </w:rPr>
-            <m:t xml:space="preserve"> cost</m:t>
+            <m:t>subject to cost</m:t>
           </m:r>
           <m:d>
             <m:dPr>
@@ -1768,8 +1906,20 @@
     </w:p>
     <w:p>
       <w:r>
+        <w:t xml:space="preserve">Having all these in hand, a planner could proceed to optimize the subset of requirements planned for the next release. One difficulty with this that can be highlighted </w:t>
+      </w:r>
+      <w:r>
         <w:lastRenderedPageBreak/>
-        <w:t>Having all these in hand, a planner could proceed to optimize the subset of requirements planned for the next release. One difficulty with this that can be highlighted is in the definition of a cost function. It might be suggested that the estimated time to implement a requirement alone might be used to determine cost, but there is a practical detail that prevents this: in order to maintain quality software, the total cost of any requirement should take into consideration both the cost of implementation \emph{and} the cost of fixing associated defects. Otherwise, a release plan would appear to be within budget, when there is a risk that the budget will be exceeded when defect costs are also considered.</w:t>
+        <w:t xml:space="preserve">is in the definition of a cost function. It might be suggested that the estimated time to implement a requirement alone might be used to determine cost, but there is a practical detail that prevents this: in order to maintain quality software, the total cost of any requirement should take into consideration both the cost of implementation </w:t>
+      </w:r>
+      <w:r>
+        <w:rPr>
+          <w:i/>
+        </w:rPr>
+        <w:t>and</w:t>
+      </w:r>
+      <w:r>
+        <w:t xml:space="preserve"> the cost of fixing associated defects. Otherwise, a release plan would appear to be within budget, when there is a risk that the budget will be exceeded when defect costs are also considered.</w:t>
       </w:r>
     </w:p>
     <w:p>
@@ -1782,10 +1932,31 @@
     </w:p>
     <w:p>
       <w:r>
-        <w:t xml:space="preserve">We use the explanatory model to address the need to consider defect cost. Such a model, given some subset of proposed requirements, can be used to predict defects and to find additional cost which should be considered. This use of the predictive model is illustrated in Figure </w:t>
-      </w:r>
-      <w:r>
-        <w:t>2.</w:t>
+        <w:t xml:space="preserve">We use the explanatory model to address the need to consider defect cost. Such a model, given some subset of proposed requirements, can be used to predict defects and to find additional cost which should be considered. This use of the predictive model is illustrated in </w:t>
+      </w:r>
+      <w:r>
+        <w:fldChar w:fldCharType="begin"/>
+      </w:r>
+      <w:r>
+        <w:instrText xml:space="preserve"> REF _Ref420352438 \h </w:instrText>
+      </w:r>
+      <w:r>
+        <w:fldChar w:fldCharType="separate"/>
+      </w:r>
+      <w:r>
+        <w:t xml:space="preserve">Figure </w:t>
+      </w:r>
+      <w:r>
+        <w:rPr>
+          <w:noProof/>
+        </w:rPr>
+        <w:t>2</w:t>
+      </w:r>
+      <w:r>
+        <w:fldChar w:fldCharType="end"/>
+      </w:r>
+      <w:r>
+        <w:t>.</w:t>
       </w:r>
     </w:p>
     <w:p>
@@ -1795,10 +1966,10 @@
       </w:pPr>
       <w:r>
         <w:object w:dxaOrig="2919" w:dyaOrig="2445">
-          <v:shape id="_x0000_i1026" type="#_x0000_t75" style="width:242.85pt;height:203.1pt" o:ole="">
+          <v:shape id="_x0000_i1026" type="#_x0000_t75" style="width:243pt;height:203.25pt" o:ole="">
             <v:imagedata r:id="rId13" o:title=""/>
           </v:shape>
-          <o:OLEObject Type="Embed" ProgID="Visio.Drawing.11" ShapeID="_x0000_i1026" DrawAspect="Content" ObjectID="_1493924380" r:id="rId14"/>
+          <o:OLEObject Type="Embed" ProgID="Visio.Drawing.11" ShapeID="_x0000_i1026" DrawAspect="Content" ObjectID="_1494096878" r:id="rId14"/>
         </w:object>
       </w:r>
     </w:p>
@@ -1806,27 +1977,19 @@
       <w:pPr>
         <w:pStyle w:val="Caption"/>
       </w:pPr>
+      <w:bookmarkStart w:id="3" w:name="_Ref420352438"/>
       <w:r>
         <w:t xml:space="preserve">Figure </w:t>
       </w:r>
-      <w:r>
-        <w:fldChar w:fldCharType="begin"/>
-      </w:r>
-      <w:r>
-        <w:instrText xml:space="preserve"> SEQ Figure \* ARABIC </w:instrText>
-      </w:r>
-      <w:r>
-        <w:fldChar w:fldCharType="separate"/>
-      </w:r>
-      <w:r>
-        <w:rPr>
-          <w:noProof/>
-        </w:rPr>
-        <w:t>2</w:t>
-      </w:r>
-      <w:r>
-        <w:fldChar w:fldCharType="end"/>
-      </w:r>
+      <w:fldSimple w:instr=" SEQ Figure \* ARABIC ">
+        <w:r>
+          <w:rPr>
+            <w:noProof/>
+          </w:rPr>
+          <w:t>2</w:t>
+        </w:r>
+      </w:fldSimple>
+      <w:bookmarkEnd w:id="3"/>
       <w:r>
         <w:tab/>
       </w:r>
@@ -1848,6 +2011,7 @@
         </w:sectPr>
       </w:pPr>
       <w:r>
+        <w:lastRenderedPageBreak/>
         <w:t>Since predictive models cannot be perfectly accurate, instead we would expect that any forecasting would include confidence levels. Taking into account the confidence of a prediction allows planners to account for risk in the use of the defect prediction. If more risk is acceptable, then planners will get a narrower prediction window, and in exchange take more of a chance that the prediction is inaccurate. A wider prediction window means, though, that when the defect prediction is used to determine requirements cost, that potential cost range will also be wider.</w:t>
       </w:r>
     </w:p>
@@ -1867,14 +2031,14 @@
           <w:rFonts w:cs="Times New Roman"/>
         </w:rPr>
       </w:pPr>
-      <w:bookmarkStart w:id="2" w:name="_Ref420170394"/>
+      <w:bookmarkStart w:id="4" w:name="_Ref420337114"/>
       <w:r>
         <w:rPr>
           <w:rFonts w:cs="Times New Roman"/>
         </w:rPr>
-        <w:t>BACKGROUND</w:t>
-      </w:r>
-      <w:bookmarkEnd w:id="2"/>
+        <w:t>Background</w:t>
+      </w:r>
+      <w:bookmarkEnd w:id="4"/>
     </w:p>
     <w:p>
       <w:r>
@@ -2296,7 +2460,13 @@
     </w:p>
     <w:p>
       <w:r>
-        <w:t>AR, VAR, and VARX models do not account for non-stationary data. If a time series is not stationary, differencing may produce a stationary series. Trending time series are challenging to analyze, because the summary statistics of mean, variance, and autocovariance vary over time, and are therefore not interpretable \cite{franses1998time}. Two trend types are discussed here: deterministic and stochastic.</w:t>
+        <w:t xml:space="preserve">AR, VAR, and VARX models do not account for non-stationary data. If a time series is not stationary, differencing may produce a stationary series. Trending time series are challenging to analyze, because the summary statistics of mean, variance, and autocovariance vary over time, and </w:t>
+      </w:r>
+      <w:r>
+        <w:t>are therefore not interpretable [5]</w:t>
+      </w:r>
+      <w:r>
+        <w:t>. Two trend types are discussed here: deterministic and stochastic.</w:t>
       </w:r>
     </w:p>
     <w:p>
@@ -2315,12 +2485,30 @@
     </w:p>
     <w:p>
       <w:r>
-        <w:t>Stationarity can be strict or weak (of some order). Strict stationarity occurs when statistical properties are invariant with respect to shifts of the time origin\cite{moon2000mathematical}. Alternatively, a weak stationarity (of second order) can be established, and from this strict stationarity can be established by then assuming normality\cite{box_jenkins_reinsel_2008}.</w:t>
-      </w:r>
-    </w:p>
-    <w:p>
-      <w:r>
-        <w:t>For a multivariate time series, stationarity holds if all the component univariate time series are stationary\cite{yang2005stationarity}, so the goal of stationarity testing will be to establish second-order stationarity for each univariate time series component, and then show that the assumption of normality is reasonable. This will establish the stationarity of the multivariate time series as a whole. Next, tests are discussed for assessing if a deterministic or stochastic trend is present.</w:t>
+        <w:t>Stationarity can be strict or weak (of some order). Strict stationarity occurs when statistical properties are invariant with respect to shifts of the time origin</w:t>
+      </w:r>
+      <w:r>
+        <w:t xml:space="preserve"> [12]</w:t>
+      </w:r>
+      <w:r>
+        <w:t>. Alternatively, a weak stationarity (of second order) can be established, and from this strict stationarity can be establi</w:t>
+      </w:r>
+      <w:r>
+        <w:t>shed by then assuming normality [4]</w:t>
+      </w:r>
+      <w:r>
+        <w:t>.</w:t>
+      </w:r>
+    </w:p>
+    <w:p>
+      <w:r>
+        <w:t>For a multivariate time series, stationarity holds if all the component univariate time series are stationary</w:t>
+      </w:r>
+      <w:r>
+        <w:t xml:space="preserve"> [16]</w:t>
+      </w:r>
+      <w:r>
+        <w:t>, so the goal of stationarity testing will be to establish second-order stationarity for each univariate time series component, and then show that the assumption of normality is reasonable. This will establish the stationarity of the multivariate time series as a whole. Next, tests are discussed for assessing if a deterministic or stochastic trend is present.</w:t>
       </w:r>
     </w:p>
     <w:p>
@@ -2333,11 +2521,17 @@
     </w:p>
     <w:p>
       <w:r>
-        <w:t xml:space="preserve">A time series that contains a stochastic trend is non-stationary. A pure auto-regressive (AR) model of such a time series contains a unit root \cite{franses1998time}. Testing for the presence of a unit root can therefore be used to test for non-stationarity. A unit-root test poses as the null hypothesis that an AR model has a unit root. Then, a test </w:t>
+        <w:t xml:space="preserve">A time series that contains a stochastic trend is non-stationary. A pure auto-regressive (AR) model of such a time series contains a unit root </w:t>
+      </w:r>
+      <w:r>
+        <w:t>[5]</w:t>
+      </w:r>
+      <w:r>
+        <w:t xml:space="preserve">. Testing for the presence of a unit root can therefore be used to test for non-stationarity. A unit-root test poses as the null hypothesis that an AR model has a unit root. Then, a test statistic is measured. If the p-value is below some significance, the null hypothesis can be rejected, </w:t>
       </w:r>
       <w:r>
         <w:lastRenderedPageBreak/>
-        <w:t>statistic is measured. If the p-value is below some significance, the null hypothesis can be rejected, and it is established that the time series does not have a stochastic trend. The Augmented Dickey Fuller (ADF) test is often used for unit root testing.</w:t>
+        <w:t>and it is established that the time series does not have a stochastic trend. The Augmented Dickey Fuller (ADF) test is often used for unit root testing.</w:t>
       </w:r>
     </w:p>
     <w:p>
@@ -2370,23 +2564,14 @@
           <w:rFonts w:cs="Times New Roman"/>
         </w:rPr>
       </w:pPr>
+      <w:bookmarkStart w:id="5" w:name="_Ref420337227"/>
       <w:r>
         <w:rPr>
           <w:rFonts w:cs="Times New Roman"/>
         </w:rPr>
-        <w:t>METHOD</w:t>
-      </w:r>
-      <w:r>
-        <w:rPr>
-          <w:rFonts w:cs="Times New Roman"/>
-        </w:rPr>
-        <w:t>s</w:t>
-      </w:r>
-    </w:p>
-    <w:p>
-      <w:pPr>
-        <w:jc w:val="center"/>
-      </w:pPr>
+        <w:t>Methods</w:t>
+      </w:r>
+      <w:bookmarkEnd w:id="5"/>
     </w:p>
     <w:p>
       <w:r>
@@ -2412,11 +2597,11 @@
       <w:pPr>
         <w:pStyle w:val="Heading2"/>
       </w:pPr>
-      <w:bookmarkStart w:id="3" w:name="_Ref420168384"/>
+      <w:bookmarkStart w:id="6" w:name="_Ref420168384"/>
       <w:r>
         <w:t>Data Methods</w:t>
       </w:r>
-      <w:bookmarkEnd w:id="3"/>
+      <w:bookmarkEnd w:id="6"/>
     </w:p>
     <w:p>
       <w:r>
@@ -2441,7 +2626,13 @@
         <w:t>are</w:t>
       </w:r>
       <w:r>
-        <w:t xml:space="preserve"> discussed. Then the methods used for preparing data for modeling, by cleansing, sampling, and windowing, are described.</w:t>
+        <w:t xml:space="preserve"> discussed. Then the methods used for preparing data for modeling, by cleansing, sampling, </w:t>
+      </w:r>
+      <w:r>
+        <w:t xml:space="preserve">stationarity testing, </w:t>
+      </w:r>
+      <w:r>
+        <w:t>and windowing, are described.</w:t>
       </w:r>
     </w:p>
     <w:p>
@@ -2700,13 +2891,10 @@
         <w:footnoteReference w:id="5"/>
       </w:r>
       <w:r>
-        <w:t xml:space="preserve"> for issue tracking. Issue data </w:t>
-      </w:r>
-      <w:r>
-        <w:t>for</w:t>
-      </w:r>
-      <w:r>
-        <w:t xml:space="preserve"> the </w:t>
+        <w:t xml:space="preserve"> for issue tracking. </w:t>
+      </w:r>
+      <w:r>
+        <w:t xml:space="preserve">Issue data for </w:t>
       </w:r>
       <w:r>
         <w:rPr>
@@ -2718,10 +2906,7 @@
         <w:t xml:space="preserve"> </w:t>
       </w:r>
       <w:r>
-        <w:t xml:space="preserve">product </w:t>
-      </w:r>
-      <w:r>
-        <w:t>was exported from the project's JIRA web interface</w:t>
+        <w:t>product was exported from the project's JIRA web interface</w:t>
       </w:r>
       <w:r>
         <w:rPr>
@@ -2730,19 +2915,7 @@
         <w:footnoteReference w:id="6"/>
       </w:r>
       <w:r>
-        <w:t xml:space="preserve"> as XML data</w:t>
-      </w:r>
-      <w:r>
-        <w:t xml:space="preserve">. </w:t>
-      </w:r>
-      <w:r>
-        <w:t xml:space="preserve">Issues from </w:t>
-      </w:r>
-      <w:r>
-        <w:t xml:space="preserve">April, 2009 through January, 2015 </w:t>
-      </w:r>
-      <w:r>
-        <w:t>were used, leading to a dataset containing 7,042 issues.</w:t>
+        <w:t xml:space="preserve"> as XML data.</w:t>
       </w:r>
     </w:p>
     <w:p>
@@ -2759,10 +2932,7 @@
         <w:t xml:space="preserve"> </w:t>
       </w:r>
       <w:r>
-        <w:t>Issue data for</w:t>
-      </w:r>
-      <w:r>
-        <w:t xml:space="preserve"> the </w:t>
+        <w:t xml:space="preserve">Issue data for the </w:t>
       </w:r>
       <w:r>
         <w:rPr>
@@ -2782,142 +2952,101 @@
       <w:r>
         <w:t xml:space="preserve"> as XML.</w:t>
       </w:r>
+    </w:p>
+    <w:p>
+      <w:r>
+        <w:t>The Netbeans software project has been actively developed as an open source project since 2000.</w:t>
+      </w:r>
       <w:r>
         <w:t xml:space="preserve"> </w:t>
       </w:r>
       <w:r>
-        <w:t xml:space="preserve">Issues from April, </w:t>
-      </w:r>
-      <w:r>
-        <w:t>2003</w:t>
-      </w:r>
-      <w:r>
-        <w:t xml:space="preserve"> through </w:t>
-      </w:r>
-      <w:r>
-        <w:t>April</w:t>
-      </w:r>
-      <w:r>
-        <w:t>, 2015 were used, l</w:t>
-      </w:r>
-      <w:r>
-        <w:t>eading to a dataset containing 8</w:t>
-      </w:r>
-      <w:r>
-        <w:t>,</w:t>
-      </w:r>
-      <w:r>
-        <w:t>315</w:t>
-      </w:r>
-      <w:r>
-        <w:t xml:space="preserve"> issues.</w:t>
-      </w:r>
-    </w:p>
-    <w:p>
-      <w:r>
-        <w:t>The Netbeans software project has been actively developed as an open source project since 2000.</w:t>
+        <w:t xml:space="preserve">The project uses Bugzilla for issue tracking. Issue data for the </w:t>
+      </w:r>
+      <w:r>
+        <w:rPr>
+          <w:i/>
+        </w:rPr>
+        <w:t>platform</w:t>
+      </w:r>
+      <w:r>
+        <w:t xml:space="preserve"> and </w:t>
+      </w:r>
+      <w:r>
+        <w:rPr>
+          <w:i/>
+        </w:rPr>
+        <w:t>java</w:t>
       </w:r>
       <w:r>
         <w:t xml:space="preserve"> </w:t>
       </w:r>
       <w:r>
-        <w:t xml:space="preserve">The project uses Bugzilla for issue tracking. Issue data for the </w:t>
-      </w:r>
-      <w:r>
-        <w:rPr>
-          <w:i/>
-        </w:rPr>
-        <w:t>platform</w:t>
-      </w:r>
-      <w:r>
-        <w:t xml:space="preserve"> and </w:t>
-      </w:r>
-      <w:r>
-        <w:rPr>
-          <w:i/>
-        </w:rPr>
-        <w:t>java</w:t>
+        <w:t xml:space="preserve">products was obtained using a </w:t>
+      </w:r>
+      <w:r>
+        <w:t>2010 dump of the Bugzilla MySQL database. This database was made available as part of the mining challenge for the 2011 conference for Mining Software Repositories</w:t>
+      </w:r>
+      <w:r>
+        <w:rPr>
+          <w:rStyle w:val="FootnoteReference"/>
+        </w:rPr>
+        <w:footnoteReference w:id="8"/>
+      </w:r>
+      <w:r>
+        <w:t>.</w:t>
       </w:r>
       <w:r>
         <w:t xml:space="preserve"> </w:t>
       </w:r>
-      <w:r>
-        <w:t xml:space="preserve">products was obtained using a </w:t>
-      </w:r>
-      <w:r>
-        <w:t>2010 dump of the Bugzilla MySQL database. This database was made available as part of the mining challenge for the 2011 conference for Mining Software Repositories</w:t>
-      </w:r>
-      <w:r>
-        <w:rPr>
-          <w:rStyle w:val="FootnoteReference"/>
-        </w:rPr>
-        <w:footnoteReference w:id="8"/>
+    </w:p>
+    <w:p>
+      <w:pPr>
+        <w:pStyle w:val="Heading3"/>
+      </w:pPr>
+      <w:r>
+        <w:t>Data Preparation</w:t>
+      </w:r>
+    </w:p>
+    <w:p>
+      <w:r>
+        <w:t xml:space="preserve">The raw software issue data needs preparing before </w:t>
+      </w:r>
+      <w:r>
+        <w:t>a time series modeling procedure</w:t>
+      </w:r>
+      <w:r>
+        <w:t xml:space="preserve"> </w:t>
+      </w:r>
+      <w:r>
+        <w:t>is run. Preparatory steps include: cleansing, sampling, stationarity testing and differencing, and windowing.</w:t>
+      </w:r>
+      <w:r>
+        <w:t xml:space="preserve"> These steps are now explained</w:t>
+      </w:r>
+      <w:r>
+        <w:t xml:space="preserve"> below</w:t>
       </w:r>
       <w:r>
         <w:t>.</w:t>
       </w:r>
-      <w:r>
-        <w:t xml:space="preserve"> Data for the </w:t>
-      </w:r>
-      <w:r>
-        <w:rPr>
-          <w:i/>
-        </w:rPr>
-        <w:t xml:space="preserve">platform </w:t>
-      </w:r>
-      <w:r>
-        <w:t xml:space="preserve">and </w:t>
-      </w:r>
-      <w:r>
-        <w:rPr>
-          <w:i/>
-        </w:rPr>
-        <w:t xml:space="preserve">java </w:t>
-      </w:r>
-      <w:r>
-        <w:t>products were taken from Jan, 2001 to June, 2010,</w:t>
-      </w:r>
-      <w:r>
-        <w:t xml:space="preserve"> leading to datasets containing</w:t>
-      </w:r>
-      <w:r>
-        <w:t xml:space="preserve"> </w:t>
-      </w:r>
-      <w:r>
-        <w:t xml:space="preserve">11,362 </w:t>
-      </w:r>
-      <w:r>
-        <w:t>and</w:t>
-      </w:r>
-      <w:r>
-        <w:t xml:space="preserve"> </w:t>
-      </w:r>
-      <w:r>
-        <w:t xml:space="preserve">8,734 </w:t>
-      </w:r>
-      <w:r>
-        <w:t>issues, respectively.</w:t>
-      </w:r>
-    </w:p>
-    <w:p>
-      <w:pPr>
-        <w:pStyle w:val="Heading3"/>
-      </w:pPr>
-      <w:r>
-        <w:t>Data Preparation</w:t>
-      </w:r>
     </w:p>
     <w:p>
       <w:pPr>
         <w:pStyle w:val="Heading4"/>
       </w:pPr>
+      <w:bookmarkStart w:id="7" w:name="_Ref420344434"/>
       <w:r>
         <w:t>Data Cleansing</w:t>
       </w:r>
-    </w:p>
-    <w:p>
-      <w:r>
-        <w:t>Not all of the data was preserved for modeling. The modification or removal of data is discussed next.</w:t>
+      <w:bookmarkEnd w:id="7"/>
+    </w:p>
+    <w:p>
+      <w:r>
+        <w:t>Not all of the data was preserved for modeling. The modification or removal of data is</w:t>
+      </w:r>
+      <w:r>
+        <w:t xml:space="preserve"> discussed next. Then the steps of sampling and windowing are discussed.</w:t>
       </w:r>
     </w:p>
     <w:p>
@@ -2992,7 +3121,7 @@
         <w:t xml:space="preserve">were </w:t>
       </w:r>
       <w:r>
-        <w:t xml:space="preserve">not included in the dataset. In the MongoDB dataset, 18 (0.26%) of the issues were unfixed. </w:t>
+        <w:t xml:space="preserve">not included in the dataset. </w:t>
       </w:r>
     </w:p>
     <w:p>
@@ -3014,265 +3143,112 @@
       <w:r>
         <w:t xml:space="preserve">type as the parent issue. Those sub-tasks whose parent issue is not in the dataset are considered orphans and discarded. </w:t>
       </w:r>
-      <w:r>
-        <w:t>In the MongoDB dataset t</w:t>
-      </w:r>
-      <w:r>
-        <w:t>here were 20 (0.28%) orphaned sub-tasks encountered in the dataset</w:t>
-      </w:r>
-      <w:r>
-        <w:t>.</w:t>
-      </w:r>
-    </w:p>
-    <w:p>
-      <w:pPr>
-        <w:ind w:firstLine="0"/>
-      </w:pPr>
-    </w:p>
-    <w:p>
-      <w:pPr>
-        <w:ind w:firstLine="0"/>
-      </w:pPr>
-    </w:p>
-    <w:p>
-      <w:pPr>
-        <w:pStyle w:val="Heading3"/>
-      </w:pPr>
-      <w:r>
-        <w:t>Data Preparation</w:t>
-      </w:r>
-    </w:p>
-    <w:p>
-      <w:r>
-        <w:t>After creation, the dataset was operated on to prepare it for time series modeling. The data was sampled, made stationary, and windowed. These three steps are discussed next.</w:t>
-      </w:r>
     </w:p>
     <w:p>
       <w:pPr>
         <w:pStyle w:val="Heading4"/>
       </w:pPr>
       <w:r>
+        <w:t xml:space="preserve">Data </w:t>
+      </w:r>
+      <w:r>
         <w:t>Sampling</w:t>
       </w:r>
     </w:p>
     <w:p>
       <w:r>
-        <w:t>First, the data was sampled at regular periods to measure the following: number of improvements resolved, number of features resolved, and number of bugs created. A 7-day sampling period was used. As an example, this sampling process is illustrated in Figure \ref{fig:sampling_issue_data}, with results shown in Table \ref{tab:sampling_issue_data}.</w:t>
+        <w:t>D</w:t>
+      </w:r>
+      <w:r>
+        <w:t xml:space="preserve">ata </w:t>
+      </w:r>
+      <w:r>
+        <w:t xml:space="preserve">was </w:t>
+      </w:r>
+      <w:r>
+        <w:t>sampled at regular periods to measure the following: number of improvements resolved, number of features resolved, and number of bugs created. As an example, this sampling process is illustrated in</w:t>
+      </w:r>
+      <w:r>
+        <w:t xml:space="preserve"> </w:t>
+      </w:r>
+      <w:r>
+        <w:fldChar w:fldCharType="begin"/>
+      </w:r>
+      <w:r>
+        <w:instrText xml:space="preserve"> REF _Ref420352478 \h </w:instrText>
+      </w:r>
+      <w:r>
+        <w:fldChar w:fldCharType="separate"/>
+      </w:r>
+      <w:r>
+        <w:t xml:space="preserve">Figure </w:t>
+      </w:r>
+      <w:r>
+        <w:rPr>
+          <w:noProof/>
+        </w:rPr>
+        <w:t>3</w:t>
+      </w:r>
+      <w:r>
+        <w:fldChar w:fldCharType="end"/>
+      </w:r>
+      <w:r>
+        <w:t xml:space="preserve">, with the outcome of sampling the example data shown in </w:t>
+      </w:r>
+      <w:r>
+        <w:fldChar w:fldCharType="begin"/>
+      </w:r>
+      <w:r>
+        <w:instrText xml:space="preserve"> REF _Ref420352531 \h </w:instrText>
+      </w:r>
+      <w:r>
+        <w:fldChar w:fldCharType="separate"/>
+      </w:r>
+      <w:r>
+        <w:t xml:space="preserve">Table </w:t>
+      </w:r>
+      <w:r>
+        <w:rPr>
+          <w:noProof/>
+        </w:rPr>
+        <w:t>1</w:t>
+      </w:r>
+      <w:r>
+        <w:fldChar w:fldCharType="end"/>
+      </w:r>
+      <w:r>
+        <w:t xml:space="preserve">. </w:t>
+      </w:r>
+    </w:p>
+    <w:p>
+      <w:pPr>
+        <w:pStyle w:val="Heading4"/>
+      </w:pPr>
+      <w:r>
+        <w:t>Establishing Stationarity</w:t>
+      </w:r>
+    </w:p>
+    <w:p>
+      <w:r>
+        <w:t>To establish stationarity, we first need to see if we can rule out the presence of a stochastic trend by applying the augmented Dickey-Fuller (ADF) test. If we can indeed rule out a stochastic trend, we should be able to confirm stationarity by applying the KPSS test. Or, if a stochastic trend cannot be ruled out, then KPSS test should be applied to check that trend stationarity is also rejected. If the data is found to have a stochastic trend, it should be differenced and then retested to confirm (trend) stationarity. In both tests, it will be assumed that the deterministic component is constant, with an intercept but no trend.</w:t>
+      </w:r>
+      <w:r>
+        <w:t xml:space="preserve"> </w:t>
       </w:r>
     </w:p>
     <w:p>
       <w:r>
         <w:lastRenderedPageBreak/>
-        <w:t>\begin{figure}[htbp]</w:t>
-      </w:r>
-    </w:p>
-    <w:p>
-      <w:r>
-        <w:t>\begin{center}</w:t>
-      </w:r>
-    </w:p>
-    <w:p>
-      <w:r>
-        <w:t>\begin{tikzpicture}</w:t>
-      </w:r>
-    </w:p>
-    <w:p>
-      <w:r>
-        <w:t xml:space="preserve">  \node (bb) at (-2.3,2) [draw] {|Bug|};</w:t>
-      </w:r>
-    </w:p>
-    <w:p>
-      <w:r>
-        <w:t xml:space="preserve">  \node (n) at (-1.6,1) [draw] {|New Feature|};</w:t>
-      </w:r>
-    </w:p>
-    <w:p>
-      <w:r>
-        <w:t xml:space="preserve">  \node (ii) at (-1.9,0) [draw] {|Improvement|};</w:t>
-      </w:r>
-    </w:p>
-    <w:p>
-      <w:r>
-        <w:t xml:space="preserve">  \node (bbbb) at (-1,-1) [draw] {|Bug|};</w:t>
-      </w:r>
-    </w:p>
-    <w:p>
-      <w:r>
-        <w:t xml:space="preserve">  \node (i) at (0,-2) [draw] {|Improvement|};</w:t>
-      </w:r>
-    </w:p>
-    <w:p>
-      <w:r>
-        <w:t xml:space="preserve">  \node (bbbbb) at (1.1,-3) [draw] {|Bug|};</w:t>
-      </w:r>
-    </w:p>
-    <w:p>
-      <w:r>
-        <w:t xml:space="preserve">  \draw[dashed] (-3,3) -- (-3,-4);</w:t>
-      </w:r>
-    </w:p>
-    <w:p>
-      <w:r>
-        <w:t xml:space="preserve">  \draw[dashed] (0,3) -- (0,-4);</w:t>
-      </w:r>
-    </w:p>
-    <w:p>
-      <w:r>
-        <w:t xml:space="preserve">  \draw[dashed] (3,3) -- (3,-4);</w:t>
-      </w:r>
-    </w:p>
-    <w:p>
-      <w:r>
-        <w:t xml:space="preserve">  \draw (-4.5,3.5) node {Period 1};</w:t>
-      </w:r>
-    </w:p>
-    <w:p>
-      <w:r>
-        <w:t xml:space="preserve">  \draw (-1.5,3.5) node {Period 2};</w:t>
-      </w:r>
-    </w:p>
-    <w:p>
-      <w:r>
-        <w:t xml:space="preserve">  \draw (1.5,3.5) node {Period 3};</w:t>
-      </w:r>
-    </w:p>
-    <w:p>
-      <w:r>
-        <w:t xml:space="preserve">  \draw (4.5,3.5) node {...};</w:t>
-      </w:r>
-    </w:p>
-    <w:p>
-      <w:r>
-        <w:t>\end{tikzpicture}</w:t>
-      </w:r>
-    </w:p>
-    <w:p>
-      <w:r>
-        <w:t>\caption[Sampling issue data]{Sampling issue data by dividing time into equally-spaced periods.}</w:t>
-      </w:r>
-    </w:p>
-    <w:p>
-      <w:r>
-        <w:t>\label{fig:sampling_issue_data}</w:t>
-      </w:r>
-    </w:p>
-    <w:p>
-      <w:r>
-        <w:t>\end{center}</w:t>
-      </w:r>
-    </w:p>
-    <w:p>
-      <w:r>
-        <w:t>\end{figure}</w:t>
-      </w:r>
-    </w:p>
-    <w:p/>
-    <w:p>
-      <w:r>
-        <w:t>\begin{table}[htbp]</w:t>
-      </w:r>
-    </w:p>
-    <w:p>
-      <w:r>
-        <w:t>\caption[Sampling issue data]{Results of sampling example issues shown in figure \ref{fig:sampling_issue_data}.}</w:t>
-      </w:r>
-    </w:p>
-    <w:p>
-      <w:r>
-        <w:t>\centering</w:t>
-      </w:r>
-    </w:p>
-    <w:p>
-      <w:r>
-        <w:t>\begin{tabular}{ c | c | c | c }</w:t>
-      </w:r>
-    </w:p>
-    <w:p>
-      <w:r>
-        <w:t>\hline</w:t>
-      </w:r>
-    </w:p>
-    <w:p>
-      <w:r>
-        <w:t>Period &amp; Improvements &amp; New Features &amp; Bugs \\</w:t>
-      </w:r>
-    </w:p>
-    <w:p>
-      <w:r>
-        <w:t>~&amp; Resolved &amp; Resolved &amp; Created \\</w:t>
-      </w:r>
-    </w:p>
-    <w:p>
-      <w:r>
-        <w:t>\hline</w:t>
-      </w:r>
-    </w:p>
-    <w:p>
-      <w:r>
-        <w:t>1 &amp; 0 &amp; 0 &amp; 1 \\</w:t>
-      </w:r>
-    </w:p>
-    <w:p>
-      <w:r>
-        <w:t>2 &amp; 1 &amp; 1 &amp; 1 \\</w:t>
-      </w:r>
-    </w:p>
-    <w:p>
-      <w:r>
-        <w:t>3 &amp; 1 &amp; 0 &amp; 1 \\</w:t>
-      </w:r>
-    </w:p>
-    <w:p>
-      <w:r>
-        <w:t>\hline</w:t>
-      </w:r>
-    </w:p>
-    <w:p>
-      <w:r>
-        <w:t>\end{tabular}</w:t>
-      </w:r>
-    </w:p>
-    <w:p>
-      <w:r>
-        <w:t>\label{tab:sampling_issue_data}</w:t>
-      </w:r>
-    </w:p>
-    <w:p>
-      <w:r>
-        <w:t>\end{table}</w:t>
-      </w:r>
-    </w:p>
-    <w:p/>
-    <w:p>
-      <w:pPr>
-        <w:pStyle w:val="Heading4"/>
-      </w:pPr>
-      <w:r>
-        <w:t>Establishing Stationarity</w:t>
-      </w:r>
-    </w:p>
-    <w:p>
-      <w:r>
-        <w:t xml:space="preserve">To establish stationarity, we first need to see if we can rule out the presence of a stochastic trend by applying the augmented Dickey-Fuller (ADF) test. If we can indeed rule out a stochastic trend, we should be able to confirm stationarity by applying the </w:t>
-      </w:r>
-      <w:r>
-        <w:lastRenderedPageBreak/>
-        <w:t>KPSS test. Or, if a stochastic trend cannot be ruled out, then KPSS test should be applied to check that trend stationarity is also rejected. If the data is found to have a stochastic trend, it should be differenced and then retested to confirm (trend) stationarity. In both tests, it will be assumed that the deterministic component is constant, with an intercept but no trend.</w:t>
-      </w:r>
-      <w:r>
-        <w:t xml:space="preserve"> </w:t>
-      </w:r>
-    </w:p>
-    <w:p>
-      <w:r>
         <w:t xml:space="preserve">The </w:t>
       </w:r>
+      <w:proofErr w:type="spellStart"/>
       <w:r>
         <w:rPr>
           <w:i/>
         </w:rPr>
         <w:t>urca</w:t>
       </w:r>
+      <w:proofErr w:type="spellEnd"/>
       <w:r>
         <w:rPr>
           <w:rStyle w:val="FootnoteReference"/>
@@ -3299,48 +3275,670 @@
         <w:t>ur.kpss</w:t>
       </w:r>
       <w:r>
-        <w:t xml:space="preserve"> functions for performing these test</w:t>
-      </w:r>
+        <w:t xml:space="preserve"> functions for performing these tests.</w:t>
+      </w:r>
+    </w:p>
+    <w:p>
+      <w:pPr>
+        <w:keepNext/>
+        <w:jc w:val="center"/>
+      </w:pPr>
+      <w:r>
+        <w:object w:dxaOrig="3983" w:dyaOrig="2889">
+          <v:shape id="_x0000_i1027" type="#_x0000_t75" style="width:332.25pt;height:240.75pt" o:ole="">
+            <v:imagedata r:id="rId15" o:title=""/>
+          </v:shape>
+          <o:OLEObject Type="Embed" ProgID="Visio.Drawing.11" ShapeID="_x0000_i1027" DrawAspect="Content" ObjectID="_1494096879" r:id="rId16"/>
+        </w:object>
+      </w:r>
+    </w:p>
+    <w:p>
+      <w:pPr>
+        <w:pStyle w:val="Caption"/>
+      </w:pPr>
+      <w:bookmarkStart w:id="8" w:name="_Ref420352478"/>
+      <w:r>
+        <w:t xml:space="preserve">Figure </w:t>
+      </w:r>
+      <w:fldSimple w:instr=" SEQ Figure \* ARABIC ">
+        <w:r>
+          <w:rPr>
+            <w:noProof/>
+          </w:rPr>
+          <w:t>3</w:t>
+        </w:r>
+      </w:fldSimple>
+      <w:bookmarkEnd w:id="8"/>
+      <w:r>
+        <w:t xml:space="preserve"> </w:t>
+      </w:r>
+      <w:r>
+        <w:tab/>
+      </w:r>
+      <w:r>
+        <w:t>Sampling issue data by dividing time into equally-spaced periods.</w:t>
+      </w:r>
+    </w:p>
+    <w:p/>
+    <w:p>
+      <w:pPr>
+        <w:pStyle w:val="Caption"/>
+        <w:keepNext/>
+      </w:pPr>
+      <w:bookmarkStart w:id="9" w:name="_Ref420352531"/>
+      <w:r>
+        <w:t xml:space="preserve">Table </w:t>
+      </w:r>
+      <w:fldSimple w:instr=" SEQ Table \* ARABIC ">
+        <w:r>
+          <w:rPr>
+            <w:noProof/>
+          </w:rPr>
+          <w:t>1</w:t>
+        </w:r>
+      </w:fldSimple>
+      <w:bookmarkEnd w:id="9"/>
+      <w:r>
+        <w:tab/>
+      </w:r>
+      <w:r>
+        <w:tab/>
+      </w:r>
+      <w:r>
+        <w:t>Results of sampling example issues shown in Figure 3.</w:t>
+      </w:r>
+    </w:p>
+    <w:tbl>
+      <w:tblPr>
+        <w:tblStyle w:val="TableGrid"/>
+        <w:tblW w:w="5238" w:type="dxa"/>
+        <w:jc w:val="center"/>
+        <w:tblLook w:val="04A0" w:firstRow="1" w:lastRow="0" w:firstColumn="1" w:lastColumn="0" w:noHBand="0" w:noVBand="1"/>
+      </w:tblPr>
+      <w:tblGrid>
+        <w:gridCol w:w="918"/>
+        <w:gridCol w:w="1710"/>
+        <w:gridCol w:w="1620"/>
+        <w:gridCol w:w="990"/>
+      </w:tblGrid>
+      <w:tr>
+        <w:trPr>
+          <w:jc w:val="center"/>
+        </w:trPr>
+        <w:tc>
+          <w:tcPr>
+            <w:tcW w:w="918" w:type="dxa"/>
+            <w:tcBorders>
+              <w:left w:val="nil"/>
+              <w:bottom w:val="single" w:sz="4" w:space="0" w:color="auto"/>
+            </w:tcBorders>
+          </w:tcPr>
+          <w:p>
+            <w:pPr>
+              <w:pStyle w:val="TableHeader"/>
+            </w:pPr>
+            <w:r>
+              <w:t>Period</w:t>
+            </w:r>
+          </w:p>
+        </w:tc>
+        <w:tc>
+          <w:tcPr>
+            <w:tcW w:w="1710" w:type="dxa"/>
+            <w:tcBorders>
+              <w:bottom w:val="single" w:sz="4" w:space="0" w:color="auto"/>
+            </w:tcBorders>
+          </w:tcPr>
+          <w:p>
+            <w:pPr>
+              <w:pStyle w:val="TableHeader"/>
+            </w:pPr>
+            <w:r>
+              <w:t>Improvements Resolved</w:t>
+            </w:r>
+          </w:p>
+        </w:tc>
+        <w:tc>
+          <w:tcPr>
+            <w:tcW w:w="1620" w:type="dxa"/>
+            <w:tcBorders>
+              <w:bottom w:val="single" w:sz="4" w:space="0" w:color="auto"/>
+            </w:tcBorders>
+          </w:tcPr>
+          <w:p>
+            <w:pPr>
+              <w:pStyle w:val="TableHeader"/>
+            </w:pPr>
+            <w:r>
+              <w:t>New Features Resolved</w:t>
+            </w:r>
+          </w:p>
+        </w:tc>
+        <w:tc>
+          <w:tcPr>
+            <w:tcW w:w="990" w:type="dxa"/>
+            <w:tcBorders>
+              <w:bottom w:val="single" w:sz="4" w:space="0" w:color="auto"/>
+              <w:right w:val="nil"/>
+            </w:tcBorders>
+          </w:tcPr>
+          <w:p>
+            <w:pPr>
+              <w:pStyle w:val="TableHeader"/>
+            </w:pPr>
+            <w:r>
+              <w:t>Bugs Created</w:t>
+            </w:r>
+          </w:p>
+        </w:tc>
+      </w:tr>
+      <w:tr>
+        <w:trPr>
+          <w:trHeight w:hRule="exact" w:val="360"/>
+          <w:jc w:val="center"/>
+        </w:trPr>
+        <w:tc>
+          <w:tcPr>
+            <w:tcW w:w="918" w:type="dxa"/>
+            <w:tcBorders>
+              <w:left w:val="nil"/>
+              <w:bottom w:val="nil"/>
+            </w:tcBorders>
+            <w:tcMar>
+              <w:top w:w="115" w:type="dxa"/>
+              <w:left w:w="115" w:type="dxa"/>
+              <w:bottom w:w="115" w:type="dxa"/>
+              <w:right w:w="115" w:type="dxa"/>
+            </w:tcMar>
+            <w:vAlign w:val="center"/>
+          </w:tcPr>
+          <w:p>
+            <w:pPr>
+              <w:ind w:firstLine="0"/>
+              <w:jc w:val="center"/>
+            </w:pPr>
+            <w:r>
+              <w:t>1</w:t>
+            </w:r>
+          </w:p>
+        </w:tc>
+        <w:tc>
+          <w:tcPr>
+            <w:tcW w:w="1710" w:type="dxa"/>
+            <w:tcBorders>
+              <w:bottom w:val="nil"/>
+            </w:tcBorders>
+            <w:tcMar>
+              <w:top w:w="115" w:type="dxa"/>
+              <w:left w:w="115" w:type="dxa"/>
+              <w:bottom w:w="115" w:type="dxa"/>
+              <w:right w:w="115" w:type="dxa"/>
+            </w:tcMar>
+            <w:vAlign w:val="center"/>
+          </w:tcPr>
+          <w:p>
+            <w:pPr>
+              <w:ind w:firstLine="0"/>
+              <w:jc w:val="center"/>
+            </w:pPr>
+            <w:r>
+              <w:t>0</w:t>
+            </w:r>
+          </w:p>
+        </w:tc>
+        <w:tc>
+          <w:tcPr>
+            <w:tcW w:w="1620" w:type="dxa"/>
+            <w:tcBorders>
+              <w:bottom w:val="nil"/>
+            </w:tcBorders>
+            <w:tcMar>
+              <w:top w:w="115" w:type="dxa"/>
+              <w:left w:w="115" w:type="dxa"/>
+              <w:bottom w:w="115" w:type="dxa"/>
+              <w:right w:w="115" w:type="dxa"/>
+            </w:tcMar>
+            <w:vAlign w:val="center"/>
+          </w:tcPr>
+          <w:p>
+            <w:pPr>
+              <w:ind w:firstLine="0"/>
+              <w:jc w:val="center"/>
+            </w:pPr>
+            <w:r>
+              <w:t>0</w:t>
+            </w:r>
+          </w:p>
+        </w:tc>
+        <w:tc>
+          <w:tcPr>
+            <w:tcW w:w="990" w:type="dxa"/>
+            <w:tcBorders>
+              <w:bottom w:val="nil"/>
+              <w:right w:val="nil"/>
+            </w:tcBorders>
+            <w:tcMar>
+              <w:top w:w="115" w:type="dxa"/>
+              <w:left w:w="115" w:type="dxa"/>
+              <w:bottom w:w="115" w:type="dxa"/>
+              <w:right w:w="115" w:type="dxa"/>
+            </w:tcMar>
+            <w:vAlign w:val="center"/>
+          </w:tcPr>
+          <w:p>
+            <w:pPr>
+              <w:ind w:firstLine="0"/>
+              <w:jc w:val="center"/>
+            </w:pPr>
+            <w:r>
+              <w:t>1</w:t>
+            </w:r>
+          </w:p>
+        </w:tc>
+      </w:tr>
+      <w:tr>
+        <w:trPr>
+          <w:trHeight w:hRule="exact" w:val="360"/>
+          <w:jc w:val="center"/>
+        </w:trPr>
+        <w:tc>
+          <w:tcPr>
+            <w:tcW w:w="918" w:type="dxa"/>
+            <w:tcBorders>
+              <w:top w:val="nil"/>
+              <w:left w:val="nil"/>
+              <w:bottom w:val="nil"/>
+            </w:tcBorders>
+            <w:tcMar>
+              <w:top w:w="115" w:type="dxa"/>
+              <w:left w:w="115" w:type="dxa"/>
+              <w:bottom w:w="115" w:type="dxa"/>
+              <w:right w:w="115" w:type="dxa"/>
+            </w:tcMar>
+            <w:vAlign w:val="center"/>
+          </w:tcPr>
+          <w:p>
+            <w:pPr>
+              <w:ind w:firstLine="0"/>
+              <w:jc w:val="center"/>
+            </w:pPr>
+            <w:r>
+              <w:t>2</w:t>
+            </w:r>
+          </w:p>
+        </w:tc>
+        <w:tc>
+          <w:tcPr>
+            <w:tcW w:w="1710" w:type="dxa"/>
+            <w:tcBorders>
+              <w:top w:val="nil"/>
+              <w:bottom w:val="nil"/>
+            </w:tcBorders>
+            <w:tcMar>
+              <w:top w:w="115" w:type="dxa"/>
+              <w:left w:w="115" w:type="dxa"/>
+              <w:bottom w:w="115" w:type="dxa"/>
+              <w:right w:w="115" w:type="dxa"/>
+            </w:tcMar>
+            <w:vAlign w:val="center"/>
+          </w:tcPr>
+          <w:p>
+            <w:pPr>
+              <w:ind w:firstLine="0"/>
+              <w:jc w:val="center"/>
+            </w:pPr>
+            <w:r>
+              <w:t>1</w:t>
+            </w:r>
+          </w:p>
+        </w:tc>
+        <w:tc>
+          <w:tcPr>
+            <w:tcW w:w="1620" w:type="dxa"/>
+            <w:tcBorders>
+              <w:top w:val="nil"/>
+              <w:bottom w:val="nil"/>
+            </w:tcBorders>
+            <w:tcMar>
+              <w:top w:w="115" w:type="dxa"/>
+              <w:left w:w="115" w:type="dxa"/>
+              <w:bottom w:w="115" w:type="dxa"/>
+              <w:right w:w="115" w:type="dxa"/>
+            </w:tcMar>
+            <w:vAlign w:val="center"/>
+          </w:tcPr>
+          <w:p>
+            <w:pPr>
+              <w:ind w:firstLine="0"/>
+              <w:jc w:val="center"/>
+            </w:pPr>
+            <w:r>
+              <w:t>1</w:t>
+            </w:r>
+          </w:p>
+        </w:tc>
+        <w:tc>
+          <w:tcPr>
+            <w:tcW w:w="990" w:type="dxa"/>
+            <w:tcBorders>
+              <w:top w:val="nil"/>
+              <w:bottom w:val="nil"/>
+              <w:right w:val="nil"/>
+            </w:tcBorders>
+            <w:tcMar>
+              <w:top w:w="115" w:type="dxa"/>
+              <w:left w:w="115" w:type="dxa"/>
+              <w:bottom w:w="115" w:type="dxa"/>
+              <w:right w:w="115" w:type="dxa"/>
+            </w:tcMar>
+            <w:vAlign w:val="center"/>
+          </w:tcPr>
+          <w:p>
+            <w:pPr>
+              <w:ind w:firstLine="0"/>
+              <w:jc w:val="center"/>
+            </w:pPr>
+            <w:r>
+              <w:t>1</w:t>
+            </w:r>
+          </w:p>
+        </w:tc>
+      </w:tr>
+      <w:tr>
+        <w:trPr>
+          <w:trHeight w:hRule="exact" w:val="360"/>
+          <w:jc w:val="center"/>
+        </w:trPr>
+        <w:tc>
+          <w:tcPr>
+            <w:tcW w:w="918" w:type="dxa"/>
+            <w:tcBorders>
+              <w:top w:val="nil"/>
+              <w:left w:val="nil"/>
+            </w:tcBorders>
+            <w:tcMar>
+              <w:top w:w="115" w:type="dxa"/>
+              <w:left w:w="115" w:type="dxa"/>
+              <w:bottom w:w="115" w:type="dxa"/>
+              <w:right w:w="115" w:type="dxa"/>
+            </w:tcMar>
+            <w:vAlign w:val="center"/>
+          </w:tcPr>
+          <w:p>
+            <w:pPr>
+              <w:ind w:firstLine="0"/>
+              <w:jc w:val="center"/>
+            </w:pPr>
+            <w:r>
+              <w:t>3</w:t>
+            </w:r>
+          </w:p>
+        </w:tc>
+        <w:tc>
+          <w:tcPr>
+            <w:tcW w:w="1710" w:type="dxa"/>
+            <w:tcBorders>
+              <w:top w:val="nil"/>
+            </w:tcBorders>
+            <w:tcMar>
+              <w:top w:w="115" w:type="dxa"/>
+              <w:left w:w="115" w:type="dxa"/>
+              <w:bottom w:w="115" w:type="dxa"/>
+              <w:right w:w="115" w:type="dxa"/>
+            </w:tcMar>
+            <w:vAlign w:val="center"/>
+          </w:tcPr>
+          <w:p>
+            <w:pPr>
+              <w:ind w:firstLine="0"/>
+              <w:jc w:val="center"/>
+            </w:pPr>
+            <w:r>
+              <w:t>1</w:t>
+            </w:r>
+          </w:p>
+        </w:tc>
+        <w:tc>
+          <w:tcPr>
+            <w:tcW w:w="1620" w:type="dxa"/>
+            <w:tcBorders>
+              <w:top w:val="nil"/>
+            </w:tcBorders>
+            <w:tcMar>
+              <w:top w:w="115" w:type="dxa"/>
+              <w:left w:w="115" w:type="dxa"/>
+              <w:bottom w:w="115" w:type="dxa"/>
+              <w:right w:w="115" w:type="dxa"/>
+            </w:tcMar>
+            <w:vAlign w:val="center"/>
+          </w:tcPr>
+          <w:p>
+            <w:pPr>
+              <w:ind w:firstLine="0"/>
+              <w:jc w:val="center"/>
+            </w:pPr>
+            <w:r>
+              <w:t>0</w:t>
+            </w:r>
+          </w:p>
+        </w:tc>
+        <w:tc>
+          <w:tcPr>
+            <w:tcW w:w="990" w:type="dxa"/>
+            <w:tcBorders>
+              <w:top w:val="nil"/>
+              <w:right w:val="nil"/>
+            </w:tcBorders>
+            <w:tcMar>
+              <w:top w:w="115" w:type="dxa"/>
+              <w:left w:w="115" w:type="dxa"/>
+              <w:bottom w:w="115" w:type="dxa"/>
+              <w:right w:w="115" w:type="dxa"/>
+            </w:tcMar>
+            <w:vAlign w:val="center"/>
+          </w:tcPr>
+          <w:p>
+            <w:pPr>
+              <w:keepNext/>
+              <w:ind w:firstLine="0"/>
+              <w:jc w:val="center"/>
+            </w:pPr>
+            <w:r>
+              <w:t>1</w:t>
+            </w:r>
+          </w:p>
+        </w:tc>
+      </w:tr>
+    </w:tbl>
+    <w:p>
+      <w:r>
+        <w:t xml:space="preserve"> </w:t>
+      </w:r>
+    </w:p>
+    <w:p>
+      <w:pPr>
+        <w:spacing w:after="200" w:line="276" w:lineRule="auto"/>
+        <w:ind w:firstLine="0"/>
+        <w:rPr>
+          <w:bCs/>
+          <w:i/>
+          <w:spacing w:val="5"/>
+          <w:szCs w:val="24"/>
+        </w:rPr>
+      </w:pPr>
+      <w:r>
+        <w:br w:type="page"/>
+      </w:r>
+    </w:p>
+    <w:p>
+      <w:pPr>
+        <w:pStyle w:val="Heading4"/>
+      </w:pPr>
+      <w:r>
+        <w:lastRenderedPageBreak/>
+        <w:t>Time Windowing</w:t>
+      </w:r>
+    </w:p>
+    <w:p>
+      <w:r>
+        <w:t>It is assumed that the software development process underlying a given project might change over time. Rather than developing a model that also changes over time, the data will be kept for modeling only if it occurs within a time window. This will limit the amount of process change the model is exposed to. Taking this approach means that the entire modeling methodology will be executed for each time-windowed part of the data.</w:t>
+      </w:r>
+      <w:r>
+        <w:t xml:space="preserve"> See an illustration of a window in </w:t>
+      </w:r>
+      <w:r>
+        <w:fldChar w:fldCharType="begin"/>
+      </w:r>
+      <w:r>
+        <w:instrText xml:space="preserve"> REF _Ref420353504 \h </w:instrText>
+      </w:r>
+      <w:r>
+        <w:fldChar w:fldCharType="separate"/>
+      </w:r>
+      <w:r>
+        <w:t xml:space="preserve">Figure </w:t>
+      </w:r>
+      <w:r>
+        <w:rPr>
+          <w:noProof/>
+        </w:rPr>
+        <w:t>4</w:t>
+      </w:r>
+      <w:r>
+        <w:fldChar w:fldCharType="end"/>
+      </w:r>
+      <w:r>
+        <w:t>.</w:t>
+      </w:r>
+    </w:p>
+    <w:p>
+      <w:pPr>
+        <w:keepNext/>
+        <w:ind w:firstLine="0"/>
+        <w:jc w:val="center"/>
+      </w:pPr>
+      <w:r>
+        <w:rPr>
+          <w:noProof/>
+        </w:rPr>
+        <w:drawing>
+          <wp:inline distT="0" distB="0" distL="0" distR="0" wp14:anchorId="10DE98FC" wp14:editId="469FB099">
+            <wp:extent cx="4325112" cy="1636776"/>
+            <wp:effectExtent l="0" t="0" r="0" b="1905"/>
+            <wp:docPr id="1" name="Picture 1"/>
+            <wp:cNvGraphicFramePr>
+              <a:graphicFrameLocks xmlns:a="http://schemas.openxmlformats.org/drawingml/2006/main" noChangeAspect="1"/>
+            </wp:cNvGraphicFramePr>
+            <a:graphic xmlns:a="http://schemas.openxmlformats.org/drawingml/2006/main">
+              <a:graphicData uri="http://schemas.openxmlformats.org/drawingml/2006/picture">
+                <pic:pic xmlns:pic="http://schemas.openxmlformats.org/drawingml/2006/picture">
+                  <pic:nvPicPr>
+                    <pic:cNvPr id="0" name="time_series_sliding_window.png"/>
+                    <pic:cNvPicPr/>
+                  </pic:nvPicPr>
+                  <pic:blipFill rotWithShape="1">
+                    <a:blip r:embed="rId17">
+                      <a:extLst>
+                        <a:ext uri="{28A0092B-C50C-407E-A947-70E740481C1C}">
+                          <a14:useLocalDpi xmlns:a14="http://schemas.microsoft.com/office/drawing/2010/main" val="0"/>
+                        </a:ext>
+                      </a:extLst>
+                    </a:blip>
+                    <a:srcRect l="13298" r="29796"/>
+                    <a:stretch/>
+                  </pic:blipFill>
+                  <pic:spPr bwMode="auto">
+                    <a:xfrm>
+                      <a:off x="0" y="0"/>
+                      <a:ext cx="4325112" cy="1636776"/>
+                    </a:xfrm>
+                    <a:prstGeom prst="rect">
+                      <a:avLst/>
+                    </a:prstGeom>
+                    <a:ln>
+                      <a:noFill/>
+                    </a:ln>
+                    <a:extLst>
+                      <a:ext uri="{53640926-AAD7-44D8-BBD7-CCE9431645EC}">
+                        <a14:shadowObscured xmlns:a14="http://schemas.microsoft.com/office/drawing/2010/main"/>
+                      </a:ext>
+                    </a:extLst>
+                  </pic:spPr>
+                </pic:pic>
+              </a:graphicData>
+            </a:graphic>
+          </wp:inline>
+        </w:drawing>
+      </w:r>
+    </w:p>
+    <w:p>
+      <w:pPr>
+        <w:pStyle w:val="Caption"/>
+      </w:pPr>
+      <w:bookmarkStart w:id="10" w:name="_Ref420353504"/>
+      <w:r>
+        <w:t xml:space="preserve">Figure </w:t>
+      </w:r>
+      <w:fldSimple w:instr=" SEQ Figure \* ARABIC ">
+        <w:r>
+          <w:rPr>
+            <w:noProof/>
+          </w:rPr>
+          <w:t>4</w:t>
+        </w:r>
+      </w:fldSimple>
+      <w:bookmarkEnd w:id="10"/>
+      <w:r>
+        <w:tab/>
+        <w:t>An illustration of time-windowing, where only data within the window is used for modeling.</w:t>
+      </w:r>
+    </w:p>
+    <w:p>
+      <w:bookmarkStart w:id="11" w:name="_Ref420168410"/>
+      <w:r>
+        <w:t>It will be necessary to advance the time window after modeling the data within the window, so that the entire time series can take part in the modeling.</w:t>
+      </w:r>
+      <w:r>
+        <w:t xml:space="preserve"> This notion of applying modeling data within the window, advancing the window by one sample, and then repeating until the end of the time series is reach, is called herein a sliding window. </w:t>
+      </w:r>
+    </w:p>
+    <w:p>
+      <w:pPr>
+        <w:pStyle w:val="Heading2"/>
+      </w:pPr>
+      <w:r>
+        <w:t>Modeling Method</w:t>
+      </w:r>
+      <w:bookmarkEnd w:id="11"/>
       <w:r>
         <w:t>s</w:t>
       </w:r>
-      <w:r>
-        <w:t xml:space="preserve">. </w:t>
-      </w:r>
-    </w:p>
-    <w:p>
-      <w:pPr>
-        <w:pStyle w:val="Heading4"/>
-      </w:pPr>
-      <w:r>
-        <w:t>Time Windowing</w:t>
-      </w:r>
-    </w:p>
-    <w:p>
-      <w:r>
-        <w:t>It is assumed that the software development process underlying a given project might change over time. Rather than developing a model that also changes over time, the data will be kept for modeling only if it occurs within a time window. This will limit the amount of process change the model is exposed to. Taking this approach means that the entire modeling methodology will be executed for each time-windowed part of the data.</w:t>
-      </w:r>
-    </w:p>
-    <w:p>
-      <w:pPr>
-        <w:pStyle w:val="Heading2"/>
-      </w:pPr>
-      <w:bookmarkStart w:id="5" w:name="_Ref420168410"/>
-      <w:r>
-        <w:t>Modeling Method</w:t>
-      </w:r>
-      <w:bookmarkEnd w:id="5"/>
-      <w:r>
-        <w:t>s</w:t>
-      </w:r>
-    </w:p>
-    <w:p>
-      <w:r>
-        <w:t xml:space="preserve">The typical methodology used for building time series models involves specification, estimation, and diagnostics checking \cite[p. 478]{box_jenkins_reinsel_2008}. Once specified and estimated, the diagnostic checking step ensures that only valid models are considered for selection. The final step of modeling would be selection, where models are compared by some model selection criterion \cite[pg. 581]{box_jenkins_reinsel_2008}. This section presents the approach </w:t>
+    </w:p>
+    <w:p>
+      <w:r>
+        <w:t xml:space="preserve">The typical methodology used for building time series models involves specification, estimation, and diagnostics checking </w:t>
+      </w:r>
+      <w:r>
+        <w:t>[4]</w:t>
+      </w:r>
+      <w:r>
+        <w:t xml:space="preserve">. Once specified and estimated, the diagnostic checking step ensures that only valid models are considered for selection. The </w:t>
       </w:r>
       <w:r>
         <w:lastRenderedPageBreak/>
-        <w:t>used to specify, estimate, check, and select a VARX model to be used for defect prediction.</w:t>
+        <w:t xml:space="preserve">final step of modeling would be selection, where models are compared by some model selection criterion </w:t>
+      </w:r>
+      <w:r>
+        <w:t xml:space="preserve">[4, </w:t>
+      </w:r>
+      <w:r>
+        <w:t>pg. 581</w:t>
+      </w:r>
+      <w:r>
+        <w:t>]</w:t>
+      </w:r>
+      <w:r>
+        <w:t>. This section presents the approach used to specify, estimate, check, and select a VARX model to be used for defect prediction.</w:t>
       </w:r>
     </w:p>
     <w:p>
@@ -3648,7 +4246,13 @@
         </m:sSub>
       </m:oMath>
       <w:r>
-        <w:t>, we form the inequali</w:t>
+        <w:t xml:space="preserve">, </w:t>
+      </w:r>
+      <w:r>
+        <w:t xml:space="preserve">so there are not too few observations per parameter, </w:t>
+      </w:r>
+      <w:r>
+        <w:t>we form the inequali</w:t>
       </w:r>
       <w:r>
         <w:t>ty</w:t>
@@ -3721,6 +4325,7 @@
     </w:p>
     <w:p>
       <w:r>
+        <w:lastRenderedPageBreak/>
         <w:t xml:space="preserve">In terms of </w:t>
       </w:r>
       <m:oMath>
@@ -3743,6 +4348,7 @@
             <w:rPr>
               <w:rFonts w:ascii="Cambria Math" w:hAnsi="Cambria Math"/>
             </w:rPr>
+            <w:lastRenderedPageBreak/>
             <m:t>p≤</m:t>
           </m:r>
           <m:f>
@@ -3802,7 +4408,6 @@
     </w:p>
     <w:p>
       <w:r>
-        <w:lastRenderedPageBreak/>
         <w:t>Then, f</w:t>
       </w:r>
       <w:r>
@@ -3992,8 +4597,19 @@
       <w:r>
         <w:t>. These models, with their estimated parameters, will be candidates for final model selection after undergoing diagnostic checking.</w:t>
       </w:r>
-    </w:p>
-    <w:p>
+      <w:r>
+        <w:t xml:space="preserve"> </w:t>
+      </w:r>
+    </w:p>
+    <w:p>
+      <w:pPr>
+        <w:rPr>
+          <w:i/>
+          <w:iCs/>
+          <w:spacing w:val="5"/>
+          <w:szCs w:val="26"/>
+        </w:rPr>
+      </w:pPr>
       <w:r>
         <w:t xml:space="preserve">To estimate the parameters of a VARX model, the </w:t>
       </w:r>
@@ -4013,12 +4629,14 @@
       <w:r>
         <w:t xml:space="preserve"> library provides the </w:t>
       </w:r>
+      <w:proofErr w:type="spellStart"/>
       <w:r>
         <w:rPr>
           <w:rStyle w:val="CodeChar"/>
         </w:rPr>
         <w:t>estVARXar</w:t>
       </w:r>
+      <w:proofErr w:type="spellEnd"/>
       <w:r>
         <w:t xml:space="preserve"> function.</w:t>
       </w:r>
@@ -4038,7 +4656,13 @@
     </w:p>
     <w:p>
       <w:r>
-        <w:t xml:space="preserve">For model with an AR portion to be stable, the roots of the process characteristic equation must lie outside the unit circle \cite[p. 56]{box_jenkins_reinsel_2008}. Equivalently, the inverse of the roots must lie inside the unit circle. </w:t>
+        <w:t>For model with an AR portion to be stable, the roots of the process characteristic equation must lie outside the unit circle [</w:t>
+      </w:r>
+      <w:r>
+        <w:t xml:space="preserve">4, </w:t>
+      </w:r>
+      <w:r>
+        <w:t xml:space="preserve">p. 56]. Equivalently, the inverse of the roots must lie inside the unit circle. </w:t>
       </w:r>
     </w:p>
     <w:p>
@@ -4080,13 +4704,34 @@
         <w:t>“</w:t>
       </w:r>
       <w:r>
-        <w:t>As the series length increases, the [model residuals] become close to the white noise...</w:t>
+        <w:t>As the series length increases, the [model residuals] become close to the white noise.</w:t>
+      </w:r>
+      <w:r>
+        <w:t xml:space="preserve"> </w:t>
+      </w:r>
+      <w:r>
+        <w:t>.</w:t>
+      </w:r>
+      <w:r>
+        <w:t xml:space="preserve"> </w:t>
+      </w:r>
+      <w:r>
+        <w:t>.</w:t>
       </w:r>
       <w:r>
         <w:t>”</w:t>
       </w:r>
       <w:r>
-        <w:t xml:space="preserve"> \cite[p. 338]{box_jenkins_reinsel_2008}. For this reason, there are model inadequacy tests formed around a study of the residuals.</w:t>
+        <w:t xml:space="preserve"> </w:t>
+      </w:r>
+      <w:r>
+        <w:t>[</w:t>
+      </w:r>
+      <w:r>
+        <w:t xml:space="preserve">4, </w:t>
+      </w:r>
+      <w:r>
+        <w:t>p. 338]. For this reason, there are model inadequacy tests formed around a study of the residuals.</w:t>
       </w:r>
     </w:p>
     <w:p>
@@ -4128,7 +4773,18 @@
         <w:t>Box.test</w:t>
       </w:r>
       <w:r>
-        <w:t xml:space="preserve"> function for performing the Ljung-Box test.</w:t>
+        <w:t xml:space="preserve"> function for</w:t>
+      </w:r>
+      <w:r>
+        <w:t xml:space="preserve"> performing the </w:t>
+      </w:r>
+      <w:proofErr w:type="spellStart"/>
+      <w:r>
+        <w:t>Ljung</w:t>
+      </w:r>
+      <w:proofErr w:type="spellEnd"/>
+      <w:r>
+        <w:t>-Box test.</w:t>
       </w:r>
     </w:p>
     <w:p>
@@ -4141,7 +4797,19 @@
     </w:p>
     <w:p>
       <w:r>
-        <w:t>Model selection criteria are used to compare models according to their fit, by penalizing for residual error and the number of parameters. There are a number of different selection criteria, including Akaike Information Criterion (AIC), AIC with correction (AICc), and Bayesian Information Criterion (BIC). Bisgaard and Kulahci noted that “[t]he penalty for introducing unnecessary parameters is more severe for BIC and AICC than for AIC” \cite{bisgaard2011time}. A less severe penalty for the number of parameters would be preferred in this case, since we are already limiting the number of parameters in the model specification step, and because additional parameters may in fact be necessary to account for time series autocorrelations with higher lags. Therefore, AIC was chosen as the selection criterion.</w:t>
+        <w:t>Model selection criteria are used to compare models according to their fit, by penalizing for residual error and the number of parameters. There are a number of different selection criteria, including Akaike Information Criterion (AIC), AIC with correction (AICc), and Bayesian Information Criterion (BIC). Bisgaard and Kulahci noted that “</w:t>
+      </w:r>
+      <w:r>
+        <w:t>. . .</w:t>
+      </w:r>
+      <w:r>
+        <w:t xml:space="preserve">[t]he penalty for introducing unnecessary parameters is more severe for BIC and AICC than for AIC” </w:t>
+      </w:r>
+      <w:r>
+        <w:t>[3]</w:t>
+      </w:r>
+      <w:r>
+        <w:t>. A less severe penalty for the number of parameters would be preferred in this case, since we are already limiting the number of parameters in the model specification step, and because additional parameters may in fact be necessary to account for time series autocorrelations with higher lags. Therefore, AIC was chosen as the selection criterion.</w:t>
       </w:r>
     </w:p>
     <w:p>
@@ -4192,23 +4860,1430 @@
           <w:rFonts w:cs="Times New Roman"/>
         </w:rPr>
       </w:pPr>
-      <w:bookmarkStart w:id="6" w:name="_Ref420168458"/>
+      <w:bookmarkStart w:id="12" w:name="_Ref420168458"/>
+      <w:bookmarkStart w:id="13" w:name="_Ref420337241"/>
       <w:r>
         <w:rPr>
           <w:rFonts w:cs="Times New Roman"/>
         </w:rPr>
-        <w:t>RESULTS</w:t>
-      </w:r>
-      <w:bookmarkEnd w:id="6"/>
-    </w:p>
-    <w:p>
-      <w:pPr>
+        <w:t>R</w:t>
+      </w:r>
+      <w:bookmarkEnd w:id="12"/>
+      <w:r>
+        <w:rPr>
+          <w:rFonts w:cs="Times New Roman"/>
+        </w:rPr>
+        <w:t>esults</w:t>
+      </w:r>
+      <w:bookmarkEnd w:id="13"/>
+    </w:p>
+    <w:p>
+      <w:pPr>
+        <w:tabs>
+          <w:tab w:val="left" w:pos="3510"/>
+        </w:tabs>
+      </w:pPr>
+      <w:r>
+        <w:t xml:space="preserve">The data and modeling methods described in the </w:t>
+      </w:r>
+      <w:r>
+        <w:fldChar w:fldCharType="begin"/>
+      </w:r>
+      <w:r>
+        <w:instrText xml:space="preserve"> REF _Ref420337227 \h </w:instrText>
+      </w:r>
+      <w:r>
+        <w:fldChar w:fldCharType="separate"/>
+      </w:r>
+      <w:r>
+        <w:rPr>
+          <w:rFonts w:cs="Times New Roman"/>
+        </w:rPr>
+        <w:t>Methods</w:t>
+      </w:r>
+      <w:r>
+        <w:fldChar w:fldCharType="end"/>
+      </w:r>
+      <w:r>
+        <w:t xml:space="preserve"> </w:t>
+      </w:r>
+      <w:r>
+        <w:t xml:space="preserve">chapter were applied to the four datasets: MongoDB </w:t>
+      </w:r>
+      <w:r>
+        <w:rPr>
+          <w:i/>
+        </w:rPr>
+        <w:t>core server</w:t>
+      </w:r>
+      <w:r>
+        <w:t xml:space="preserve">, Hibernate </w:t>
+      </w:r>
+      <w:r>
+        <w:rPr>
+          <w:i/>
+        </w:rPr>
+        <w:t>orm</w:t>
+      </w:r>
+      <w:r>
+        <w:t xml:space="preserve">, NetBeans </w:t>
+      </w:r>
+      <w:r>
+        <w:rPr>
+          <w:i/>
+        </w:rPr>
+        <w:t xml:space="preserve">platform </w:t>
+      </w:r>
+      <w:r>
+        <w:t xml:space="preserve">and </w:t>
+      </w:r>
+      <w:r>
+        <w:rPr>
+          <w:i/>
+        </w:rPr>
+        <w:t>java</w:t>
+      </w:r>
+      <w:r>
+        <w:t xml:space="preserve">. </w:t>
+      </w:r>
+      <w:r>
+        <w:t xml:space="preserve">The results of applying </w:t>
+      </w:r>
+      <w:r>
+        <w:t>the methods are described in the following sections.</w:t>
+      </w:r>
+    </w:p>
+    <w:p>
+      <w:pPr>
+        <w:pStyle w:val="Heading2"/>
+      </w:pPr>
+      <w:r>
+        <w:t>Data Results</w:t>
+      </w:r>
+    </w:p>
+    <w:p>
+      <w:r>
+        <w:t xml:space="preserve">Data was collected from </w:t>
+      </w:r>
+      <w:r>
+        <w:t xml:space="preserve">project issue tracking systems. </w:t>
+      </w:r>
+      <w:r>
+        <w:fldChar w:fldCharType="begin"/>
+      </w:r>
+      <w:r>
+        <w:instrText xml:space="preserve"> REF _Ref420352590 \h </w:instrText>
+      </w:r>
+      <w:r>
+        <w:fldChar w:fldCharType="separate"/>
+      </w:r>
+      <w:r>
+        <w:t xml:space="preserve">Table </w:t>
+      </w:r>
+      <w:r>
+        <w:rPr>
+          <w:noProof/>
+        </w:rPr>
+        <w:t>2</w:t>
+      </w:r>
+      <w:r>
+        <w:fldChar w:fldCharType="end"/>
+      </w:r>
+      <w:r>
+        <w:t xml:space="preserve"> shows the range of dates over which data was collected for each project product, and the number of issues that were collected as a result. This issue count does not include issues that were excluded as part of </w:t>
+      </w:r>
+      <w:r>
+        <w:t>data cleansing</w:t>
+      </w:r>
+      <w:r>
+        <w:t xml:space="preserve"> (see the </w:t>
+      </w:r>
+      <w:r>
+        <w:fldChar w:fldCharType="begin"/>
+      </w:r>
+      <w:r>
+        <w:instrText xml:space="preserve"> REF _Ref420344434 \h </w:instrText>
+      </w:r>
+      <w:r>
+        <w:fldChar w:fldCharType="separate"/>
+      </w:r>
+      <w:r>
+        <w:t>Data Cleansing</w:t>
+      </w:r>
+      <w:r>
+        <w:fldChar w:fldCharType="end"/>
+      </w:r>
+      <w:r>
+        <w:t xml:space="preserve"> section</w:t>
+      </w:r>
+      <w:r>
+        <w:t>).</w:t>
+      </w:r>
+    </w:p>
+    <w:p>
+      <w:pPr>
+        <w:spacing w:line="240" w:lineRule="auto"/>
+      </w:pPr>
+    </w:p>
+    <w:p>
+      <w:pPr>
+        <w:pStyle w:val="Caption"/>
+      </w:pPr>
+      <w:bookmarkStart w:id="14" w:name="_Ref420352590"/>
+      <w:r>
+        <w:t xml:space="preserve">Table </w:t>
+      </w:r>
+      <w:fldSimple w:instr=" SEQ Table \* ARABIC ">
+        <w:r>
+          <w:rPr>
+            <w:noProof/>
+          </w:rPr>
+          <w:t>2</w:t>
+        </w:r>
+      </w:fldSimple>
+      <w:bookmarkEnd w:id="14"/>
+      <w:r>
+        <w:rPr>
+          <w:noProof/>
+        </w:rPr>
+        <w:t xml:space="preserve"> </w:t>
+      </w:r>
+      <w:r>
+        <w:rPr>
+          <w:noProof/>
+        </w:rPr>
+        <w:tab/>
+        <w:t>Date ranges of data collected, and the number issues that resulted.</w:t>
+      </w:r>
+    </w:p>
+    <w:tbl>
+      <w:tblPr>
+        <w:tblStyle w:val="TableGrid"/>
+        <w:tblW w:w="0" w:type="auto"/>
+        <w:tblBorders>
+          <w:left w:val="none" w:sz="0" w:space="0" w:color="auto"/>
+          <w:right w:val="none" w:sz="0" w:space="0" w:color="auto"/>
+        </w:tblBorders>
+        <w:tblLook w:val="04A0" w:firstRow="1" w:lastRow="0" w:firstColumn="1" w:lastColumn="0" w:noHBand="0" w:noVBand="1"/>
+      </w:tblPr>
+      <w:tblGrid>
+        <w:gridCol w:w="2952"/>
+        <w:gridCol w:w="2952"/>
+        <w:gridCol w:w="2952"/>
+      </w:tblGrid>
+      <w:tr>
+        <w:tc>
+          <w:tcPr>
+            <w:tcW w:w="2952" w:type="dxa"/>
+            <w:tcBorders>
+              <w:bottom w:val="single" w:sz="4" w:space="0" w:color="auto"/>
+            </w:tcBorders>
+          </w:tcPr>
+          <w:p>
+            <w:pPr>
+              <w:pStyle w:val="TableHeader"/>
+            </w:pPr>
+            <w:r>
+              <w:t>Project Product Name</w:t>
+            </w:r>
+          </w:p>
+        </w:tc>
+        <w:tc>
+          <w:tcPr>
+            <w:tcW w:w="2952" w:type="dxa"/>
+            <w:tcBorders>
+              <w:bottom w:val="single" w:sz="4" w:space="0" w:color="auto"/>
+            </w:tcBorders>
+          </w:tcPr>
+          <w:p>
+            <w:pPr>
+              <w:pStyle w:val="TableHeader"/>
+            </w:pPr>
+            <w:r>
+              <w:t>Date Range</w:t>
+            </w:r>
+          </w:p>
+        </w:tc>
+        <w:tc>
+          <w:tcPr>
+            <w:tcW w:w="2952" w:type="dxa"/>
+            <w:tcBorders>
+              <w:bottom w:val="single" w:sz="4" w:space="0" w:color="auto"/>
+            </w:tcBorders>
+          </w:tcPr>
+          <w:p>
+            <w:pPr>
+              <w:pStyle w:val="TableHeader"/>
+            </w:pPr>
+            <w:r>
+              <w:t>Issue Count</w:t>
+            </w:r>
+          </w:p>
+        </w:tc>
+      </w:tr>
+      <w:tr>
+        <w:trPr>
+          <w:trHeight w:hRule="exact" w:val="432"/>
+        </w:trPr>
+        <w:tc>
+          <w:tcPr>
+            <w:tcW w:w="2952" w:type="dxa"/>
+            <w:tcBorders>
+              <w:bottom w:val="nil"/>
+            </w:tcBorders>
+            <w:tcMar>
+              <w:top w:w="115" w:type="dxa"/>
+              <w:left w:w="115" w:type="dxa"/>
+              <w:right w:w="115" w:type="dxa"/>
+            </w:tcMar>
+          </w:tcPr>
+          <w:p>
+            <w:pPr>
+              <w:ind w:firstLine="0"/>
+              <w:jc w:val="center"/>
+              <w:rPr>
+                <w:i/>
+              </w:rPr>
+            </w:pPr>
+            <w:proofErr w:type="spellStart"/>
+            <w:r>
+              <w:t>MongoDB</w:t>
+            </w:r>
+            <w:proofErr w:type="spellEnd"/>
+            <w:r>
+              <w:t xml:space="preserve"> </w:t>
+            </w:r>
+            <w:r>
+              <w:rPr>
+                <w:i/>
+              </w:rPr>
+              <w:t>core server</w:t>
+            </w:r>
+          </w:p>
+        </w:tc>
+        <w:tc>
+          <w:tcPr>
+            <w:tcW w:w="2952" w:type="dxa"/>
+            <w:tcBorders>
+              <w:bottom w:val="nil"/>
+            </w:tcBorders>
+            <w:tcMar>
+              <w:top w:w="115" w:type="dxa"/>
+              <w:left w:w="115" w:type="dxa"/>
+              <w:right w:w="115" w:type="dxa"/>
+            </w:tcMar>
+          </w:tcPr>
+          <w:p>
+            <w:pPr>
+              <w:ind w:firstLine="0"/>
+              <w:jc w:val="center"/>
+            </w:pPr>
+            <w:r>
+              <w:t>Apr, 2009 – Jan, 2015</w:t>
+            </w:r>
+          </w:p>
+        </w:tc>
+        <w:tc>
+          <w:tcPr>
+            <w:tcW w:w="2952" w:type="dxa"/>
+            <w:tcBorders>
+              <w:bottom w:val="nil"/>
+            </w:tcBorders>
+            <w:tcMar>
+              <w:top w:w="115" w:type="dxa"/>
+              <w:left w:w="115" w:type="dxa"/>
+              <w:right w:w="115" w:type="dxa"/>
+            </w:tcMar>
+          </w:tcPr>
+          <w:p>
+            <w:pPr>
+              <w:ind w:firstLine="0"/>
+              <w:jc w:val="center"/>
+            </w:pPr>
+            <w:r>
+              <w:t>7,042</w:t>
+            </w:r>
+          </w:p>
+        </w:tc>
+      </w:tr>
+      <w:tr>
+        <w:trPr>
+          <w:trHeight w:hRule="exact" w:val="432"/>
+        </w:trPr>
+        <w:tc>
+          <w:tcPr>
+            <w:tcW w:w="2952" w:type="dxa"/>
+            <w:tcBorders>
+              <w:top w:val="nil"/>
+              <w:bottom w:val="nil"/>
+            </w:tcBorders>
+            <w:tcMar>
+              <w:top w:w="115" w:type="dxa"/>
+              <w:left w:w="115" w:type="dxa"/>
+              <w:right w:w="115" w:type="dxa"/>
+            </w:tcMar>
+          </w:tcPr>
+          <w:p>
+            <w:pPr>
+              <w:ind w:firstLine="0"/>
+              <w:jc w:val="center"/>
+              <w:rPr>
+                <w:i/>
+              </w:rPr>
+            </w:pPr>
+            <w:r>
+              <w:t xml:space="preserve">Hibernate </w:t>
+            </w:r>
+            <w:r>
+              <w:rPr>
+                <w:i/>
+              </w:rPr>
+              <w:t>orm</w:t>
+            </w:r>
+          </w:p>
+        </w:tc>
+        <w:tc>
+          <w:tcPr>
+            <w:tcW w:w="2952" w:type="dxa"/>
+            <w:tcBorders>
+              <w:top w:val="nil"/>
+              <w:bottom w:val="nil"/>
+            </w:tcBorders>
+            <w:tcMar>
+              <w:top w:w="115" w:type="dxa"/>
+              <w:left w:w="115" w:type="dxa"/>
+              <w:right w:w="115" w:type="dxa"/>
+            </w:tcMar>
+          </w:tcPr>
+          <w:p>
+            <w:pPr>
+              <w:ind w:firstLine="0"/>
+              <w:jc w:val="center"/>
+            </w:pPr>
+            <w:r>
+              <w:t>Apr, 2003 – Apr, 2015</w:t>
+            </w:r>
+          </w:p>
+        </w:tc>
+        <w:tc>
+          <w:tcPr>
+            <w:tcW w:w="2952" w:type="dxa"/>
+            <w:tcBorders>
+              <w:top w:val="nil"/>
+              <w:bottom w:val="nil"/>
+            </w:tcBorders>
+            <w:tcMar>
+              <w:top w:w="115" w:type="dxa"/>
+              <w:left w:w="115" w:type="dxa"/>
+              <w:right w:w="115" w:type="dxa"/>
+            </w:tcMar>
+          </w:tcPr>
+          <w:p>
+            <w:pPr>
+              <w:ind w:firstLine="0"/>
+              <w:jc w:val="center"/>
+            </w:pPr>
+            <w:r>
+              <w:t>8,315</w:t>
+            </w:r>
+          </w:p>
+        </w:tc>
+      </w:tr>
+      <w:tr>
+        <w:trPr>
+          <w:trHeight w:hRule="exact" w:val="432"/>
+        </w:trPr>
+        <w:tc>
+          <w:tcPr>
+            <w:tcW w:w="2952" w:type="dxa"/>
+            <w:tcBorders>
+              <w:top w:val="nil"/>
+              <w:bottom w:val="nil"/>
+            </w:tcBorders>
+            <w:tcMar>
+              <w:top w:w="115" w:type="dxa"/>
+              <w:left w:w="115" w:type="dxa"/>
+              <w:right w:w="115" w:type="dxa"/>
+            </w:tcMar>
+          </w:tcPr>
+          <w:p>
+            <w:pPr>
+              <w:ind w:firstLine="0"/>
+              <w:jc w:val="center"/>
+              <w:rPr>
+                <w:i/>
+              </w:rPr>
+            </w:pPr>
+            <w:r>
+              <w:t xml:space="preserve">NetBeans </w:t>
+            </w:r>
+            <w:r>
+              <w:rPr>
+                <w:i/>
+              </w:rPr>
+              <w:t>platform</w:t>
+            </w:r>
+          </w:p>
+        </w:tc>
+        <w:tc>
+          <w:tcPr>
+            <w:tcW w:w="2952" w:type="dxa"/>
+            <w:tcBorders>
+              <w:top w:val="nil"/>
+              <w:bottom w:val="nil"/>
+            </w:tcBorders>
+            <w:tcMar>
+              <w:top w:w="115" w:type="dxa"/>
+              <w:left w:w="115" w:type="dxa"/>
+              <w:right w:w="115" w:type="dxa"/>
+            </w:tcMar>
+          </w:tcPr>
+          <w:p>
+            <w:pPr>
+              <w:ind w:firstLine="0"/>
+              <w:jc w:val="center"/>
+            </w:pPr>
+            <w:r>
+              <w:t>Jan, 2001 – Jun, 2010</w:t>
+            </w:r>
+          </w:p>
+        </w:tc>
+        <w:tc>
+          <w:tcPr>
+            <w:tcW w:w="2952" w:type="dxa"/>
+            <w:tcBorders>
+              <w:top w:val="nil"/>
+              <w:bottom w:val="nil"/>
+            </w:tcBorders>
+            <w:tcMar>
+              <w:top w:w="115" w:type="dxa"/>
+              <w:left w:w="115" w:type="dxa"/>
+              <w:right w:w="115" w:type="dxa"/>
+            </w:tcMar>
+          </w:tcPr>
+          <w:p>
+            <w:pPr>
+              <w:ind w:firstLine="0"/>
+              <w:jc w:val="center"/>
+            </w:pPr>
+            <w:r>
+              <w:t>11,362</w:t>
+            </w:r>
+          </w:p>
+        </w:tc>
+      </w:tr>
+      <w:tr>
+        <w:trPr>
+          <w:trHeight w:hRule="exact" w:val="432"/>
+        </w:trPr>
+        <w:tc>
+          <w:tcPr>
+            <w:tcW w:w="2952" w:type="dxa"/>
+            <w:tcBorders>
+              <w:top w:val="nil"/>
+            </w:tcBorders>
+            <w:tcMar>
+              <w:top w:w="115" w:type="dxa"/>
+              <w:left w:w="115" w:type="dxa"/>
+              <w:right w:w="115" w:type="dxa"/>
+            </w:tcMar>
+          </w:tcPr>
+          <w:p>
+            <w:pPr>
+              <w:ind w:firstLine="0"/>
+              <w:jc w:val="center"/>
+              <w:rPr>
+                <w:i/>
+              </w:rPr>
+            </w:pPr>
+            <w:r>
+              <w:t xml:space="preserve">NetBeans </w:t>
+            </w:r>
+            <w:r>
+              <w:rPr>
+                <w:i/>
+              </w:rPr>
+              <w:t>java</w:t>
+            </w:r>
+          </w:p>
+        </w:tc>
+        <w:tc>
+          <w:tcPr>
+            <w:tcW w:w="2952" w:type="dxa"/>
+            <w:tcBorders>
+              <w:top w:val="nil"/>
+            </w:tcBorders>
+            <w:tcMar>
+              <w:top w:w="115" w:type="dxa"/>
+              <w:left w:w="115" w:type="dxa"/>
+              <w:right w:w="115" w:type="dxa"/>
+            </w:tcMar>
+          </w:tcPr>
+          <w:p>
+            <w:pPr>
+              <w:ind w:firstLine="0"/>
+              <w:jc w:val="center"/>
+            </w:pPr>
+            <w:r>
+              <w:t>Jan, 2001 – Jun, 2010</w:t>
+            </w:r>
+          </w:p>
+        </w:tc>
+        <w:tc>
+          <w:tcPr>
+            <w:tcW w:w="2952" w:type="dxa"/>
+            <w:tcBorders>
+              <w:top w:val="nil"/>
+            </w:tcBorders>
+            <w:tcMar>
+              <w:top w:w="115" w:type="dxa"/>
+              <w:left w:w="115" w:type="dxa"/>
+              <w:bottom w:w="115" w:type="dxa"/>
+              <w:right w:w="115" w:type="dxa"/>
+            </w:tcMar>
+          </w:tcPr>
+          <w:p>
+            <w:pPr>
+              <w:ind w:firstLine="0"/>
+              <w:jc w:val="center"/>
+            </w:pPr>
+            <w:r>
+              <w:t>8,734</w:t>
+            </w:r>
+          </w:p>
+        </w:tc>
+      </w:tr>
+    </w:tbl>
+    <w:p>
+      <w:pPr>
+        <w:spacing w:line="240" w:lineRule="auto"/>
+        <w:ind w:firstLine="0"/>
+      </w:pPr>
+    </w:p>
+    <w:p>
+      <w:pPr>
+        <w:pStyle w:val="Heading3"/>
+      </w:pPr>
+      <w:r>
+        <w:t>Sampling Results</w:t>
+      </w:r>
+    </w:p>
+    <w:p>
+      <w:r>
+        <w:t xml:space="preserve">The collected datasets were then sampled to create time series. Sampling was performed for each of the following sampling periods: 7 days, 14 days, and 30 days. </w:t>
+      </w:r>
+      <w:r>
+        <w:t>For the 30-day sampling period, t</w:t>
+      </w:r>
+      <w:r>
+        <w:t xml:space="preserve">he resulting time series are shown in </w:t>
+      </w:r>
+      <w:r>
+        <w:fldChar w:fldCharType="begin"/>
+      </w:r>
+      <w:r>
+        <w:instrText xml:space="preserve"> REF _Ref420352986 \h </w:instrText>
+      </w:r>
+      <w:r>
+        <w:fldChar w:fldCharType="separate"/>
+      </w:r>
+      <w:r>
+        <w:t xml:space="preserve">Figure </w:t>
+      </w:r>
+      <w:r>
+        <w:rPr>
+          <w:noProof/>
+        </w:rPr>
+        <w:t>5</w:t>
+      </w:r>
+      <w:r>
+        <w:fldChar w:fldCharType="end"/>
+      </w:r>
+      <w:r>
+        <w:t xml:space="preserve"> </w:t>
+      </w:r>
+      <w:r>
+        <w:t xml:space="preserve">through </w:t>
+      </w:r>
+      <w:r>
+        <w:fldChar w:fldCharType="begin"/>
+      </w:r>
+      <w:r>
+        <w:instrText xml:space="preserve"> REF _Ref420352992 \h </w:instrText>
+      </w:r>
+      <w:r>
+        <w:fldChar w:fldCharType="separate"/>
+      </w:r>
+      <w:r>
+        <w:t xml:space="preserve">Figure </w:t>
+      </w:r>
+      <w:r>
+        <w:rPr>
+          <w:noProof/>
+        </w:rPr>
+        <w:t>8</w:t>
+      </w:r>
+      <w:r>
+        <w:fldChar w:fldCharType="end"/>
+      </w:r>
+      <w:r>
+        <w:t>.</w:t>
+      </w:r>
+    </w:p>
+    <w:p>
+      <w:pPr>
+        <w:keepNext/>
+        <w:ind w:firstLine="0"/>
         <w:jc w:val="center"/>
       </w:pPr>
-    </w:p>
-    <w:p>
-      <w:pPr>
+      <w:r>
+        <w:rPr>
+          <w:noProof/>
+        </w:rPr>
+        <w:lastRenderedPageBreak/>
+        <w:drawing>
+          <wp:inline distT="0" distB="0" distL="0" distR="0" wp14:anchorId="33837275" wp14:editId="54CAC2E7">
+            <wp:extent cx="5486400" cy="4114800"/>
+            <wp:effectExtent l="0" t="0" r="0" b="0"/>
+            <wp:docPr id="29" name="Picture 29"/>
+            <wp:cNvGraphicFramePr>
+              <a:graphicFrameLocks xmlns:a="http://schemas.openxmlformats.org/drawingml/2006/main" noChangeAspect="1"/>
+            </wp:cNvGraphicFramePr>
+            <a:graphic xmlns:a="http://schemas.openxmlformats.org/drawingml/2006/main">
+              <a:graphicData uri="http://schemas.openxmlformats.org/drawingml/2006/picture">
+                <pic:pic xmlns:pic="http://schemas.openxmlformats.org/drawingml/2006/picture">
+                  <pic:nvPicPr>
+                    <pic:cNvPr id="0" name="time_series_30.eps"/>
+                    <pic:cNvPicPr/>
+                  </pic:nvPicPr>
+                  <pic:blipFill>
+                    <a:blip r:embed="rId18" cstate="print">
+                      <a:extLst>
+                        <a:ext uri="{28A0092B-C50C-407E-A947-70E740481C1C}">
+                          <a14:useLocalDpi xmlns:a14="http://schemas.microsoft.com/office/drawing/2010/main" val="0"/>
+                        </a:ext>
+                      </a:extLst>
+                    </a:blip>
+                    <a:stretch>
+                      <a:fillRect/>
+                    </a:stretch>
+                  </pic:blipFill>
+                  <pic:spPr>
+                    <a:xfrm>
+                      <a:off x="0" y="0"/>
+                      <a:ext cx="5486400" cy="4114800"/>
+                    </a:xfrm>
+                    <a:prstGeom prst="rect">
+                      <a:avLst/>
+                    </a:prstGeom>
+                  </pic:spPr>
+                </pic:pic>
+              </a:graphicData>
+            </a:graphic>
+          </wp:inline>
+        </w:drawing>
+      </w:r>
+    </w:p>
+    <w:p>
+      <w:pPr>
+        <w:pStyle w:val="Caption"/>
+      </w:pPr>
+      <w:bookmarkStart w:id="15" w:name="_Ref420352986"/>
+      <w:r>
+        <w:t xml:space="preserve">Figure </w:t>
+      </w:r>
+      <w:fldSimple w:instr=" SEQ Figure \* ARABIC ">
+        <w:r>
+          <w:rPr>
+            <w:noProof/>
+          </w:rPr>
+          <w:t>5</w:t>
+        </w:r>
+      </w:fldSimple>
+      <w:bookmarkEnd w:id="15"/>
+      <w:r>
+        <w:tab/>
+        <w:t xml:space="preserve">Time series resulting from sampling the </w:t>
+      </w:r>
+      <w:proofErr w:type="spellStart"/>
+      <w:r>
+        <w:t>MongoDB</w:t>
+      </w:r>
+      <w:proofErr w:type="spellEnd"/>
+      <w:r>
+        <w:t xml:space="preserve"> </w:t>
+      </w:r>
+      <w:r>
+        <w:rPr>
+          <w:i/>
+        </w:rPr>
+        <w:t xml:space="preserve">core server </w:t>
+      </w:r>
+      <w:r>
+        <w:t>dataset with a 30-day sampling period.</w:t>
+      </w:r>
+    </w:p>
+    <w:p>
+      <w:pPr>
+        <w:keepNext/>
+        <w:ind w:firstLine="0"/>
         <w:jc w:val="center"/>
+      </w:pPr>
+      <w:r>
+        <w:rPr>
+          <w:noProof/>
+        </w:rPr>
+        <w:lastRenderedPageBreak/>
+        <w:drawing>
+          <wp:inline distT="0" distB="0" distL="0" distR="0" wp14:anchorId="01A3EDF1" wp14:editId="08EBD7BF">
+            <wp:extent cx="5486400" cy="4114800"/>
+            <wp:effectExtent l="0" t="0" r="0" b="0"/>
+            <wp:docPr id="30" name="Picture 30"/>
+            <wp:cNvGraphicFramePr>
+              <a:graphicFrameLocks xmlns:a="http://schemas.openxmlformats.org/drawingml/2006/main" noChangeAspect="1"/>
+            </wp:cNvGraphicFramePr>
+            <a:graphic xmlns:a="http://schemas.openxmlformats.org/drawingml/2006/main">
+              <a:graphicData uri="http://schemas.openxmlformats.org/drawingml/2006/picture">
+                <pic:pic xmlns:pic="http://schemas.openxmlformats.org/drawingml/2006/picture">
+                  <pic:nvPicPr>
+                    <pic:cNvPr id="0" name="time_series_30.eps"/>
+                    <pic:cNvPicPr/>
+                  </pic:nvPicPr>
+                  <pic:blipFill>
+                    <a:blip r:embed="rId19" cstate="print">
+                      <a:extLst>
+                        <a:ext uri="{28A0092B-C50C-407E-A947-70E740481C1C}">
+                          <a14:useLocalDpi xmlns:a14="http://schemas.microsoft.com/office/drawing/2010/main" val="0"/>
+                        </a:ext>
+                      </a:extLst>
+                    </a:blip>
+                    <a:stretch>
+                      <a:fillRect/>
+                    </a:stretch>
+                  </pic:blipFill>
+                  <pic:spPr>
+                    <a:xfrm>
+                      <a:off x="0" y="0"/>
+                      <a:ext cx="5486400" cy="4114800"/>
+                    </a:xfrm>
+                    <a:prstGeom prst="rect">
+                      <a:avLst/>
+                    </a:prstGeom>
+                  </pic:spPr>
+                </pic:pic>
+              </a:graphicData>
+            </a:graphic>
+          </wp:inline>
+        </w:drawing>
+      </w:r>
+    </w:p>
+    <w:p>
+      <w:pPr>
+        <w:pStyle w:val="Caption"/>
+      </w:pPr>
+      <w:r>
+        <w:t xml:space="preserve">Figure </w:t>
+      </w:r>
+      <w:fldSimple w:instr=" SEQ Figure \* ARABIC ">
+        <w:r>
+          <w:rPr>
+            <w:noProof/>
+          </w:rPr>
+          <w:t>6</w:t>
+        </w:r>
+      </w:fldSimple>
+      <w:r>
+        <w:tab/>
+      </w:r>
+      <w:r>
+        <w:t xml:space="preserve">Time series resulting from sampling the </w:t>
+      </w:r>
+      <w:r>
+        <w:t xml:space="preserve">Hibernate </w:t>
+      </w:r>
+      <w:r>
+        <w:rPr>
+          <w:i/>
+        </w:rPr>
+        <w:t>orm</w:t>
+      </w:r>
+      <w:r>
+        <w:t xml:space="preserve"> </w:t>
+      </w:r>
+      <w:r>
+        <w:t>dataset</w:t>
+      </w:r>
+      <w:r>
+        <w:t xml:space="preserve"> with a 30-day sampling period.</w:t>
+      </w:r>
+    </w:p>
+    <w:p>
+      <w:pPr>
+        <w:keepNext/>
+        <w:ind w:firstLine="0"/>
+        <w:jc w:val="center"/>
+      </w:pPr>
+      <w:r>
+        <w:rPr>
+          <w:noProof/>
+        </w:rPr>
+        <w:lastRenderedPageBreak/>
+        <w:drawing>
+          <wp:inline distT="0" distB="0" distL="0" distR="0" wp14:anchorId="5AC07FC5" wp14:editId="25F2958D">
+            <wp:extent cx="5486400" cy="4114800"/>
+            <wp:effectExtent l="0" t="0" r="0" b="0"/>
+            <wp:docPr id="31" name="Picture 31"/>
+            <wp:cNvGraphicFramePr>
+              <a:graphicFrameLocks xmlns:a="http://schemas.openxmlformats.org/drawingml/2006/main" noChangeAspect="1"/>
+            </wp:cNvGraphicFramePr>
+            <a:graphic xmlns:a="http://schemas.openxmlformats.org/drawingml/2006/main">
+              <a:graphicData uri="http://schemas.openxmlformats.org/drawingml/2006/picture">
+                <pic:pic xmlns:pic="http://schemas.openxmlformats.org/drawingml/2006/picture">
+                  <pic:nvPicPr>
+                    <pic:cNvPr id="0" name="time_series_30.eps"/>
+                    <pic:cNvPicPr/>
+                  </pic:nvPicPr>
+                  <pic:blipFill>
+                    <a:blip r:embed="rId20" cstate="print">
+                      <a:extLst>
+                        <a:ext uri="{28A0092B-C50C-407E-A947-70E740481C1C}">
+                          <a14:useLocalDpi xmlns:a14="http://schemas.microsoft.com/office/drawing/2010/main" val="0"/>
+                        </a:ext>
+                      </a:extLst>
+                    </a:blip>
+                    <a:stretch>
+                      <a:fillRect/>
+                    </a:stretch>
+                  </pic:blipFill>
+                  <pic:spPr>
+                    <a:xfrm>
+                      <a:off x="0" y="0"/>
+                      <a:ext cx="5486400" cy="4114800"/>
+                    </a:xfrm>
+                    <a:prstGeom prst="rect">
+                      <a:avLst/>
+                    </a:prstGeom>
+                  </pic:spPr>
+                </pic:pic>
+              </a:graphicData>
+            </a:graphic>
+          </wp:inline>
+        </w:drawing>
+      </w:r>
+    </w:p>
+    <w:p>
+      <w:pPr>
+        <w:pStyle w:val="Caption"/>
+      </w:pPr>
+      <w:r>
+        <w:t xml:space="preserve">Figure </w:t>
+      </w:r>
+      <w:fldSimple w:instr=" SEQ Figure \* ARABIC ">
+        <w:r>
+          <w:rPr>
+            <w:noProof/>
+          </w:rPr>
+          <w:t>7</w:t>
+        </w:r>
+      </w:fldSimple>
+      <w:r>
+        <w:tab/>
+      </w:r>
+      <w:r>
+        <w:t xml:space="preserve">Time series resulting from sampling the </w:t>
+      </w:r>
+      <w:r>
+        <w:t>NetBeans</w:t>
+      </w:r>
+      <w:r>
+        <w:t xml:space="preserve"> </w:t>
+      </w:r>
+      <w:r>
+        <w:rPr>
+          <w:i/>
+        </w:rPr>
+        <w:t>platform</w:t>
+      </w:r>
+      <w:r>
+        <w:t xml:space="preserve"> dataset with a 30-day sampling </w:t>
+      </w:r>
+      <w:r>
+        <w:t>period</w:t>
+      </w:r>
+      <w:r>
+        <w:t>.</w:t>
+      </w:r>
+    </w:p>
+    <w:p>
+      <w:pPr>
+        <w:keepNext/>
+        <w:ind w:firstLine="0"/>
+        <w:jc w:val="center"/>
+      </w:pPr>
+      <w:r>
+        <w:rPr>
+          <w:noProof/>
+        </w:rPr>
+        <w:lastRenderedPageBreak/>
+        <w:drawing>
+          <wp:inline distT="0" distB="0" distL="0" distR="0" wp14:anchorId="66601072" wp14:editId="0E63D788">
+            <wp:extent cx="5486400" cy="4114800"/>
+            <wp:effectExtent l="0" t="0" r="0" b="0"/>
+            <wp:docPr id="32" name="Picture 32"/>
+            <wp:cNvGraphicFramePr>
+              <a:graphicFrameLocks xmlns:a="http://schemas.openxmlformats.org/drawingml/2006/main" noChangeAspect="1"/>
+            </wp:cNvGraphicFramePr>
+            <a:graphic xmlns:a="http://schemas.openxmlformats.org/drawingml/2006/main">
+              <a:graphicData uri="http://schemas.openxmlformats.org/drawingml/2006/picture">
+                <pic:pic xmlns:pic="http://schemas.openxmlformats.org/drawingml/2006/picture">
+                  <pic:nvPicPr>
+                    <pic:cNvPr id="0" name="time_series_30.eps"/>
+                    <pic:cNvPicPr/>
+                  </pic:nvPicPr>
+                  <pic:blipFill>
+                    <a:blip r:embed="rId21" cstate="print">
+                      <a:extLst>
+                        <a:ext uri="{28A0092B-C50C-407E-A947-70E740481C1C}">
+                          <a14:useLocalDpi xmlns:a14="http://schemas.microsoft.com/office/drawing/2010/main" val="0"/>
+                        </a:ext>
+                      </a:extLst>
+                    </a:blip>
+                    <a:stretch>
+                      <a:fillRect/>
+                    </a:stretch>
+                  </pic:blipFill>
+                  <pic:spPr>
+                    <a:xfrm>
+                      <a:off x="0" y="0"/>
+                      <a:ext cx="5486400" cy="4114800"/>
+                    </a:xfrm>
+                    <a:prstGeom prst="rect">
+                      <a:avLst/>
+                    </a:prstGeom>
+                  </pic:spPr>
+                </pic:pic>
+              </a:graphicData>
+            </a:graphic>
+          </wp:inline>
+        </w:drawing>
+      </w:r>
+    </w:p>
+    <w:p>
+      <w:pPr>
+        <w:pStyle w:val="Caption"/>
+      </w:pPr>
+      <w:bookmarkStart w:id="16" w:name="_Ref420352992"/>
+      <w:r>
+        <w:t xml:space="preserve">Figure </w:t>
+      </w:r>
+      <w:fldSimple w:instr=" SEQ Figure \* ARABIC ">
+        <w:r>
+          <w:rPr>
+            <w:noProof/>
+          </w:rPr>
+          <w:t>8</w:t>
+        </w:r>
+      </w:fldSimple>
+      <w:bookmarkEnd w:id="16"/>
+      <w:r>
+        <w:tab/>
+      </w:r>
+      <w:r>
+        <w:t xml:space="preserve">Time series resulting from sampling the NetBeans </w:t>
+      </w:r>
+      <w:r>
+        <w:rPr>
+          <w:i/>
+        </w:rPr>
+        <w:t>java</w:t>
+      </w:r>
+      <w:r>
+        <w:t xml:space="preserve"> </w:t>
+      </w:r>
+      <w:r>
+        <w:t>dataset with a 30-day sampling period.</w:t>
+      </w:r>
+    </w:p>
+    <w:p>
+      <w:pPr>
+        <w:spacing w:line="240" w:lineRule="auto"/>
+      </w:pPr>
+    </w:p>
+    <w:p>
+      <w:pPr>
+        <w:pStyle w:val="Heading3"/>
+      </w:pPr>
+      <w:proofErr w:type="spellStart"/>
+      <w:r>
+        <w:t>Stationarity</w:t>
+      </w:r>
+      <w:proofErr w:type="spellEnd"/>
+      <w:r>
+        <w:t xml:space="preserve"> Testing Results</w:t>
+      </w:r>
+    </w:p>
+    <w:p>
+      <w:r>
+        <w:t xml:space="preserve">The resulting time series were then tested for stationarity. </w:t>
+      </w:r>
+      <w:r>
+        <w:t xml:space="preserve">The time series we found to be non-stationary, with </w:t>
+      </w:r>
+      <w:r>
+        <w:t xml:space="preserve">the exception of </w:t>
+      </w:r>
+      <w:r>
+        <w:t>t</w:t>
+      </w:r>
+      <w:r>
+        <w:t xml:space="preserve">he Hibernate </w:t>
+      </w:r>
+      <w:r>
+        <w:rPr>
+          <w:i/>
+        </w:rPr>
+        <w:t xml:space="preserve">orm </w:t>
+      </w:r>
+      <w:r>
+        <w:t>dataset</w:t>
+      </w:r>
+      <w:r>
+        <w:t xml:space="preserve">, which was stationary when using </w:t>
+      </w:r>
+      <w:r>
+        <w:t>a 30-day sampling period</w:t>
+      </w:r>
+      <w:r>
+        <w:t>.</w:t>
+      </w:r>
+      <w:r>
+        <w:t xml:space="preserve"> Differencing was found to remove non-</w:t>
+      </w:r>
+      <w:proofErr w:type="spellStart"/>
+      <w:r>
+        <w:t>stationarity</w:t>
+      </w:r>
+      <w:proofErr w:type="spellEnd"/>
+      <w:r>
+        <w:t>.</w:t>
+      </w:r>
+    </w:p>
+    <w:p>
+      <w:pPr>
+        <w:pStyle w:val="Heading3"/>
+      </w:pPr>
+      <w:r>
+        <w:t>Windowing Results</w:t>
+      </w:r>
+    </w:p>
+    <w:p>
+      <w:r>
+        <w:lastRenderedPageBreak/>
+        <w:t>For each sampling period, a</w:t>
+      </w:r>
+      <w:r>
+        <w:t xml:space="preserve"> range of window sizes were </w:t>
+      </w:r>
+      <w:r>
+        <w:t xml:space="preserve">selected to be used </w:t>
+      </w:r>
+      <w:r>
+        <w:t>for the</w:t>
+      </w:r>
+      <w:r>
+        <w:t xml:space="preserve"> sliding window</w:t>
+      </w:r>
+      <w:r>
+        <w:t>, as</w:t>
+      </w:r>
+      <w:r>
+        <w:t xml:space="preserve"> shown in </w:t>
+      </w:r>
+      <w:r>
+        <w:fldChar w:fldCharType="begin"/>
+      </w:r>
+      <w:r>
+        <w:instrText xml:space="preserve"> REF _Ref420354942 \h </w:instrText>
+      </w:r>
+      <w:r>
+        <w:fldChar w:fldCharType="separate"/>
+      </w:r>
+      <w:r>
+        <w:t xml:space="preserve">Table </w:t>
+      </w:r>
+      <w:r>
+        <w:rPr>
+          <w:noProof/>
+        </w:rPr>
+        <w:t>3</w:t>
+      </w:r>
+      <w:r>
+        <w:fldChar w:fldCharType="end"/>
+      </w:r>
+      <w:r>
+        <w:t>.</w:t>
+      </w:r>
+    </w:p>
+    <w:p>
+      <w:pPr>
+        <w:spacing w:line="240" w:lineRule="auto"/>
+      </w:pPr>
+    </w:p>
+    <w:p>
+      <w:pPr>
+        <w:pStyle w:val="Caption"/>
+        <w:keepNext/>
+      </w:pPr>
+      <w:bookmarkStart w:id="17" w:name="_Ref420354942"/>
+      <w:r>
+        <w:t xml:space="preserve">Table </w:t>
+      </w:r>
+      <w:fldSimple w:instr=" SEQ Table \* ARABIC ">
+        <w:r>
+          <w:rPr>
+            <w:noProof/>
+          </w:rPr>
+          <w:t>3</w:t>
+        </w:r>
+      </w:fldSimple>
+      <w:bookmarkEnd w:id="17"/>
+      <w:r>
+        <w:tab/>
+      </w:r>
+      <w:r>
+        <w:tab/>
+        <w:t>Sliding windows sizes to be used for each sampling period</w:t>
+      </w:r>
+    </w:p>
+    <w:tbl>
+      <w:tblPr>
+        <w:tblStyle w:val="TableGrid"/>
+        <w:tblW w:w="0" w:type="auto"/>
+        <w:tblBorders>
+          <w:left w:val="none" w:sz="0" w:space="0" w:color="auto"/>
+          <w:right w:val="none" w:sz="0" w:space="0" w:color="auto"/>
+        </w:tblBorders>
+        <w:tblLook w:val="04A0" w:firstRow="1" w:lastRow="0" w:firstColumn="1" w:lastColumn="0" w:noHBand="0" w:noVBand="1"/>
+      </w:tblPr>
+      <w:tblGrid>
+        <w:gridCol w:w="2898"/>
+        <w:gridCol w:w="5958"/>
+      </w:tblGrid>
+      <w:tr>
+        <w:tc>
+          <w:tcPr>
+            <w:tcW w:w="2898" w:type="dxa"/>
+            <w:tcBorders>
+              <w:bottom w:val="single" w:sz="4" w:space="0" w:color="auto"/>
+            </w:tcBorders>
+            <w:tcMar>
+              <w:top w:w="115" w:type="dxa"/>
+              <w:left w:w="115" w:type="dxa"/>
+              <w:bottom w:w="115" w:type="dxa"/>
+              <w:right w:w="115" w:type="dxa"/>
+            </w:tcMar>
+          </w:tcPr>
+          <w:p>
+            <w:pPr>
+              <w:pStyle w:val="TableHeader"/>
+            </w:pPr>
+            <w:r>
+              <w:t>Sampling Period</w:t>
+            </w:r>
+          </w:p>
+        </w:tc>
+        <w:tc>
+          <w:tcPr>
+            <w:tcW w:w="5958" w:type="dxa"/>
+            <w:tcBorders>
+              <w:bottom w:val="single" w:sz="4" w:space="0" w:color="auto"/>
+            </w:tcBorders>
+            <w:tcMar>
+              <w:top w:w="115" w:type="dxa"/>
+              <w:left w:w="115" w:type="dxa"/>
+              <w:bottom w:w="115" w:type="dxa"/>
+              <w:right w:w="115" w:type="dxa"/>
+            </w:tcMar>
+          </w:tcPr>
+          <w:p>
+            <w:pPr>
+              <w:pStyle w:val="TableHeader"/>
+            </w:pPr>
+            <w:r>
+              <w:t>Sliding Window Sizes</w:t>
+            </w:r>
+          </w:p>
+        </w:tc>
+      </w:tr>
+      <w:tr>
+        <w:trPr>
+          <w:trHeight w:hRule="exact" w:val="432"/>
+        </w:trPr>
+        <w:tc>
+          <w:tcPr>
+            <w:tcW w:w="2898" w:type="dxa"/>
+            <w:tcBorders>
+              <w:bottom w:val="nil"/>
+            </w:tcBorders>
+            <w:tcMar>
+              <w:top w:w="115" w:type="dxa"/>
+              <w:left w:w="115" w:type="dxa"/>
+              <w:bottom w:w="115" w:type="dxa"/>
+              <w:right w:w="115" w:type="dxa"/>
+            </w:tcMar>
+          </w:tcPr>
+          <w:p>
+            <w:pPr>
+              <w:ind w:firstLine="0"/>
+              <w:jc w:val="center"/>
+            </w:pPr>
+            <w:r>
+              <w:t>7 days</w:t>
+            </w:r>
+          </w:p>
+        </w:tc>
+        <w:tc>
+          <w:tcPr>
+            <w:tcW w:w="5958" w:type="dxa"/>
+            <w:tcBorders>
+              <w:bottom w:val="nil"/>
+            </w:tcBorders>
+            <w:tcMar>
+              <w:top w:w="115" w:type="dxa"/>
+              <w:left w:w="115" w:type="dxa"/>
+              <w:bottom w:w="115" w:type="dxa"/>
+              <w:right w:w="115" w:type="dxa"/>
+            </w:tcMar>
+          </w:tcPr>
+          <w:p>
+            <w:pPr>
+              <w:ind w:firstLine="0"/>
+              <w:jc w:val="center"/>
+            </w:pPr>
+            <w:r>
+              <w:t>36, 39, 42, 45, 48, 51, 54, 57, 60, 63, 66, 69, 72, 75, 7</w:t>
+            </w:r>
+            <w:r>
+              <w:t>8</w:t>
+            </w:r>
+          </w:p>
+        </w:tc>
+      </w:tr>
+      <w:tr>
+        <w:trPr>
+          <w:trHeight w:hRule="exact" w:val="432"/>
+        </w:trPr>
+        <w:tc>
+          <w:tcPr>
+            <w:tcW w:w="2898" w:type="dxa"/>
+            <w:tcBorders>
+              <w:top w:val="nil"/>
+              <w:bottom w:val="nil"/>
+            </w:tcBorders>
+            <w:tcMar>
+              <w:top w:w="115" w:type="dxa"/>
+              <w:left w:w="115" w:type="dxa"/>
+              <w:bottom w:w="115" w:type="dxa"/>
+              <w:right w:w="115" w:type="dxa"/>
+            </w:tcMar>
+          </w:tcPr>
+          <w:p>
+            <w:pPr>
+              <w:ind w:firstLine="0"/>
+              <w:jc w:val="center"/>
+            </w:pPr>
+            <w:r>
+              <w:t>14 days</w:t>
+            </w:r>
+          </w:p>
+        </w:tc>
+        <w:tc>
+          <w:tcPr>
+            <w:tcW w:w="5958" w:type="dxa"/>
+            <w:tcBorders>
+              <w:top w:val="nil"/>
+              <w:bottom w:val="nil"/>
+            </w:tcBorders>
+            <w:tcMar>
+              <w:top w:w="115" w:type="dxa"/>
+              <w:left w:w="115" w:type="dxa"/>
+              <w:bottom w:w="115" w:type="dxa"/>
+              <w:right w:w="115" w:type="dxa"/>
+            </w:tcMar>
+          </w:tcPr>
+          <w:p>
+            <w:pPr>
+              <w:ind w:firstLine="0"/>
+              <w:jc w:val="center"/>
+            </w:pPr>
+            <w:r>
+              <w:t>24, 27, 30, 33, 36, 39, 42, 45, 48, 51, 54</w:t>
+            </w:r>
+          </w:p>
+        </w:tc>
+      </w:tr>
+      <w:tr>
+        <w:trPr>
+          <w:trHeight w:hRule="exact" w:val="432"/>
+        </w:trPr>
+        <w:tc>
+          <w:tcPr>
+            <w:tcW w:w="2898" w:type="dxa"/>
+            <w:tcBorders>
+              <w:top w:val="nil"/>
+            </w:tcBorders>
+            <w:tcMar>
+              <w:top w:w="115" w:type="dxa"/>
+              <w:left w:w="115" w:type="dxa"/>
+              <w:bottom w:w="115" w:type="dxa"/>
+              <w:right w:w="115" w:type="dxa"/>
+            </w:tcMar>
+          </w:tcPr>
+          <w:p>
+            <w:pPr>
+              <w:ind w:firstLine="0"/>
+              <w:jc w:val="center"/>
+            </w:pPr>
+            <w:r>
+              <w:t>30 days</w:t>
+            </w:r>
+          </w:p>
+        </w:tc>
+        <w:tc>
+          <w:tcPr>
+            <w:tcW w:w="5958" w:type="dxa"/>
+            <w:tcBorders>
+              <w:top w:val="nil"/>
+            </w:tcBorders>
+            <w:tcMar>
+              <w:top w:w="115" w:type="dxa"/>
+              <w:left w:w="115" w:type="dxa"/>
+              <w:bottom w:w="115" w:type="dxa"/>
+              <w:right w:w="115" w:type="dxa"/>
+            </w:tcMar>
+          </w:tcPr>
+          <w:p>
+            <w:pPr>
+              <w:ind w:firstLine="0"/>
+              <w:jc w:val="center"/>
+            </w:pPr>
+            <w:r>
+              <w:t>12, 15, 18, 21, 24, 27, 30, 33, 36</w:t>
+            </w:r>
+          </w:p>
+        </w:tc>
+      </w:tr>
+    </w:tbl>
+    <w:p>
+      <w:pPr>
+        <w:spacing w:line="240" w:lineRule="auto"/>
+      </w:pPr>
+      <w:bookmarkStart w:id="18" w:name="_GoBack"/>
+      <w:bookmarkEnd w:id="18"/>
+    </w:p>
+    <w:p>
+      <w:pPr>
+        <w:pStyle w:val="Heading2"/>
         <w:sectPr>
           <w:pgSz w:w="12240" w:h="15840"/>
           <w:pgMar w:top="1440" w:right="1440" w:bottom="1440" w:left="2160" w:header="1440" w:footer="1440" w:gutter="0"/>
@@ -4217,6 +6292,9 @@
           <w:docGrid w:linePitch="360"/>
         </w:sectPr>
       </w:pPr>
+      <w:r>
+        <w:t>Modeling Results</w:t>
+      </w:r>
     </w:p>
     <w:p>
       <w:pPr>
@@ -4234,28 +6312,30 @@
           <w:rFonts w:cs="Times New Roman"/>
         </w:rPr>
       </w:pPr>
-      <w:bookmarkStart w:id="7" w:name="_Ref420170503"/>
+      <w:bookmarkStart w:id="19" w:name="_Ref420170503"/>
       <w:r>
         <w:rPr>
           <w:rFonts w:cs="Times New Roman"/>
         </w:rPr>
-        <w:t>CONCLUSIONS</w:t>
+        <w:t>C</w:t>
       </w:r>
       <w:r>
         <w:rPr>
           <w:rFonts w:cs="Times New Roman"/>
         </w:rPr>
+        <w:t>onclusions</w:t>
+      </w:r>
+      <w:r>
+        <w:rPr>
+          <w:rFonts w:cs="Times New Roman"/>
+        </w:rPr>
         <w:t xml:space="preserve"> &amp; Future Work</w:t>
       </w:r>
-      <w:bookmarkEnd w:id="7"/>
-    </w:p>
-    <w:p>
-      <w:pPr>
-        <w:jc w:val="center"/>
-      </w:pPr>
-    </w:p>
-    <w:p>
-      <w:pPr>
+      <w:bookmarkEnd w:id="19"/>
+    </w:p>
+    <w:p>
+      <w:pPr>
+        <w:ind w:firstLine="0"/>
         <w:sectPr>
           <w:pgSz w:w="12240" w:h="15840"/>
           <w:pgMar w:top="1440" w:right="1440" w:bottom="1440" w:left="2160" w:header="1440" w:footer="1440" w:gutter="0"/>
@@ -4267,8 +6347,155 @@
     </w:p>
     <w:p>
       <w:pPr>
-        <w:ind w:firstLine="0"/>
-      </w:pPr>
+        <w:pStyle w:val="Heading1"/>
+      </w:pPr>
+      <w:r>
+        <w:lastRenderedPageBreak/>
+        <w:t>R</w:t>
+      </w:r>
+      <w:r>
+        <w:t>erferences</w:t>
+      </w:r>
+    </w:p>
+    <w:p>
+      <w:pPr>
+        <w:pStyle w:val="Reference"/>
+      </w:pPr>
+      <w:r>
+        <w:t>F. Akiyama. An example of software system debugging. In IFIP Congress (1), volume 71, pages 353–359, 1971.</w:t>
+      </w:r>
+    </w:p>
+    <w:p>
+      <w:pPr>
+        <w:pStyle w:val="Reference"/>
+      </w:pPr>
+      <w:r>
+        <w:t>A. J. Bagnall, V. J. Rayward-Smith, and I. M. Whittley. The next release problem. Information and software technology, 43(14):883–890, 2001.</w:t>
+      </w:r>
+    </w:p>
+    <w:p>
+      <w:pPr>
+        <w:pStyle w:val="Reference"/>
+      </w:pPr>
+      <w:r>
+        <w:t>S. Bisgaard and M. Kulahci. Time series analysis and forecasting by example. John Wiley &amp; Sons, 2011.</w:t>
+      </w:r>
+    </w:p>
+    <w:p>
+      <w:pPr>
+        <w:pStyle w:val="Reference"/>
+      </w:pPr>
+      <w:r>
+        <w:t>G. E. P. Box, G. M. Jenkins, and G. C. Reinsel. Time Series Analysis. John Wiley, 2008.</w:t>
+      </w:r>
+    </w:p>
+    <w:p>
+      <w:pPr>
+        <w:pStyle w:val="Reference"/>
+      </w:pPr>
+      <w:r>
+        <w:t>P. H. Franses. Time series models for business and economic forecasting. Cambridge university press, 1998.</w:t>
+      </w:r>
+    </w:p>
+    <w:p>
+      <w:pPr>
+        <w:pStyle w:val="Reference"/>
+      </w:pPr>
+      <w:r>
+        <w:t>J. E. Gaffney. Estimating the number of faults in code. Software Engineering, IEEE Transactions on, SE-10(4):459–464, July 1984.</w:t>
+      </w:r>
+    </w:p>
+    <w:p>
+      <w:pPr>
+        <w:pStyle w:val="Reference"/>
+      </w:pPr>
+      <w:r>
+        <w:t>E. Giger, M. Pinzger, and H. C. Gall. Comparing fine-grained source code changes and code churn for bug prediction. In Proceedings of the 8th Working Conference on Mining Software Repositories, pages 83–92. ACM, 2011.</w:t>
+      </w:r>
+    </w:p>
+    <w:p>
+      <w:pPr>
+        <w:pStyle w:val="Reference"/>
+      </w:pPr>
+      <w:r>
+        <w:t>T. L. Graves, A. F. Karr, J. S. Marron, and H. Siy. Predicting fault incidence using software change history. Software Engineering, IEEE Transactions on, 26(7):653–661, 2000.</w:t>
+      </w:r>
+    </w:p>
+    <w:p>
+      <w:pPr>
+        <w:pStyle w:val="Reference"/>
+      </w:pPr>
+      <w:r>
+        <w:t>S. Henry and D. Kafura. The evaluation of software systems’ structure using quantitative software metrics. Software: Practice and Experience, 14(6):561–573, 1984.</w:t>
+      </w:r>
+    </w:p>
+    <w:p>
+      <w:pPr>
+        <w:pStyle w:val="Reference"/>
+      </w:pPr>
+      <w:r>
+        <w:t>H. Jiang, J. Zhang, J. Xuan, Z. Ren, and Y. Hu. A hybrid ACO algorithm for the next release problem. In Software Engineering and Data Mining (SEDM), 2010 2nd International Conference on, pages 166–171. IEEE, 2010.</w:t>
+      </w:r>
+    </w:p>
+    <w:p>
+      <w:pPr>
+        <w:pStyle w:val="Reference"/>
+      </w:pPr>
+      <w:r>
+        <w:t>P. L. Li, M. Shaw, J. Herbsleb, B. Ray, and P. Santhanam. Empirical evaluation of defect projection models for widely-deployed production software systems. SIGSOFT Softw. Eng. Notes, 29(6):263–272, Oct. 2004.</w:t>
+      </w:r>
+    </w:p>
+    <w:p>
+      <w:pPr>
+        <w:pStyle w:val="Reference"/>
+      </w:pPr>
+      <w:r>
+        <w:t>T. K. Moon and W. C. Stirling. Mathematical methods and algorithms for signal processing, volume 1. Prentice hall New York, 2000.</w:t>
+      </w:r>
+    </w:p>
+    <w:p>
+      <w:pPr>
+        <w:pStyle w:val="Reference"/>
+      </w:pPr>
+      <w:r>
+        <w:t>N. Nagappan and T. Ball. Use of relative code churn measures to predict system defect density. In Software Engineering, 2005. ICSE 2005. Proceedings. 27th International Conference on, pages 284–292. IEEE, 2005.</w:t>
+      </w:r>
+    </w:p>
+    <w:p>
+      <w:pPr>
+        <w:pStyle w:val="Reference"/>
+      </w:pPr>
+      <w:r>
+        <w:lastRenderedPageBreak/>
+        <w:t>L. L. Singh, A. M. Abbas, F. Ahmad, and S. Ramaswamy. Predicting software bugs using arima model. In Proceedings of the 48th Annual Southeast Regional Conference, page 27. ACM, 2010.</w:t>
+      </w:r>
+    </w:p>
+    <w:p>
+      <w:pPr>
+        <w:pStyle w:val="Reference"/>
+      </w:pPr>
+      <w:r>
+        <w:t>J. Xuan, H. Jiang, Z. Ren, and Z. Luo. Solving the large scale next release problem with a backbone-based multilevel algorithm. Software Engineering, IEEE Transactions on, 38(5):1195–1212, 2012.</w:t>
+      </w:r>
+    </w:p>
+    <w:p>
+      <w:pPr>
+        <w:pStyle w:val="Reference"/>
+      </w:pPr>
+      <w:r>
+        <w:t>K. Yang and C. Shahabi. On the stationarity of multivariate time series for correlation-based data analysis. In Data Mining, Fifth IEEE International Conference on, pages 4–pp. IEEE, 2005.</w:t>
+      </w:r>
+    </w:p>
+    <w:p>
+      <w:pPr>
+        <w:pStyle w:val="Reference"/>
+      </w:pPr>
+      <w:r>
+        <w:t>Y. Zhang, M. Harman, and S. A. Mansouri. The multi-objective next release problem. In Proceedings of the 9th annual conference on Genetic and evolutionary computat</w:t>
+      </w:r>
+      <w:r>
+        <w:t>ion, pages 1129–1137. ACM, 2007.</w:t>
+      </w:r>
     </w:p>
     <w:sectPr>
       <w:pgSz w:w="12240" w:h="15840"/>
@@ -4310,7 +6537,7 @@
 <w:ftr xmlns:wpc="http://schemas.microsoft.com/office/word/2010/wordprocessingCanvas" xmlns:mc="http://schemas.openxmlformats.org/markup-compatibility/2006" xmlns:o="urn:schemas-microsoft-com:office:office" xmlns:r="http://schemas.openxmlformats.org/officeDocument/2006/relationships" xmlns:m="http://schemas.openxmlformats.org/officeDocument/2006/math" xmlns:v="urn:schemas-microsoft-com:vml" xmlns:wp14="http://schemas.microsoft.com/office/word/2010/wordprocessingDrawing" xmlns:wp="http://schemas.openxmlformats.org/drawingml/2006/wordprocessingDrawing" xmlns:w10="urn:schemas-microsoft-com:office:word" xmlns:w="http://schemas.openxmlformats.org/wordprocessingml/2006/main" xmlns:w14="http://schemas.microsoft.com/office/word/2010/wordml" xmlns:wpg="http://schemas.microsoft.com/office/word/2010/wordprocessingGroup" xmlns:wpi="http://schemas.microsoft.com/office/word/2010/wordprocessingInk" xmlns:wne="http://schemas.microsoft.com/office/word/2006/wordml" xmlns:wps="http://schemas.microsoft.com/office/word/2010/wordprocessingShape" mc:Ignorable="w14 wp14">
   <w:sdt>
     <w:sdtPr>
-      <w:id w:val="-66342464"/>
+      <w:id w:val="-139186036"/>
       <w:docPartObj>
         <w:docPartGallery w:val="Page Numbers (Bottom of Page)"/>
         <w:docPartUnique/>
@@ -4340,7 +6567,7 @@
           <w:rPr>
             <w:noProof/>
           </w:rPr>
-          <w:t>16</w:t>
+          <w:t>24</w:t>
         </w:r>
         <w:r>
           <w:rPr>
@@ -4393,33 +6620,7 @@
         <w:footnoteRef/>
       </w:r>
       <w:r>
-        <w:t>An issue tracking system</w:t>
-      </w:r>
-      <w:r>
-        <w:t xml:space="preserve"> </w:t>
-      </w:r>
-      <w:r>
-        <w:t xml:space="preserve">can be used to track </w:t>
-      </w:r>
-      <w:r>
-        <w:t xml:space="preserve">bugs, new </w:t>
-      </w:r>
-      <w:r>
-        <w:t xml:space="preserve">features, </w:t>
-      </w:r>
-      <w:r>
-        <w:t>improvements</w:t>
-      </w:r>
-      <w:bookmarkStart w:id="4" w:name="_GoBack"/>
-      <w:bookmarkEnd w:id="4"/>
-      <w:r>
-        <w:t xml:space="preserve">, </w:t>
-      </w:r>
-      <w:r>
-        <w:t>etc.</w:t>
-      </w:r>
-      <w:r>
-        <w:t xml:space="preserve"> </w:t>
+        <w:t xml:space="preserve">An issue tracking system can be used to track bugs, new features, improvements, etc. </w:t>
       </w:r>
     </w:p>
   </w:footnote>
@@ -4435,7 +6636,15 @@
         <w:footnoteRef/>
       </w:r>
       <w:r>
-        <w:t xml:space="preserve"> MongoDB is a scalable document-oriented database system (</w:t>
+        <w:t xml:space="preserve"> </w:t>
+      </w:r>
+      <w:proofErr w:type="spellStart"/>
+      <w:r>
+        <w:t>MongoDB</w:t>
+      </w:r>
+      <w:proofErr w:type="spellEnd"/>
+      <w:r>
+        <w:t xml:space="preserve"> is a scalable document-oriented database system (</w:t>
       </w:r>
       <w:r>
         <w:t>http://www.mongodb.org/</w:t>
@@ -4473,7 +6682,15 @@
         <w:footnoteRef/>
       </w:r>
       <w:r>
-        <w:t xml:space="preserve"> NetBeans is a software development platform written in Java</w:t>
+        <w:t xml:space="preserve"> </w:t>
+      </w:r>
+      <w:proofErr w:type="spellStart"/>
+      <w:r>
+        <w:t>NetBeans</w:t>
+      </w:r>
+      <w:proofErr w:type="spellEnd"/>
+      <w:r>
+        <w:t xml:space="preserve"> is a software development platform written in Java</w:t>
       </w:r>
     </w:p>
   </w:footnote>
@@ -4489,11 +6706,13 @@
         <w:footnoteRef/>
       </w:r>
       <w:r>
-        <w:t xml:space="preserve"> JIRA is an issue tracking and project management sys</w:t>
-      </w:r>
-      <w:r>
-        <w:t>tem made by Atlassian</w:t>
-      </w:r>
+        <w:t xml:space="preserve"> JIRA is an issue tracking and project management system made by </w:t>
+      </w:r>
+      <w:proofErr w:type="spellStart"/>
+      <w:r>
+        <w:t>Atlassian</w:t>
+      </w:r>
+      <w:proofErr w:type="spellEnd"/>
     </w:p>
   </w:footnote>
   <w:footnote w:id="6">
@@ -4527,16 +6746,7 @@
         <w:footnoteRef/>
       </w:r>
       <w:r>
-        <w:t xml:space="preserve"> </w:t>
-      </w:r>
-      <w:r>
-        <w:t>The project</w:t>
-      </w:r>
-      <w:r>
-        <w:t>’s</w:t>
-      </w:r>
-      <w:r>
-        <w:t xml:space="preserve"> JIRA web interface is at </w:t>
+        <w:t xml:space="preserve"> The project’s JIRA web interface is at </w:t>
       </w:r>
       <w:r>
         <w:t>https://hibernate.atlassian.net/projects/HHH</w:t>
@@ -4576,14 +6786,16 @@
       <w:r>
         <w:t xml:space="preserve"> The </w:t>
       </w:r>
+      <w:proofErr w:type="spellStart"/>
       <w:r>
         <w:rPr>
           <w:i/>
         </w:rPr>
         <w:t>urca</w:t>
       </w:r>
-      <w:r>
-        <w:t xml:space="preserve"> (http://cran.r-project.org/web/packages/urca) library provides tests for time series data, and is freely available as a package for the </w:t>
+      <w:proofErr w:type="spellEnd"/>
+      <w:r>
+        <w:t xml:space="preserve"> library (http://cran.r-project.org/web/packages/urca) provides tests for time series data, and is freely available as a package for the </w:t>
       </w:r>
       <w:r>
         <w:rPr>
@@ -4610,12 +6822,14 @@
       <w:r>
         <w:t xml:space="preserve"> The </w:t>
       </w:r>
+      <w:proofErr w:type="spellStart"/>
       <w:r>
         <w:rPr>
           <w:i/>
         </w:rPr>
         <w:t>dse</w:t>
       </w:r>
+      <w:proofErr w:type="spellEnd"/>
       <w:r>
         <w:t xml:space="preserve"> (http://cran.r-project.org/web/packages/dse) library provides tools for time series models, and is freely available as a package for the </w:t>
       </w:r>
@@ -4671,7 +6885,7 @@
 <w:hdr xmlns:wpc="http://schemas.microsoft.com/office/word/2010/wordprocessingCanvas" xmlns:mc="http://schemas.openxmlformats.org/markup-compatibility/2006" xmlns:o="urn:schemas-microsoft-com:office:office" xmlns:r="http://schemas.openxmlformats.org/officeDocument/2006/relationships" xmlns:m="http://schemas.openxmlformats.org/officeDocument/2006/math" xmlns:v="urn:schemas-microsoft-com:vml" xmlns:wp14="http://schemas.microsoft.com/office/word/2010/wordprocessingDrawing" xmlns:wp="http://schemas.openxmlformats.org/drawingml/2006/wordprocessingDrawing" xmlns:w10="urn:schemas-microsoft-com:office:word" xmlns:w="http://schemas.openxmlformats.org/wordprocessingml/2006/main" xmlns:w14="http://schemas.microsoft.com/office/word/2010/wordml" xmlns:wpg="http://schemas.microsoft.com/office/word/2010/wordprocessingGroup" xmlns:wpi="http://schemas.microsoft.com/office/word/2010/wordprocessingInk" xmlns:wne="http://schemas.microsoft.com/office/word/2006/wordml" xmlns:wps="http://schemas.microsoft.com/office/word/2010/wordprocessingShape" mc:Ignorable="w14 wp14">
   <w:sdt>
     <w:sdtPr>
-      <w:id w:val="330189452"/>
+      <w:id w:val="1762787091"/>
       <w:docPartObj>
         <w:docPartGallery w:val="Page Numbers (Top of Page)"/>
         <w:docPartUnique/>
@@ -4701,7 +6915,7 @@
           <w:rPr>
             <w:noProof/>
           </w:rPr>
-          <w:t>24</w:t>
+          <w:t>29</w:t>
         </w:r>
         <w:r>
           <w:rPr>
@@ -4836,6 +7050,35 @@
     </w:lvl>
   </w:abstractNum>
   <w:abstractNum w:abstractNumId="1">
+    <w:nsid w:val="52CA544A"/>
+    <w:multiLevelType w:val="singleLevel"/>
+    <w:tmpl w:val="2F7404EA"/>
+    <w:lvl w:ilvl="0">
+      <w:start w:val="1"/>
+      <w:numFmt w:val="decimal"/>
+      <w:pStyle w:val="Reference"/>
+      <w:lvlText w:val="[%1]"/>
+      <w:lvlJc w:val="left"/>
+      <w:pPr>
+        <w:ind w:left="360" w:hanging="360"/>
+      </w:pPr>
+      <w:rPr>
+        <w:rFonts w:ascii="Times New Roman" w:hAnsi="Times New Roman" w:cs="Times New Roman" w:hint="default"/>
+        <w:b w:val="0"/>
+        <w:bCs w:val="0"/>
+        <w:i w:val="0"/>
+        <w:iCs w:val="0"/>
+        <w:caps w:val="0"/>
+        <w:strike w:val="0"/>
+        <w:dstrike w:val="0"/>
+        <w:vanish w:val="0"/>
+        <w:sz w:val="24"/>
+        <w:szCs w:val="16"/>
+        <w:vertAlign w:val="baseline"/>
+      </w:rPr>
+    </w:lvl>
+  </w:abstractNum>
+  <w:abstractNum w:abstractNumId="2">
     <w:nsid w:val="6EA450D7"/>
     <w:multiLevelType w:val="multilevel"/>
     <w:tmpl w:val="0409001D"/>
@@ -4921,7 +7164,7 @@
       </w:pPr>
     </w:lvl>
   </w:abstractNum>
-  <w:abstractNum w:abstractNumId="2">
+  <w:abstractNum w:abstractNumId="3">
     <w:nsid w:val="70E839A6"/>
     <w:multiLevelType w:val="hybridMultilevel"/>
     <w:tmpl w:val="9B629B30"/>
@@ -5007,7 +7250,7 @@
       </w:pPr>
     </w:lvl>
   </w:abstractNum>
-  <w:abstractNum w:abstractNumId="3">
+  <w:abstractNum w:abstractNumId="4">
     <w:nsid w:val="7253190C"/>
     <w:multiLevelType w:val="hybridMultilevel"/>
     <w:tmpl w:val="43580FCC"/>
@@ -5094,16 +7337,19 @@
     </w:lvl>
   </w:abstractNum>
   <w:num w:numId="1">
-    <w:abstractNumId w:val="1"/>
+    <w:abstractNumId w:val="2"/>
   </w:num>
   <w:num w:numId="2">
-    <w:abstractNumId w:val="3"/>
+    <w:abstractNumId w:val="4"/>
   </w:num>
   <w:num w:numId="3">
-    <w:abstractNumId w:val="2"/>
+    <w:abstractNumId w:val="3"/>
   </w:num>
   <w:num w:numId="4">
     <w:abstractNumId w:val="0"/>
+  </w:num>
+  <w:num w:numId="5">
+    <w:abstractNumId w:val="1"/>
   </w:num>
 </w:numbering>
 </file>
@@ -6063,6 +8309,61 @@
       <w:szCs w:val="18"/>
     </w:rPr>
   </w:style>
+  <w:style w:type="table" w:styleId="TableGrid">
+    <w:name w:val="Table Grid"/>
+    <w:basedOn w:val="TableNormal"/>
+    <w:uiPriority w:val="59"/>
+    <w:rsid w:val="004A53C3"/>
+    <w:pPr>
+      <w:spacing w:after="0" w:line="240" w:lineRule="auto"/>
+    </w:pPr>
+    <w:tblPr>
+      <w:tblInd w:w="0" w:type="dxa"/>
+      <w:tblBorders>
+        <w:top w:val="single" w:sz="4" w:space="0" w:color="auto"/>
+        <w:left w:val="single" w:sz="4" w:space="0" w:color="auto"/>
+        <w:bottom w:val="single" w:sz="4" w:space="0" w:color="auto"/>
+        <w:right w:val="single" w:sz="4" w:space="0" w:color="auto"/>
+        <w:insideH w:val="single" w:sz="4" w:space="0" w:color="auto"/>
+        <w:insideV w:val="single" w:sz="4" w:space="0" w:color="auto"/>
+      </w:tblBorders>
+      <w:tblCellMar>
+        <w:top w:w="0" w:type="dxa"/>
+        <w:left w:w="108" w:type="dxa"/>
+        <w:bottom w:w="0" w:type="dxa"/>
+        <w:right w:w="108" w:type="dxa"/>
+      </w:tblCellMar>
+    </w:tblPr>
+  </w:style>
+  <w:style w:type="paragraph" w:customStyle="1" w:styleId="TableHeader">
+    <w:name w:val="Table Header"/>
+    <w:basedOn w:val="Normal"/>
+    <w:qFormat/>
+    <w:rsid w:val="0025126F"/>
+    <w:pPr>
+      <w:spacing w:before="120" w:after="120" w:line="240" w:lineRule="auto"/>
+      <w:ind w:firstLine="0"/>
+      <w:jc w:val="center"/>
+    </w:pPr>
+  </w:style>
+  <w:style w:type="paragraph" w:customStyle="1" w:styleId="Reference">
+    <w:name w:val="Reference"/>
+    <w:rsid w:val="00CA0D78"/>
+    <w:pPr>
+      <w:numPr>
+        <w:numId w:val="5"/>
+      </w:numPr>
+      <w:spacing w:after="240" w:line="240" w:lineRule="auto"/>
+      <w:ind w:left="504" w:hanging="504"/>
+      <w:jc w:val="both"/>
+    </w:pPr>
+    <w:rPr>
+      <w:rFonts w:ascii="Times New Roman" w:eastAsia="MS Mincho" w:hAnsi="Times New Roman" w:cs="Times New Roman"/>
+      <w:noProof/>
+      <w:sz w:val="24"/>
+      <w:szCs w:val="16"/>
+    </w:rPr>
+  </w:style>
 </w:styles>
 </file>
 
@@ -7021,297 +9322,24 @@
       <w:szCs w:val="18"/>
     </w:rPr>
   </w:style>
-</w:styles>
-</file>
-
-<file path=word/glossary/document.xml><?xml version="1.0" encoding="utf-8"?>
-<w:glossaryDocument xmlns:wpc="http://schemas.microsoft.com/office/word/2010/wordprocessingCanvas" xmlns:mc="http://schemas.openxmlformats.org/markup-compatibility/2006" xmlns:o="urn:schemas-microsoft-com:office:office" xmlns:r="http://schemas.openxmlformats.org/officeDocument/2006/relationships" xmlns:m="http://schemas.openxmlformats.org/officeDocument/2006/math" xmlns:v="urn:schemas-microsoft-com:vml" xmlns:wp14="http://schemas.microsoft.com/office/word/2010/wordprocessingDrawing" xmlns:wp="http://schemas.openxmlformats.org/drawingml/2006/wordprocessingDrawing" xmlns:w10="urn:schemas-microsoft-com:office:word" xmlns:w="http://schemas.openxmlformats.org/wordprocessingml/2006/main" xmlns:w14="http://schemas.microsoft.com/office/word/2010/wordml" xmlns:wpg="http://schemas.microsoft.com/office/word/2010/wordprocessingGroup" xmlns:wpi="http://schemas.microsoft.com/office/word/2010/wordprocessingInk" xmlns:wne="http://schemas.microsoft.com/office/word/2006/wordml" xmlns:wps="http://schemas.microsoft.com/office/word/2010/wordprocessingShape" mc:Ignorable="w14 wp14"/>
-</file>
-
-<file path=word/glossary/fontTable.xml><?xml version="1.0" encoding="utf-8"?>
-<w:fonts xmlns:mc="http://schemas.openxmlformats.org/markup-compatibility/2006" xmlns:r="http://schemas.openxmlformats.org/officeDocument/2006/relationships" xmlns:w="http://schemas.openxmlformats.org/wordprocessingml/2006/main" xmlns:w14="http://schemas.microsoft.com/office/word/2010/wordml" mc:Ignorable="w14">
-  <w:font w:name="Symbol">
-    <w:panose1 w:val="05050102010706020507"/>
-    <w:charset w:val="02"/>
-    <w:family w:val="roman"/>
-    <w:pitch w:val="variable"/>
-    <w:sig w:usb0="00000000" w:usb1="10000000" w:usb2="00000000" w:usb3="00000000" w:csb0="80000000" w:csb1="00000000"/>
-  </w:font>
-  <w:font w:name="Times New Roman">
-    <w:panose1 w:val="02020603050405020304"/>
-    <w:charset w:val="00"/>
-    <w:family w:val="roman"/>
-    <w:pitch w:val="variable"/>
-    <w:sig w:usb0="E0002AFF" w:usb1="C0007841" w:usb2="00000009" w:usb3="00000000" w:csb0="000001FF" w:csb1="00000000"/>
-  </w:font>
-  <w:font w:name="Courier New">
-    <w:panose1 w:val="02070309020205020404"/>
-    <w:charset w:val="00"/>
-    <w:family w:val="modern"/>
-    <w:pitch w:val="fixed"/>
-    <w:sig w:usb0="E0002AFF" w:usb1="C0007843" w:usb2="00000009" w:usb3="00000000" w:csb0="000001FF" w:csb1="00000000"/>
-  </w:font>
-  <w:font w:name="Wingdings">
-    <w:panose1 w:val="05000000000000000000"/>
-    <w:charset w:val="02"/>
-    <w:family w:val="auto"/>
-    <w:pitch w:val="variable"/>
-    <w:sig w:usb0="00000000" w:usb1="10000000" w:usb2="00000000" w:usb3="00000000" w:csb0="80000000" w:csb1="00000000"/>
-  </w:font>
-  <w:font w:name="Cambria">
-    <w:panose1 w:val="02040503050406030204"/>
-    <w:charset w:val="00"/>
-    <w:family w:val="roman"/>
-    <w:pitch w:val="variable"/>
-    <w:sig w:usb0="E00002FF" w:usb1="400004FF" w:usb2="00000000" w:usb3="00000000" w:csb0="0000019F" w:csb1="00000000"/>
-  </w:font>
-  <w:font w:name="Liberation Mono">
-    <w:altName w:val="MS Gothic"/>
-    <w:charset w:val="00"/>
-    <w:family w:val="modern"/>
-    <w:pitch w:val="fixed"/>
-  </w:font>
-  <w:font w:name="Droid Sans Fallback">
-    <w:altName w:val="MS Gothic"/>
-    <w:charset w:val="00"/>
-    <w:family w:val="modern"/>
-    <w:pitch w:val="fixed"/>
-  </w:font>
-  <w:font w:name="Tahoma">
-    <w:panose1 w:val="020B0604030504040204"/>
-    <w:charset w:val="00"/>
-    <w:family w:val="swiss"/>
-    <w:pitch w:val="variable"/>
-    <w:sig w:usb0="E1002EFF" w:usb1="C000605B" w:usb2="00000029" w:usb3="00000000" w:csb0="000101FF" w:csb1="00000000"/>
-  </w:font>
-  <w:font w:name="Cambria Math">
-    <w:panose1 w:val="02040503050406030204"/>
-    <w:charset w:val="00"/>
-    <w:family w:val="roman"/>
-    <w:pitch w:val="variable"/>
-    <w:sig w:usb0="E00002FF" w:usb1="420024FF" w:usb2="00000000" w:usb3="00000000" w:csb0="0000019F" w:csb1="00000000"/>
-  </w:font>
-  <w:font w:name="Calibri">
-    <w:panose1 w:val="020F0502020204030204"/>
-    <w:charset w:val="00"/>
-    <w:family w:val="swiss"/>
-    <w:pitch w:val="variable"/>
-    <w:sig w:usb0="E00002FF" w:usb1="4000ACFF" w:usb2="00000001" w:usb3="00000000" w:csb0="0000019F" w:csb1="00000000"/>
-  </w:font>
-</w:fonts>
-</file>
-
-<file path=word/glossary/settings.xml><?xml version="1.0" encoding="utf-8"?>
-<w:settings xmlns:mc="http://schemas.openxmlformats.org/markup-compatibility/2006" xmlns:o="urn:schemas-microsoft-com:office:office" xmlns:r="http://schemas.openxmlformats.org/officeDocument/2006/relationships" xmlns:m="http://schemas.openxmlformats.org/officeDocument/2006/math" xmlns:v="urn:schemas-microsoft-com:vml" xmlns:w10="urn:schemas-microsoft-com:office:word" xmlns:w="http://schemas.openxmlformats.org/wordprocessingml/2006/main" xmlns:w14="http://schemas.microsoft.com/office/word/2010/wordml" xmlns:sl="http://schemas.openxmlformats.org/schemaLibrary/2006/main" mc:Ignorable="w14">
-  <w:view w:val="normal"/>
-  <w:defaultTabStop w:val="720"/>
-  <w:characterSpacingControl w:val="doNotCompress"/>
-  <w:compat>
-    <w:useFELayout/>
-    <w:compatSetting w:name="compatibilityMode" w:uri="http://schemas.microsoft.com/office/word" w:val="14"/>
-    <w:compatSetting w:name="overrideTableStyleFontSizeAndJustification" w:uri="http://schemas.microsoft.com/office/word" w:val="1"/>
-    <w:compatSetting w:name="enableOpenTypeFeatures" w:uri="http://schemas.microsoft.com/office/word" w:val="1"/>
-    <w:compatSetting w:name="doNotFlipMirrorIndents" w:uri="http://schemas.microsoft.com/office/word" w:val="1"/>
-  </w:compat>
-  <w:rsids>
-    <w:rsidRoot w:val="00191B93"/>
-    <w:rsid w:val="00191B93"/>
-    <w:rsid w:val="00DA0F8E"/>
-    <w:rsid w:val="00FE5D12"/>
-  </w:rsids>
-  <m:mathPr>
-    <m:mathFont m:val="Cambria Math"/>
-    <m:brkBin m:val="before"/>
-    <m:brkBinSub m:val="--"/>
-    <m:smallFrac m:val="0"/>
-    <m:dispDef/>
-    <m:lMargin m:val="0"/>
-    <m:rMargin m:val="0"/>
-    <m:defJc m:val="centerGroup"/>
-    <m:wrapIndent m:val="1440"/>
-    <m:intLim m:val="subSup"/>
-    <m:naryLim m:val="undOvr"/>
-  </m:mathPr>
-  <w:themeFontLang w:val="en-US"/>
-  <w:clrSchemeMapping w:bg1="light1" w:t1="dark1" w:bg2="light2" w:t2="dark2" w:accent1="accent1" w:accent2="accent2" w:accent3="accent3" w:accent4="accent4" w:accent5="accent5" w:accent6="accent6" w:hyperlink="hyperlink" w:followedHyperlink="followedHyperlink"/>
-  <w:decimalSymbol w:val="."/>
-  <w:listSeparator w:val=","/>
-</w:settings>
-</file>
-
-<file path=word/glossary/styles.xml><?xml version="1.0" encoding="utf-8"?>
-<w:styles xmlns:mc="http://schemas.openxmlformats.org/markup-compatibility/2006" xmlns:r="http://schemas.openxmlformats.org/officeDocument/2006/relationships" xmlns:w="http://schemas.openxmlformats.org/wordprocessingml/2006/main" xmlns:w14="http://schemas.microsoft.com/office/word/2010/wordml" mc:Ignorable="w14">
-  <w:docDefaults>
-    <w:rPrDefault>
-      <w:rPr>
-        <w:rFonts w:asciiTheme="minorHAnsi" w:eastAsiaTheme="minorEastAsia" w:hAnsiTheme="minorHAnsi" w:cstheme="minorBidi"/>
-        <w:sz w:val="22"/>
-        <w:szCs w:val="22"/>
-        <w:lang w:val="en-US" w:eastAsia="en-US" w:bidi="ar-SA"/>
-      </w:rPr>
-    </w:rPrDefault>
-    <w:pPrDefault>
-      <w:pPr>
-        <w:spacing w:after="200" w:line="276" w:lineRule="auto"/>
-      </w:pPr>
-    </w:pPrDefault>
-  </w:docDefaults>
-  <w:latentStyles w:defLockedState="0" w:defUIPriority="99" w:defSemiHidden="1" w:defUnhideWhenUsed="1" w:defQFormat="0" w:count="267">
-    <w:lsdException w:name="Normal" w:semiHidden="0" w:uiPriority="0" w:unhideWhenUsed="0" w:qFormat="1"/>
-    <w:lsdException w:name="heading 1" w:semiHidden="0" w:uiPriority="9" w:unhideWhenUsed="0" w:qFormat="1"/>
-    <w:lsdException w:name="heading 2" w:uiPriority="9" w:qFormat="1"/>
-    <w:lsdException w:name="heading 3" w:uiPriority="9" w:qFormat="1"/>
-    <w:lsdException w:name="heading 4" w:uiPriority="9" w:qFormat="1"/>
-    <w:lsdException w:name="heading 5" w:uiPriority="9" w:qFormat="1"/>
-    <w:lsdException w:name="heading 6" w:uiPriority="9" w:qFormat="1"/>
-    <w:lsdException w:name="heading 7" w:uiPriority="9" w:qFormat="1"/>
-    <w:lsdException w:name="heading 8" w:uiPriority="9" w:qFormat="1"/>
-    <w:lsdException w:name="heading 9" w:uiPriority="9" w:qFormat="1"/>
-    <w:lsdException w:name="toc 1" w:uiPriority="39"/>
-    <w:lsdException w:name="toc 2" w:uiPriority="39"/>
-    <w:lsdException w:name="toc 3" w:uiPriority="39"/>
-    <w:lsdException w:name="toc 4" w:uiPriority="39"/>
-    <w:lsdException w:name="toc 5" w:uiPriority="39"/>
-    <w:lsdException w:name="toc 6" w:uiPriority="39"/>
-    <w:lsdException w:name="toc 7" w:uiPriority="39"/>
-    <w:lsdException w:name="toc 8" w:uiPriority="39"/>
-    <w:lsdException w:name="toc 9" w:uiPriority="39"/>
-    <w:lsdException w:name="caption" w:uiPriority="35" w:qFormat="1"/>
-    <w:lsdException w:name="Title" w:semiHidden="0" w:uiPriority="10" w:unhideWhenUsed="0" w:qFormat="1"/>
-    <w:lsdException w:name="Default Paragraph Font" w:uiPriority="1"/>
-    <w:lsdException w:name="Subtitle" w:semiHidden="0" w:uiPriority="11" w:unhideWhenUsed="0" w:qFormat="1"/>
-    <w:lsdException w:name="Strong" w:semiHidden="0" w:uiPriority="22" w:unhideWhenUsed="0" w:qFormat="1"/>
-    <w:lsdException w:name="Emphasis" w:semiHidden="0" w:uiPriority="20" w:unhideWhenUsed="0" w:qFormat="1"/>
-    <w:lsdException w:name="Table Grid" w:semiHidden="0" w:uiPriority="59" w:unhideWhenUsed="0"/>
-    <w:lsdException w:name="Placeholder Text" w:unhideWhenUsed="0"/>
-    <w:lsdException w:name="No Spacing" w:semiHidden="0" w:uiPriority="1" w:unhideWhenUsed="0" w:qFormat="1"/>
-    <w:lsdException w:name="Light Shading" w:semiHidden="0" w:uiPriority="60" w:unhideWhenUsed="0"/>
-    <w:lsdException w:name="Light List" w:semiHidden="0" w:uiPriority="61" w:unhideWhenUsed="0"/>
-    <w:lsdException w:name="Light Grid" w:semiHidden="0" w:uiPriority="62" w:unhideWhenUsed="0"/>
-    <w:lsdException w:name="Medium Shading 1" w:semiHidden="0" w:uiPriority="63" w:unhideWhenUsed="0"/>
-    <w:lsdException w:name="Medium Shading 2" w:semiHidden="0" w:uiPriority="64" w:unhideWhenUsed="0"/>
-    <w:lsdException w:name="Medium List 1" w:semiHidden="0" w:uiPriority="65" w:unhideWhenUsed="0"/>
-    <w:lsdException w:name="Medium List 2" w:semiHidden="0" w:uiPriority="66" w:unhideWhenUsed="0"/>
-    <w:lsdException w:name="Medium Grid 1" w:semiHidden="0" w:uiPriority="67" w:unhideWhenUsed="0"/>
-    <w:lsdException w:name="Medium Grid 2" w:semiHidden="0" w:uiPriority="68" w:unhideWhenUsed="0"/>
-    <w:lsdException w:name="Medium Grid 3" w:semiHidden="0" w:uiPriority="69" w:unhideWhenUsed="0"/>
-    <w:lsdException w:name="Dark List" w:semiHidden="0" w:uiPriority="70" w:unhideWhenUsed="0"/>
-    <w:lsdException w:name="Colorful Shading" w:semiHidden="0" w:uiPriority="71" w:unhideWhenUsed="0"/>
-    <w:lsdException w:name="Colorful List" w:semiHidden="0" w:uiPriority="72" w:unhideWhenUsed="0"/>
-    <w:lsdException w:name="Colorful Grid" w:semiHidden="0" w:uiPriority="73" w:unhideWhenUsed="0"/>
-    <w:lsdException w:name="Light Shading Accent 1" w:semiHidden="0" w:uiPriority="60" w:unhideWhenUsed="0"/>
-    <w:lsdException w:name="Light List Accent 1" w:semiHidden="0" w:uiPriority="61" w:unhideWhenUsed="0"/>
-    <w:lsdException w:name="Light Grid Accent 1" w:semiHidden="0" w:uiPriority="62" w:unhideWhenUsed="0"/>
-    <w:lsdException w:name="Medium Shading 1 Accent 1" w:semiHidden="0" w:uiPriority="63" w:unhideWhenUsed="0"/>
-    <w:lsdException w:name="Medium Shading 2 Accent 1" w:semiHidden="0" w:uiPriority="64" w:unhideWhenUsed="0"/>
-    <w:lsdException w:name="Medium List 1 Accent 1" w:semiHidden="0" w:uiPriority="65" w:unhideWhenUsed="0"/>
-    <w:lsdException w:name="Revision" w:unhideWhenUsed="0"/>
-    <w:lsdException w:name="List Paragraph" w:semiHidden="0" w:uiPriority="34" w:unhideWhenUsed="0" w:qFormat="1"/>
-    <w:lsdException w:name="Quote" w:semiHidden="0" w:uiPriority="29" w:unhideWhenUsed="0" w:qFormat="1"/>
-    <w:lsdException w:name="Intense Quote" w:semiHidden="0" w:uiPriority="30" w:unhideWhenUsed="0" w:qFormat="1"/>
-    <w:lsdException w:name="Medium List 2 Accent 1" w:semiHidden="0" w:uiPriority="66" w:unhideWhenUsed="0"/>
-    <w:lsdException w:name="Medium Grid 1 Accent 1" w:semiHidden="0" w:uiPriority="67" w:unhideWhenUsed="0"/>
-    <w:lsdException w:name="Medium Grid 2 Accent 1" w:semiHidden="0" w:uiPriority="68" w:unhideWhenUsed="0"/>
-    <w:lsdException w:name="Medium Grid 3 Accent 1" w:semiHidden="0" w:uiPriority="69" w:unhideWhenUsed="0"/>
-    <w:lsdException w:name="Dark List Accent 1" w:semiHidden="0" w:uiPriority="70" w:unhideWhenUsed="0"/>
-    <w:lsdException w:name="Colorful Shading Accent 1" w:semiHidden="0" w:uiPriority="71" w:unhideWhenUsed="0"/>
-    <w:lsdException w:name="Colorful List Accent 1" w:semiHidden="0" w:uiPriority="72" w:unhideWhenUsed="0"/>
-    <w:lsdException w:name="Colorful Grid Accent 1" w:semiHidden="0" w:uiPriority="73" w:unhideWhenUsed="0"/>
-    <w:lsdException w:name="Light Shading Accent 2" w:semiHidden="0" w:uiPriority="60" w:unhideWhenUsed="0"/>
-    <w:lsdException w:name="Light List Accent 2" w:semiHidden="0" w:uiPriority="61" w:unhideWhenUsed="0"/>
-    <w:lsdException w:name="Light Grid Accent 2" w:semiHidden="0" w:uiPriority="62" w:unhideWhenUsed="0"/>
-    <w:lsdException w:name="Medium Shading 1 Accent 2" w:semiHidden="0" w:uiPriority="63" w:unhideWhenUsed="0"/>
-    <w:lsdException w:name="Medium Shading 2 Accent 2" w:semiHidden="0" w:uiPriority="64" w:unhideWhenUsed="0"/>
-    <w:lsdException w:name="Medium List 1 Accent 2" w:semiHidden="0" w:uiPriority="65" w:unhideWhenUsed="0"/>
-    <w:lsdException w:name="Medium List 2 Accent 2" w:semiHidden="0" w:uiPriority="66" w:unhideWhenUsed="0"/>
-    <w:lsdException w:name="Medium Grid 1 Accent 2" w:semiHidden="0" w:uiPriority="67" w:unhideWhenUsed="0"/>
-    <w:lsdException w:name="Medium Grid 2 Accent 2" w:semiHidden="0" w:uiPriority="68" w:unhideWhenUsed="0"/>
-    <w:lsdException w:name="Medium Grid 3 Accent 2" w:semiHidden="0" w:uiPriority="69" w:unhideWhenUsed="0"/>
-    <w:lsdException w:name="Dark List Accent 2" w:semiHidden="0" w:uiPriority="70" w:unhideWhenUsed="0"/>
-    <w:lsdException w:name="Colorful Shading Accent 2" w:semiHidden="0" w:uiPriority="71" w:unhideWhenUsed="0"/>
-    <w:lsdException w:name="Colorful List Accent 2" w:semiHidden="0" w:uiPriority="72" w:unhideWhenUsed="0"/>
-    <w:lsdException w:name="Colorful Grid Accent 2" w:semiHidden="0" w:uiPriority="73" w:unhideWhenUsed="0"/>
-    <w:lsdException w:name="Light Shading Accent 3" w:semiHidden="0" w:uiPriority="60" w:unhideWhenUsed="0"/>
-    <w:lsdException w:name="Light List Accent 3" w:semiHidden="0" w:uiPriority="61" w:unhideWhenUsed="0"/>
-    <w:lsdException w:name="Light Grid Accent 3" w:semiHidden="0" w:uiPriority="62" w:unhideWhenUsed="0"/>
-    <w:lsdException w:name="Medium Shading 1 Accent 3" w:semiHidden="0" w:uiPriority="63" w:unhideWhenUsed="0"/>
-    <w:lsdException w:name="Medium Shading 2 Accent 3" w:semiHidden="0" w:uiPriority="64" w:unhideWhenUsed="0"/>
-    <w:lsdException w:name="Medium List 1 Accent 3" w:semiHidden="0" w:uiPriority="65" w:unhideWhenUsed="0"/>
-    <w:lsdException w:name="Medium List 2 Accent 3" w:semiHidden="0" w:uiPriority="66" w:unhideWhenUsed="0"/>
-    <w:lsdException w:name="Medium Grid 1 Accent 3" w:semiHidden="0" w:uiPriority="67" w:unhideWhenUsed="0"/>
-    <w:lsdException w:name="Medium Grid 2 Accent 3" w:semiHidden="0" w:uiPriority="68" w:unhideWhenUsed="0"/>
-    <w:lsdException w:name="Medium Grid 3 Accent 3" w:semiHidden="0" w:uiPriority="69" w:unhideWhenUsed="0"/>
-    <w:lsdException w:name="Dark List Accent 3" w:semiHidden="0" w:uiPriority="70" w:unhideWhenUsed="0"/>
-    <w:lsdException w:name="Colorful Shading Accent 3" w:semiHidden="0" w:uiPriority="71" w:unhideWhenUsed="0"/>
-    <w:lsdException w:name="Colorful List Accent 3" w:semiHidden="0" w:uiPriority="72" w:unhideWhenUsed="0"/>
-    <w:lsdException w:name="Colorful Grid Accent 3" w:semiHidden="0" w:uiPriority="73" w:unhideWhenUsed="0"/>
-    <w:lsdException w:name="Light Shading Accent 4" w:semiHidden="0" w:uiPriority="60" w:unhideWhenUsed="0"/>
-    <w:lsdException w:name="Light List Accent 4" w:semiHidden="0" w:uiPriority="61" w:unhideWhenUsed="0"/>
-    <w:lsdException w:name="Light Grid Accent 4" w:semiHidden="0" w:uiPriority="62" w:unhideWhenUsed="0"/>
-    <w:lsdException w:name="Medium Shading 1 Accent 4" w:semiHidden="0" w:uiPriority="63" w:unhideWhenUsed="0"/>
-    <w:lsdException w:name="Medium Shading 2 Accent 4" w:semiHidden="0" w:uiPriority="64" w:unhideWhenUsed="0"/>
-    <w:lsdException w:name="Medium List 1 Accent 4" w:semiHidden="0" w:uiPriority="65" w:unhideWhenUsed="0"/>
-    <w:lsdException w:name="Medium List 2 Accent 4" w:semiHidden="0" w:uiPriority="66" w:unhideWhenUsed="0"/>
-    <w:lsdException w:name="Medium Grid 1 Accent 4" w:semiHidden="0" w:uiPriority="67" w:unhideWhenUsed="0"/>
-    <w:lsdException w:name="Medium Grid 2 Accent 4" w:semiHidden="0" w:uiPriority="68" w:unhideWhenUsed="0"/>
-    <w:lsdException w:name="Medium Grid 3 Accent 4" w:semiHidden="0" w:uiPriority="69" w:unhideWhenUsed="0"/>
-    <w:lsdException w:name="Dark List Accent 4" w:semiHidden="0" w:uiPriority="70" w:unhideWhenUsed="0"/>
-    <w:lsdException w:name="Colorful Shading Accent 4" w:semiHidden="0" w:uiPriority="71" w:unhideWhenUsed="0"/>
-    <w:lsdException w:name="Colorful List Accent 4" w:semiHidden="0" w:uiPriority="72" w:unhideWhenUsed="0"/>
-    <w:lsdException w:name="Colorful Grid Accent 4" w:semiHidden="0" w:uiPriority="73" w:unhideWhenUsed="0"/>
-    <w:lsdException w:name="Light Shading Accent 5" w:semiHidden="0" w:uiPriority="60" w:unhideWhenUsed="0"/>
-    <w:lsdException w:name="Light List Accent 5" w:semiHidden="0" w:uiPriority="61" w:unhideWhenUsed="0"/>
-    <w:lsdException w:name="Light Grid Accent 5" w:semiHidden="0" w:uiPriority="62" w:unhideWhenUsed="0"/>
-    <w:lsdException w:name="Medium Shading 1 Accent 5" w:semiHidden="0" w:uiPriority="63" w:unhideWhenUsed="0"/>
-    <w:lsdException w:name="Medium Shading 2 Accent 5" w:semiHidden="0" w:uiPriority="64" w:unhideWhenUsed="0"/>
-    <w:lsdException w:name="Medium List 1 Accent 5" w:semiHidden="0" w:uiPriority="65" w:unhideWhenUsed="0"/>
-    <w:lsdException w:name="Medium List 2 Accent 5" w:semiHidden="0" w:uiPriority="66" w:unhideWhenUsed="0"/>
-    <w:lsdException w:name="Medium Grid 1 Accent 5" w:semiHidden="0" w:uiPriority="67" w:unhideWhenUsed="0"/>
-    <w:lsdException w:name="Medium Grid 2 Accent 5" w:semiHidden="0" w:uiPriority="68" w:unhideWhenUsed="0"/>
-    <w:lsdException w:name="Medium Grid 3 Accent 5" w:semiHidden="0" w:uiPriority="69" w:unhideWhenUsed="0"/>
-    <w:lsdException w:name="Dark List Accent 5" w:semiHidden="0" w:uiPriority="70" w:unhideWhenUsed="0"/>
-    <w:lsdException w:name="Colorful Shading Accent 5" w:semiHidden="0" w:uiPriority="71" w:unhideWhenUsed="0"/>
-    <w:lsdException w:name="Colorful List Accent 5" w:semiHidden="0" w:uiPriority="72" w:unhideWhenUsed="0"/>
-    <w:lsdException w:name="Colorful Grid Accent 5" w:semiHidden="0" w:uiPriority="73" w:unhideWhenUsed="0"/>
-    <w:lsdException w:name="Light Shading Accent 6" w:semiHidden="0" w:uiPriority="60" w:unhideWhenUsed="0"/>
-    <w:lsdException w:name="Light List Accent 6" w:semiHidden="0" w:uiPriority="61" w:unhideWhenUsed="0"/>
-    <w:lsdException w:name="Light Grid Accent 6" w:semiHidden="0" w:uiPriority="62" w:unhideWhenUsed="0"/>
-    <w:lsdException w:name="Medium Shading 1 Accent 6" w:semiHidden="0" w:uiPriority="63" w:unhideWhenUsed="0"/>
-    <w:lsdException w:name="Medium Shading 2 Accent 6" w:semiHidden="0" w:uiPriority="64" w:unhideWhenUsed="0"/>
-    <w:lsdException w:name="Medium List 1 Accent 6" w:semiHidden="0" w:uiPriority="65" w:unhideWhenUsed="0"/>
-    <w:lsdException w:name="Medium List 2 Accent 6" w:semiHidden="0" w:uiPriority="66" w:unhideWhenUsed="0"/>
-    <w:lsdException w:name="Medium Grid 1 Accent 6" w:semiHidden="0" w:uiPriority="67" w:unhideWhenUsed="0"/>
-    <w:lsdException w:name="Medium Grid 2 Accent 6" w:semiHidden="0" w:uiPriority="68" w:unhideWhenUsed="0"/>
-    <w:lsdException w:name="Medium Grid 3 Accent 6" w:semiHidden="0" w:uiPriority="69" w:unhideWhenUsed="0"/>
-    <w:lsdException w:name="Dark List Accent 6" w:semiHidden="0" w:uiPriority="70" w:unhideWhenUsed="0"/>
-    <w:lsdException w:name="Colorful Shading Accent 6" w:semiHidden="0" w:uiPriority="71" w:unhideWhenUsed="0"/>
-    <w:lsdException w:name="Colorful List Accent 6" w:semiHidden="0" w:uiPriority="72" w:unhideWhenUsed="0"/>
-    <w:lsdException w:name="Colorful Grid Accent 6" w:semiHidden="0" w:uiPriority="73" w:unhideWhenUsed="0"/>
-    <w:lsdException w:name="Subtle Emphasis" w:semiHidden="0" w:uiPriority="19" w:unhideWhenUsed="0" w:qFormat="1"/>
-    <w:lsdException w:name="Intense Emphasis" w:semiHidden="0" w:uiPriority="21" w:unhideWhenUsed="0" w:qFormat="1"/>
-    <w:lsdException w:name="Subtle Reference" w:semiHidden="0" w:uiPriority="31" w:unhideWhenUsed="0" w:qFormat="1"/>
-    <w:lsdException w:name="Intense Reference" w:semiHidden="0" w:uiPriority="32" w:unhideWhenUsed="0" w:qFormat="1"/>
-    <w:lsdException w:name="Book Title" w:semiHidden="0" w:uiPriority="33" w:unhideWhenUsed="0" w:qFormat="1"/>
-    <w:lsdException w:name="Bibliography" w:uiPriority="37"/>
-    <w:lsdException w:name="TOC Heading" w:uiPriority="39" w:qFormat="1"/>
-  </w:latentStyles>
-  <w:style w:type="paragraph" w:default="1" w:styleId="Normal">
-    <w:name w:val="Normal"/>
-    <w:qFormat/>
-  </w:style>
-  <w:style w:type="character" w:default="1" w:styleId="DefaultParagraphFont">
-    <w:name w:val="Default Paragraph Font"/>
-    <w:uiPriority w:val="1"/>
-    <w:semiHidden/>
-    <w:unhideWhenUsed/>
-  </w:style>
-  <w:style w:type="table" w:default="1" w:styleId="TableNormal">
-    <w:name w:val="Normal Table"/>
-    <w:uiPriority w:val="99"/>
-    <w:semiHidden/>
-    <w:unhideWhenUsed/>
+  <w:style w:type="table" w:styleId="TableGrid">
+    <w:name w:val="Table Grid"/>
+    <w:basedOn w:val="TableNormal"/>
+    <w:uiPriority w:val="59"/>
+    <w:rsid w:val="004A53C3"/>
+    <w:pPr>
+      <w:spacing w:after="0" w:line="240" w:lineRule="auto"/>
+    </w:pPr>
     <w:tblPr>
       <w:tblInd w:w="0" w:type="dxa"/>
+      <w:tblBorders>
+        <w:top w:val="single" w:sz="4" w:space="0" w:color="auto"/>
+        <w:left w:val="single" w:sz="4" w:space="0" w:color="auto"/>
+        <w:bottom w:val="single" w:sz="4" w:space="0" w:color="auto"/>
+        <w:right w:val="single" w:sz="4" w:space="0" w:color="auto"/>
+        <w:insideH w:val="single" w:sz="4" w:space="0" w:color="auto"/>
+        <w:insideV w:val="single" w:sz="4" w:space="0" w:color="auto"/>
+      </w:tblBorders>
       <w:tblCellMar>
         <w:top w:w="0" w:type="dxa"/>
         <w:left w:w="108" w:type="dxa"/>
@@ -7320,230 +9348,36 @@
       </w:tblCellMar>
     </w:tblPr>
   </w:style>
-  <w:style w:type="numbering" w:default="1" w:styleId="NoList">
-    <w:name w:val="No List"/>
-    <w:uiPriority w:val="99"/>
-    <w:semiHidden/>
-    <w:unhideWhenUsed/>
-  </w:style>
-  <w:style w:type="character" w:styleId="PlaceholderText">
-    <w:name w:val="Placeholder Text"/>
-    <w:basedOn w:val="DefaultParagraphFont"/>
-    <w:uiPriority w:val="99"/>
-    <w:semiHidden/>
-    <w:rsid w:val="00FE5D12"/>
-    <w:rPr>
-      <w:color w:val="808080"/>
+  <w:style w:type="paragraph" w:customStyle="1" w:styleId="TableHeader">
+    <w:name w:val="Table Header"/>
+    <w:basedOn w:val="Normal"/>
+    <w:qFormat/>
+    <w:rsid w:val="0025126F"/>
+    <w:pPr>
+      <w:spacing w:before="120" w:after="120" w:line="240" w:lineRule="auto"/>
+      <w:ind w:firstLine="0"/>
+      <w:jc w:val="center"/>
+    </w:pPr>
+  </w:style>
+  <w:style w:type="paragraph" w:customStyle="1" w:styleId="Reference">
+    <w:name w:val="Reference"/>
+    <w:rsid w:val="00CA0D78"/>
+    <w:pPr>
+      <w:numPr>
+        <w:numId w:val="5"/>
+      </w:numPr>
+      <w:spacing w:after="240" w:line="240" w:lineRule="auto"/>
+      <w:ind w:left="504" w:hanging="504"/>
+      <w:jc w:val="both"/>
+    </w:pPr>
+    <w:rPr>
+      <w:rFonts w:ascii="Times New Roman" w:eastAsia="MS Mincho" w:hAnsi="Times New Roman" w:cs="Times New Roman"/>
+      <w:noProof/>
+      <w:sz w:val="24"/>
+      <w:szCs w:val="16"/>
     </w:rPr>
   </w:style>
 </w:styles>
-</file>
-
-<file path=word/glossary/stylesWithEffects.xml><?xml version="1.0" encoding="utf-8"?>
-<w:styles xmlns:wpc="http://schemas.microsoft.com/office/word/2010/wordprocessingCanvas" xmlns:mc="http://schemas.openxmlformats.org/markup-compatibility/2006" xmlns:o="urn:schemas-microsoft-com:office:office" xmlns:r="http://schemas.openxmlformats.org/officeDocument/2006/relationships" xmlns:m="http://schemas.openxmlformats.org/officeDocument/2006/math" xmlns:v="urn:schemas-microsoft-com:vml" xmlns:wp14="http://schemas.microsoft.com/office/word/2010/wordprocessingDrawing" xmlns:wp="http://schemas.openxmlformats.org/drawingml/2006/wordprocessingDrawing" xmlns:w10="urn:schemas-microsoft-com:office:word" xmlns:w="http://schemas.openxmlformats.org/wordprocessingml/2006/main" xmlns:w14="http://schemas.microsoft.com/office/word/2010/wordml" xmlns:wpg="http://schemas.microsoft.com/office/word/2010/wordprocessingGroup" xmlns:wpi="http://schemas.microsoft.com/office/word/2010/wordprocessingInk" xmlns:wne="http://schemas.microsoft.com/office/word/2006/wordml" xmlns:wps="http://schemas.microsoft.com/office/word/2010/wordprocessingShape" mc:Ignorable="w14 wp14">
-  <w:docDefaults>
-    <w:rPrDefault>
-      <w:rPr>
-        <w:rFonts w:asciiTheme="minorHAnsi" w:eastAsiaTheme="minorEastAsia" w:hAnsiTheme="minorHAnsi" w:cstheme="minorBidi"/>
-        <w:sz w:val="22"/>
-        <w:szCs w:val="22"/>
-        <w:lang w:val="en-US" w:eastAsia="en-US" w:bidi="ar-SA"/>
-      </w:rPr>
-    </w:rPrDefault>
-    <w:pPrDefault>
-      <w:pPr>
-        <w:spacing w:after="200" w:line="276" w:lineRule="auto"/>
-      </w:pPr>
-    </w:pPrDefault>
-  </w:docDefaults>
-  <w:latentStyles w:defLockedState="0" w:defUIPriority="99" w:defSemiHidden="1" w:defUnhideWhenUsed="1" w:defQFormat="0" w:count="267">
-    <w:lsdException w:name="Normal" w:semiHidden="0" w:uiPriority="0" w:unhideWhenUsed="0" w:qFormat="1"/>
-    <w:lsdException w:name="heading 1" w:semiHidden="0" w:uiPriority="9" w:unhideWhenUsed="0" w:qFormat="1"/>
-    <w:lsdException w:name="heading 2" w:uiPriority="9" w:qFormat="1"/>
-    <w:lsdException w:name="heading 3" w:uiPriority="9" w:qFormat="1"/>
-    <w:lsdException w:name="heading 4" w:uiPriority="9" w:qFormat="1"/>
-    <w:lsdException w:name="heading 5" w:uiPriority="9" w:qFormat="1"/>
-    <w:lsdException w:name="heading 6" w:uiPriority="9" w:qFormat="1"/>
-    <w:lsdException w:name="heading 7" w:uiPriority="9" w:qFormat="1"/>
-    <w:lsdException w:name="heading 8" w:uiPriority="9" w:qFormat="1"/>
-    <w:lsdException w:name="heading 9" w:uiPriority="9" w:qFormat="1"/>
-    <w:lsdException w:name="toc 1" w:uiPriority="39"/>
-    <w:lsdException w:name="toc 2" w:uiPriority="39"/>
-    <w:lsdException w:name="toc 3" w:uiPriority="39"/>
-    <w:lsdException w:name="toc 4" w:uiPriority="39"/>
-    <w:lsdException w:name="toc 5" w:uiPriority="39"/>
-    <w:lsdException w:name="toc 6" w:uiPriority="39"/>
-    <w:lsdException w:name="toc 7" w:uiPriority="39"/>
-    <w:lsdException w:name="toc 8" w:uiPriority="39"/>
-    <w:lsdException w:name="toc 9" w:uiPriority="39"/>
-    <w:lsdException w:name="caption" w:uiPriority="35" w:qFormat="1"/>
-    <w:lsdException w:name="Title" w:semiHidden="0" w:uiPriority="10" w:unhideWhenUsed="0" w:qFormat="1"/>
-    <w:lsdException w:name="Default Paragraph Font" w:uiPriority="1"/>
-    <w:lsdException w:name="Subtitle" w:semiHidden="0" w:uiPriority="11" w:unhideWhenUsed="0" w:qFormat="1"/>
-    <w:lsdException w:name="Strong" w:semiHidden="0" w:uiPriority="22" w:unhideWhenUsed="0" w:qFormat="1"/>
-    <w:lsdException w:name="Emphasis" w:semiHidden="0" w:uiPriority="20" w:unhideWhenUsed="0" w:qFormat="1"/>
-    <w:lsdException w:name="Table Grid" w:semiHidden="0" w:uiPriority="59" w:unhideWhenUsed="0"/>
-    <w:lsdException w:name="Placeholder Text" w:unhideWhenUsed="0"/>
-    <w:lsdException w:name="No Spacing" w:semiHidden="0" w:uiPriority="1" w:unhideWhenUsed="0" w:qFormat="1"/>
-    <w:lsdException w:name="Light Shading" w:semiHidden="0" w:uiPriority="60" w:unhideWhenUsed="0"/>
-    <w:lsdException w:name="Light List" w:semiHidden="0" w:uiPriority="61" w:unhideWhenUsed="0"/>
-    <w:lsdException w:name="Light Grid" w:semiHidden="0" w:uiPriority="62" w:unhideWhenUsed="0"/>
-    <w:lsdException w:name="Medium Shading 1" w:semiHidden="0" w:uiPriority="63" w:unhideWhenUsed="0"/>
-    <w:lsdException w:name="Medium Shading 2" w:semiHidden="0" w:uiPriority="64" w:unhideWhenUsed="0"/>
-    <w:lsdException w:name="Medium List 1" w:semiHidden="0" w:uiPriority="65" w:unhideWhenUsed="0"/>
-    <w:lsdException w:name="Medium List 2" w:semiHidden="0" w:uiPriority="66" w:unhideWhenUsed="0"/>
-    <w:lsdException w:name="Medium Grid 1" w:semiHidden="0" w:uiPriority="67" w:unhideWhenUsed="0"/>
-    <w:lsdException w:name="Medium Grid 2" w:semiHidden="0" w:uiPriority="68" w:unhideWhenUsed="0"/>
-    <w:lsdException w:name="Medium Grid 3" w:semiHidden="0" w:uiPriority="69" w:unhideWhenUsed="0"/>
-    <w:lsdException w:name="Dark List" w:semiHidden="0" w:uiPriority="70" w:unhideWhenUsed="0"/>
-    <w:lsdException w:name="Colorful Shading" w:semiHidden="0" w:uiPriority="71" w:unhideWhenUsed="0"/>
-    <w:lsdException w:name="Colorful List" w:semiHidden="0" w:uiPriority="72" w:unhideWhenUsed="0"/>
-    <w:lsdException w:name="Colorful Grid" w:semiHidden="0" w:uiPriority="73" w:unhideWhenUsed="0"/>
-    <w:lsdException w:name="Light Shading Accent 1" w:semiHidden="0" w:uiPriority="60" w:unhideWhenUsed="0"/>
-    <w:lsdException w:name="Light List Accent 1" w:semiHidden="0" w:uiPriority="61" w:unhideWhenUsed="0"/>
-    <w:lsdException w:name="Light Grid Accent 1" w:semiHidden="0" w:uiPriority="62" w:unhideWhenUsed="0"/>
-    <w:lsdException w:name="Medium Shading 1 Accent 1" w:semiHidden="0" w:uiPriority="63" w:unhideWhenUsed="0"/>
-    <w:lsdException w:name="Medium Shading 2 Accent 1" w:semiHidden="0" w:uiPriority="64" w:unhideWhenUsed="0"/>
-    <w:lsdException w:name="Medium List 1 Accent 1" w:semiHidden="0" w:uiPriority="65" w:unhideWhenUsed="0"/>
-    <w:lsdException w:name="Revision" w:unhideWhenUsed="0"/>
-    <w:lsdException w:name="List Paragraph" w:semiHidden="0" w:uiPriority="34" w:unhideWhenUsed="0" w:qFormat="1"/>
-    <w:lsdException w:name="Quote" w:semiHidden="0" w:uiPriority="29" w:unhideWhenUsed="0" w:qFormat="1"/>
-    <w:lsdException w:name="Intense Quote" w:semiHidden="0" w:uiPriority="30" w:unhideWhenUsed="0" w:qFormat="1"/>
-    <w:lsdException w:name="Medium List 2 Accent 1" w:semiHidden="0" w:uiPriority="66" w:unhideWhenUsed="0"/>
-    <w:lsdException w:name="Medium Grid 1 Accent 1" w:semiHidden="0" w:uiPriority="67" w:unhideWhenUsed="0"/>
-    <w:lsdException w:name="Medium Grid 2 Accent 1" w:semiHidden="0" w:uiPriority="68" w:unhideWhenUsed="0"/>
-    <w:lsdException w:name="Medium Grid 3 Accent 1" w:semiHidden="0" w:uiPriority="69" w:unhideWhenUsed="0"/>
-    <w:lsdException w:name="Dark List Accent 1" w:semiHidden="0" w:uiPriority="70" w:unhideWhenUsed="0"/>
-    <w:lsdException w:name="Colorful Shading Accent 1" w:semiHidden="0" w:uiPriority="71" w:unhideWhenUsed="0"/>
-    <w:lsdException w:name="Colorful List Accent 1" w:semiHidden="0" w:uiPriority="72" w:unhideWhenUsed="0"/>
-    <w:lsdException w:name="Colorful Grid Accent 1" w:semiHidden="0" w:uiPriority="73" w:unhideWhenUsed="0"/>
-    <w:lsdException w:name="Light Shading Accent 2" w:semiHidden="0" w:uiPriority="60" w:unhideWhenUsed="0"/>
-    <w:lsdException w:name="Light List Accent 2" w:semiHidden="0" w:uiPriority="61" w:unhideWhenUsed="0"/>
-    <w:lsdException w:name="Light Grid Accent 2" w:semiHidden="0" w:uiPriority="62" w:unhideWhenUsed="0"/>
-    <w:lsdException w:name="Medium Shading 1 Accent 2" w:semiHidden="0" w:uiPriority="63" w:unhideWhenUsed="0"/>
-    <w:lsdException w:name="Medium Shading 2 Accent 2" w:semiHidden="0" w:uiPriority="64" w:unhideWhenUsed="0"/>
-    <w:lsdException w:name="Medium List 1 Accent 2" w:semiHidden="0" w:uiPriority="65" w:unhideWhenUsed="0"/>
-    <w:lsdException w:name="Medium List 2 Accent 2" w:semiHidden="0" w:uiPriority="66" w:unhideWhenUsed="0"/>
-    <w:lsdException w:name="Medium Grid 1 Accent 2" w:semiHidden="0" w:uiPriority="67" w:unhideWhenUsed="0"/>
-    <w:lsdException w:name="Medium Grid 2 Accent 2" w:semiHidden="0" w:uiPriority="68" w:unhideWhenUsed="0"/>
-    <w:lsdException w:name="Medium Grid 3 Accent 2" w:semiHidden="0" w:uiPriority="69" w:unhideWhenUsed="0"/>
-    <w:lsdException w:name="Dark List Accent 2" w:semiHidden="0" w:uiPriority="70" w:unhideWhenUsed="0"/>
-    <w:lsdException w:name="Colorful Shading Accent 2" w:semiHidden="0" w:uiPriority="71" w:unhideWhenUsed="0"/>
-    <w:lsdException w:name="Colorful List Accent 2" w:semiHidden="0" w:uiPriority="72" w:unhideWhenUsed="0"/>
-    <w:lsdException w:name="Colorful Grid Accent 2" w:semiHidden="0" w:uiPriority="73" w:unhideWhenUsed="0"/>
-    <w:lsdException w:name="Light Shading Accent 3" w:semiHidden="0" w:uiPriority="60" w:unhideWhenUsed="0"/>
-    <w:lsdException w:name="Light List Accent 3" w:semiHidden="0" w:uiPriority="61" w:unhideWhenUsed="0"/>
-    <w:lsdException w:name="Light Grid Accent 3" w:semiHidden="0" w:uiPriority="62" w:unhideWhenUsed="0"/>
-    <w:lsdException w:name="Medium Shading 1 Accent 3" w:semiHidden="0" w:uiPriority="63" w:unhideWhenUsed="0"/>
-    <w:lsdException w:name="Medium Shading 2 Accent 3" w:semiHidden="0" w:uiPriority="64" w:unhideWhenUsed="0"/>
-    <w:lsdException w:name="Medium List 1 Accent 3" w:semiHidden="0" w:uiPriority="65" w:unhideWhenUsed="0"/>
-    <w:lsdException w:name="Medium List 2 Accent 3" w:semiHidden="0" w:uiPriority="66" w:unhideWhenUsed="0"/>
-    <w:lsdException w:name="Medium Grid 1 Accent 3" w:semiHidden="0" w:uiPriority="67" w:unhideWhenUsed="0"/>
-    <w:lsdException w:name="Medium Grid 2 Accent 3" w:semiHidden="0" w:uiPriority="68" w:unhideWhenUsed="0"/>
-    <w:lsdException w:name="Medium Grid 3 Accent 3" w:semiHidden="0" w:uiPriority="69" w:unhideWhenUsed="0"/>
-    <w:lsdException w:name="Dark List Accent 3" w:semiHidden="0" w:uiPriority="70" w:unhideWhenUsed="0"/>
-    <w:lsdException w:name="Colorful Shading Accent 3" w:semiHidden="0" w:uiPriority="71" w:unhideWhenUsed="0"/>
-    <w:lsdException w:name="Colorful List Accent 3" w:semiHidden="0" w:uiPriority="72" w:unhideWhenUsed="0"/>
-    <w:lsdException w:name="Colorful Grid Accent 3" w:semiHidden="0" w:uiPriority="73" w:unhideWhenUsed="0"/>
-    <w:lsdException w:name="Light Shading Accent 4" w:semiHidden="0" w:uiPriority="60" w:unhideWhenUsed="0"/>
-    <w:lsdException w:name="Light List Accent 4" w:semiHidden="0" w:uiPriority="61" w:unhideWhenUsed="0"/>
-    <w:lsdException w:name="Light Grid Accent 4" w:semiHidden="0" w:uiPriority="62" w:unhideWhenUsed="0"/>
-    <w:lsdException w:name="Medium Shading 1 Accent 4" w:semiHidden="0" w:uiPriority="63" w:unhideWhenUsed="0"/>
-    <w:lsdException w:name="Medium Shading 2 Accent 4" w:semiHidden="0" w:uiPriority="64" w:unhideWhenUsed="0"/>
-    <w:lsdException w:name="Medium List 1 Accent 4" w:semiHidden="0" w:uiPriority="65" w:unhideWhenUsed="0"/>
-    <w:lsdException w:name="Medium List 2 Accent 4" w:semiHidden="0" w:uiPriority="66" w:unhideWhenUsed="0"/>
-    <w:lsdException w:name="Medium Grid 1 Accent 4" w:semiHidden="0" w:uiPriority="67" w:unhideWhenUsed="0"/>
-    <w:lsdException w:name="Medium Grid 2 Accent 4" w:semiHidden="0" w:uiPriority="68" w:unhideWhenUsed="0"/>
-    <w:lsdException w:name="Medium Grid 3 Accent 4" w:semiHidden="0" w:uiPriority="69" w:unhideWhenUsed="0"/>
-    <w:lsdException w:name="Dark List Accent 4" w:semiHidden="0" w:uiPriority="70" w:unhideWhenUsed="0"/>
-    <w:lsdException w:name="Colorful Shading Accent 4" w:semiHidden="0" w:uiPriority="71" w:unhideWhenUsed="0"/>
-    <w:lsdException w:name="Colorful List Accent 4" w:semiHidden="0" w:uiPriority="72" w:unhideWhenUsed="0"/>
-    <w:lsdException w:name="Colorful Grid Accent 4" w:semiHidden="0" w:uiPriority="73" w:unhideWhenUsed="0"/>
-    <w:lsdException w:name="Light Shading Accent 5" w:semiHidden="0" w:uiPriority="60" w:unhideWhenUsed="0"/>
-    <w:lsdException w:name="Light List Accent 5" w:semiHidden="0" w:uiPriority="61" w:unhideWhenUsed="0"/>
-    <w:lsdException w:name="Light Grid Accent 5" w:semiHidden="0" w:uiPriority="62" w:unhideWhenUsed="0"/>
-    <w:lsdException w:name="Medium Shading 1 Accent 5" w:semiHidden="0" w:uiPriority="63" w:unhideWhenUsed="0"/>
-    <w:lsdException w:name="Medium Shading 2 Accent 5" w:semiHidden="0" w:uiPriority="64" w:unhideWhenUsed="0"/>
-    <w:lsdException w:name="Medium List 1 Accent 5" w:semiHidden="0" w:uiPriority="65" w:unhideWhenUsed="0"/>
-    <w:lsdException w:name="Medium List 2 Accent 5" w:semiHidden="0" w:uiPriority="66" w:unhideWhenUsed="0"/>
-    <w:lsdException w:name="Medium Grid 1 Accent 5" w:semiHidden="0" w:uiPriority="67" w:unhideWhenUsed="0"/>
-    <w:lsdException w:name="Medium Grid 2 Accent 5" w:semiHidden="0" w:uiPriority="68" w:unhideWhenUsed="0"/>
-    <w:lsdException w:name="Medium Grid 3 Accent 5" w:semiHidden="0" w:uiPriority="69" w:unhideWhenUsed="0"/>
-    <w:lsdException w:name="Dark List Accent 5" w:semiHidden="0" w:uiPriority="70" w:unhideWhenUsed="0"/>
-    <w:lsdException w:name="Colorful Shading Accent 5" w:semiHidden="0" w:uiPriority="71" w:unhideWhenUsed="0"/>
-    <w:lsdException w:name="Colorful List Accent 5" w:semiHidden="0" w:uiPriority="72" w:unhideWhenUsed="0"/>
-    <w:lsdException w:name="Colorful Grid Accent 5" w:semiHidden="0" w:uiPriority="73" w:unhideWhenUsed="0"/>
-    <w:lsdException w:name="Light Shading Accent 6" w:semiHidden="0" w:uiPriority="60" w:unhideWhenUsed="0"/>
-    <w:lsdException w:name="Light List Accent 6" w:semiHidden="0" w:uiPriority="61" w:unhideWhenUsed="0"/>
-    <w:lsdException w:name="Light Grid Accent 6" w:semiHidden="0" w:uiPriority="62" w:unhideWhenUsed="0"/>
-    <w:lsdException w:name="Medium Shading 1 Accent 6" w:semiHidden="0" w:uiPriority="63" w:unhideWhenUsed="0"/>
-    <w:lsdException w:name="Medium Shading 2 Accent 6" w:semiHidden="0" w:uiPriority="64" w:unhideWhenUsed="0"/>
-    <w:lsdException w:name="Medium List 1 Accent 6" w:semiHidden="0" w:uiPriority="65" w:unhideWhenUsed="0"/>
-    <w:lsdException w:name="Medium List 2 Accent 6" w:semiHidden="0" w:uiPriority="66" w:unhideWhenUsed="0"/>
-    <w:lsdException w:name="Medium Grid 1 Accent 6" w:semiHidden="0" w:uiPriority="67" w:unhideWhenUsed="0"/>
-    <w:lsdException w:name="Medium Grid 2 Accent 6" w:semiHidden="0" w:uiPriority="68" w:unhideWhenUsed="0"/>
-    <w:lsdException w:name="Medium Grid 3 Accent 6" w:semiHidden="0" w:uiPriority="69" w:unhideWhenUsed="0"/>
-    <w:lsdException w:name="Dark List Accent 6" w:semiHidden="0" w:uiPriority="70" w:unhideWhenUsed="0"/>
-    <w:lsdException w:name="Colorful Shading Accent 6" w:semiHidden="0" w:uiPriority="71" w:unhideWhenUsed="0"/>
-    <w:lsdException w:name="Colorful List Accent 6" w:semiHidden="0" w:uiPriority="72" w:unhideWhenUsed="0"/>
-    <w:lsdException w:name="Colorful Grid Accent 6" w:semiHidden="0" w:uiPriority="73" w:unhideWhenUsed="0"/>
-    <w:lsdException w:name="Subtle Emphasis" w:semiHidden="0" w:uiPriority="19" w:unhideWhenUsed="0" w:qFormat="1"/>
-    <w:lsdException w:name="Intense Emphasis" w:semiHidden="0" w:uiPriority="21" w:unhideWhenUsed="0" w:qFormat="1"/>
-    <w:lsdException w:name="Subtle Reference" w:semiHidden="0" w:uiPriority="31" w:unhideWhenUsed="0" w:qFormat="1"/>
-    <w:lsdException w:name="Intense Reference" w:semiHidden="0" w:uiPriority="32" w:unhideWhenUsed="0" w:qFormat="1"/>
-    <w:lsdException w:name="Book Title" w:semiHidden="0" w:uiPriority="33" w:unhideWhenUsed="0" w:qFormat="1"/>
-    <w:lsdException w:name="Bibliography" w:uiPriority="37"/>
-    <w:lsdException w:name="TOC Heading" w:uiPriority="39" w:qFormat="1"/>
-  </w:latentStyles>
-  <w:style w:type="paragraph" w:default="1" w:styleId="Normal">
-    <w:name w:val="Normal"/>
-    <w:qFormat/>
-  </w:style>
-  <w:style w:type="character" w:default="1" w:styleId="DefaultParagraphFont">
-    <w:name w:val="Default Paragraph Font"/>
-    <w:uiPriority w:val="1"/>
-    <w:semiHidden/>
-    <w:unhideWhenUsed/>
-  </w:style>
-  <w:style w:type="table" w:default="1" w:styleId="TableNormal">
-    <w:name w:val="Normal Table"/>
-    <w:uiPriority w:val="99"/>
-    <w:semiHidden/>
-    <w:unhideWhenUsed/>
-    <w:tblPr>
-      <w:tblInd w:w="0" w:type="dxa"/>
-      <w:tblCellMar>
-        <w:top w:w="0" w:type="dxa"/>
-        <w:left w:w="108" w:type="dxa"/>
-        <w:bottom w:w="0" w:type="dxa"/>
-        <w:right w:w="108" w:type="dxa"/>
-      </w:tblCellMar>
-    </w:tblPr>
-  </w:style>
-  <w:style w:type="numbering" w:default="1" w:styleId="NoList">
-    <w:name w:val="No List"/>
-    <w:uiPriority w:val="99"/>
-    <w:semiHidden/>
-    <w:unhideWhenUsed/>
-  </w:style>
-  <w:style w:type="character" w:styleId="PlaceholderText">
-    <w:name w:val="Placeholder Text"/>
-    <w:basedOn w:val="DefaultParagraphFont"/>
-    <w:uiPriority w:val="99"/>
-    <w:semiHidden/>
-    <w:rsid w:val="00FE5D12"/>
-    <w:rPr>
-      <w:color w:val="808080"/>
-    </w:rPr>
-  </w:style>
-</w:styles>
-</file>
-
-<file path=word/glossary/webSettings.xml><?xml version="1.0" encoding="utf-8"?>
-<w:webSettings xmlns:mc="http://schemas.openxmlformats.org/markup-compatibility/2006" xmlns:r="http://schemas.openxmlformats.org/officeDocument/2006/relationships" xmlns:w="http://schemas.openxmlformats.org/wordprocessingml/2006/main" xmlns:w14="http://schemas.microsoft.com/office/word/2010/wordml" mc:Ignorable="w14">
-  <w:optimizeForBrowser/>
-  <w:allowPNG/>
-</w:webSettings>
 </file>
 
 <file path=word/theme/theme1.xml><?xml version="1.0" encoding="utf-8"?>
@@ -7836,7 +9670,7 @@
 </file>
 
 <file path=customXml/itemProps1.xml><?xml version="1.0" encoding="utf-8"?>
-<ds:datastoreItem xmlns:ds="http://schemas.openxmlformats.org/officeDocument/2006/customXml" ds:itemID="{B4405026-6E6F-4E2D-B7C8-58944F90B00F}">
+<ds:datastoreItem xmlns:ds="http://schemas.openxmlformats.org/officeDocument/2006/customXml" ds:itemID="{5BCB8529-840F-4742-99A1-657F0D04BEAA}">
   <ds:schemaRefs>
     <ds:schemaRef ds:uri="http://schemas.openxmlformats.org/officeDocument/2006/bibliography"/>
   </ds:schemaRefs>

</xml_diff>